<commit_message>
Plan de Proyecto Versión 0.1 - 2015/05/28
</commit_message>
<xml_diff>
--- a/CMMI-Nivel-2/PP-PMC/PPRO_0.1_2015.docx
+++ b/CMMI-Nivel-2/PP-PMC/PPRO_0.1_2015.docx
@@ -56,7 +56,7 @@
                     <w:noProof/>
                   </w:rPr>
                   <w:drawing>
-                    <wp:inline distT="0" distB="0" distL="0" distR="0" wp14:anchorId="54ED068F" wp14:editId="24217B7C">
+                    <wp:inline distT="0" distB="0" distL="0" distR="0" wp14:anchorId="0DC5F1AF" wp14:editId="7DD57B9F">
                       <wp:extent cx="1850280" cy="1387366"/>
                       <wp:effectExtent l="0" t="0" r="0" b="3810"/>
                       <wp:docPr id="3" name="0 Imagen"/>
@@ -207,6 +207,7 @@
                 <w:dataBinding w:prefixMappings="xmlns:ns0='http://schemas.openxmlformats.org/package/2006/metadata/core-properties' xmlns:ns1='http://purl.org/dc/elements/1.1/'" w:xpath="/ns0:coreProperties[1]/ns1:title[1]" w:storeItemID="{6C3C8BC8-F283-45AE-878A-BAB7291924A1}"/>
                 <w:text/>
               </w:sdtPr>
+              <w:sdtEndPr/>
               <w:sdtContent>
                 <w:tc>
                   <w:tcPr>
@@ -264,6 +265,7 @@
                 <w:dataBinding w:prefixMappings="xmlns:ns0='http://schemas.openxmlformats.org/package/2006/metadata/core-properties' xmlns:ns1='http://purl.org/dc/elements/1.1/'" w:xpath="/ns0:coreProperties[1]/ns1:subject[1]" w:storeItemID="{6C3C8BC8-F283-45AE-878A-BAB7291924A1}"/>
                 <w:text/>
               </w:sdtPr>
+              <w:sdtEndPr/>
               <w:sdtContent>
                 <w:tc>
                   <w:tcPr>
@@ -547,6 +549,7 @@
                   <w:calendar w:val="gregorian"/>
                 </w:date>
               </w:sdtPr>
+              <w:sdtEndPr/>
               <w:sdtContent>
                 <w:tc>
                   <w:tcPr>
@@ -567,7 +570,21 @@
                         <w:b/>
                         <w:bCs/>
                       </w:rPr>
-                      <w:t>Actualizado a Enero del 2015</w:t>
+                      <w:t xml:space="preserve">Actualizado a </w:t>
+                    </w:r>
+                    <w:r>
+                      <w:rPr>
+                        <w:b/>
+                        <w:bCs/>
+                      </w:rPr>
+                      <w:t>Mayo</w:t>
+                    </w:r>
+                    <w:r>
+                      <w:rPr>
+                        <w:b/>
+                        <w:bCs/>
+                      </w:rPr>
+                      <w:t xml:space="preserve"> del 2015</w:t>
                     </w:r>
                   </w:p>
                 </w:tc>
@@ -799,7 +816,7 @@
                   <w:t>2</w:t>
                 </w:r>
                 <w:r>
-                  <w:t>6</w:t>
+                  <w:t>8</w:t>
                 </w:r>
                 <w:r>
                   <w:t>/0</w:t>
@@ -2169,7 +2186,17 @@
         <w:t xml:space="preserve">cual permitirá a la </w:t>
       </w:r>
       <w:r>
-        <w:t xml:space="preserve">empresa Wilson S.A. (que en adelante llamaremos La Empresa) </w:t>
+        <w:t xml:space="preserve">empresa Wilson S.A. (que en adelante llamaremos </w:t>
+      </w:r>
+      <w:r>
+        <w:rPr>
+          <w:b/>
+          <w:i/>
+        </w:rPr>
+        <w:t>La Empresa</w:t>
+      </w:r>
+      <w:r>
+        <w:t xml:space="preserve">) </w:t>
       </w:r>
       <w:r>
         <w:t xml:space="preserve">contar </w:t>
@@ -2275,21 +2302,40 @@
         <w:t xml:space="preserve">y tiene como propósito establecer un acuerdo entre </w:t>
       </w:r>
       <w:r>
-        <w:t xml:space="preserve">La Empresa </w:t>
+        <w:rPr>
+          <w:b/>
+          <w:i/>
+        </w:rPr>
+        <w:t>La Empresa</w:t>
+      </w:r>
+      <w:r>
+        <w:t xml:space="preserve"> </w:t>
       </w:r>
       <w:r>
         <w:t xml:space="preserve">y </w:t>
       </w:r>
       <w:proofErr w:type="spellStart"/>
       <w:r>
+        <w:rPr>
+          <w:b/>
+          <w:i/>
+        </w:rPr>
         <w:t>Code</w:t>
       </w:r>
       <w:proofErr w:type="spellEnd"/>
       <w:r>
+        <w:rPr>
+          <w:b/>
+          <w:i/>
+        </w:rPr>
         <w:t xml:space="preserve"> </w:t>
       </w:r>
       <w:proofErr w:type="spellStart"/>
       <w:r>
+        <w:rPr>
+          <w:b/>
+          <w:i/>
+        </w:rPr>
         <w:t>Labs</w:t>
       </w:r>
       <w:proofErr w:type="spellEnd"/>
@@ -2820,13 +2866,19 @@
         <w:tab/>
       </w:r>
       <w:r>
-        <w:t xml:space="preserve">visión de la administración. En definitiva lo que se pretende es brindar un mejor servicio a </w:t>
-      </w:r>
-      <w:r>
-        <w:tab/>
-      </w:r>
-      <w:r>
-        <w:t>los miembros de la empresa y a los clientes.</w:t>
+        <w:t>visión de la administración. En definitiva</w:t>
+      </w:r>
+      <w:r>
+        <w:t>,</w:t>
+      </w:r>
+      <w:r>
+        <w:t xml:space="preserve"> lo que se pretende es brindar un mejor servicio </w:t>
+      </w:r>
+      <w:r>
+        <w:tab/>
+      </w:r>
+      <w:r>
+        <w:t>a los miembros de la empresa y a los clientes.</w:t>
       </w:r>
     </w:p>
     <w:p>
@@ -2992,16 +3044,35 @@
         <w:t xml:space="preserve">para lo cual a la fecha </w:t>
       </w:r>
       <w:r>
+        <w:rPr>
+          <w:b/>
+          <w:i/>
+        </w:rPr>
         <w:t>L</w:t>
       </w:r>
       <w:r>
+        <w:rPr>
+          <w:b/>
+          <w:i/>
+        </w:rPr>
         <w:t xml:space="preserve">a </w:t>
       </w:r>
       <w:r>
+        <w:rPr>
+          <w:b/>
+          <w:i/>
+        </w:rPr>
         <w:t>E</w:t>
       </w:r>
       <w:r>
-        <w:t>mpresa ha realizado ya las dos etapas siguientes:</w:t>
+        <w:rPr>
+          <w:b/>
+          <w:i/>
+        </w:rPr>
+        <w:t>mpresa</w:t>
+      </w:r>
+      <w:r>
+        <w:t xml:space="preserve"> ha realizado ya las dos etapas siguientes:</w:t>
       </w:r>
     </w:p>
     <w:p>
@@ -3074,16 +3145,31 @@
         <w:t xml:space="preserve">La tercera etapa consiste en la automatización del proceso rediseñado. Por ello </w:t>
       </w:r>
       <w:r>
+        <w:rPr>
+          <w:b/>
+        </w:rPr>
         <w:t>L</w:t>
       </w:r>
       <w:r>
+        <w:rPr>
+          <w:b/>
+        </w:rPr>
         <w:t xml:space="preserve">a </w:t>
       </w:r>
       <w:r>
-        <w:tab/>
-      </w:r>
-      <w:r>
-        <w:t xml:space="preserve">Empresa ha considerado realizar el presente Proyecto, con lo cual espera poder optimizar </w:t>
+        <w:rPr>
+          <w:b/>
+        </w:rPr>
+        <w:tab/>
+      </w:r>
+      <w:r>
+        <w:rPr>
+          <w:b/>
+        </w:rPr>
+        <w:t>Empresa</w:t>
+      </w:r>
+      <w:r>
+        <w:t xml:space="preserve"> ha considerado realizar el presente Proyecto, con lo cual espera poder optimizar </w:t>
       </w:r>
       <w:r>
         <w:tab/>
@@ -3175,10 +3261,10 @@
         <w:tab/>
       </w:r>
       <w:r>
-        <w:t xml:space="preserve">al sistema de ventas, control y valuación de </w:t>
-      </w:r>
-      <w:r>
-        <w:tab/>
+        <w:t>al sistema de</w:t>
+      </w:r>
+      <w:r>
+        <w:t xml:space="preserve"> ventas, control y valuación de </w:t>
       </w:r>
       <w:r>
         <w:t xml:space="preserve">inventarios en los locales de venta de la </w:t>
@@ -3245,6 +3331,10 @@
         <w:t xml:space="preserve">Estandarizar el proceso de ventas que realiza </w:t>
       </w:r>
       <w:r>
+        <w:rPr>
+          <w:b/>
+          <w:i/>
+        </w:rPr>
         <w:t>La Empresa</w:t>
       </w:r>
       <w:r>
@@ -3585,10 +3675,10 @@
             <v:path o:extrusionok="f" gradientshapeok="t" o:connecttype="rect"/>
             <o:lock v:ext="edit" aspectratio="t"/>
           </v:shapetype>
-          <v:shape id="_x0000_i1025" type="#_x0000_t75" style="width:425.15pt;height:217.7pt" o:ole="">
+          <v:shape id="_x0000_i1025" type="#_x0000_t75" style="width:425.25pt;height:217.5pt" o:ole="">
             <v:imagedata r:id="rId11" o:title=""/>
           </v:shape>
-          <o:OLEObject Type="Embed" ProgID="Visio.Drawing.11" ShapeID="_x0000_i1025" DrawAspect="Content" ObjectID="_1494159815" r:id="rId12"/>
+          <o:OLEObject Type="Embed" ProgID="Visio.Drawing.11" ShapeID="_x0000_i1025" DrawAspect="Content" ObjectID="_1494331239" r:id="rId12"/>
         </w:object>
       </w:r>
     </w:p>
@@ -3605,6 +3695,14 @@
         </w:rPr>
         <w:t>Gráfico 1: Proceso de Negocio de Facturación</w:t>
       </w:r>
+    </w:p>
+    <w:p>
+      <w:pPr>
+        <w:jc w:val="center"/>
+        <w:rPr>
+          <w:b/>
+        </w:rPr>
+      </w:pPr>
     </w:p>
     <w:p>
       <w:pPr>
@@ -3700,6 +3798,7 @@
         <w:rPr>
           <w:i/>
         </w:rPr>
+        <w:lastRenderedPageBreak/>
         <w:t>Generación de estadística de ventas</w:t>
       </w:r>
     </w:p>
@@ -3708,7 +3807,6 @@
         <w:jc w:val="both"/>
       </w:pPr>
       <w:r>
-        <w:lastRenderedPageBreak/>
         <w:tab/>
       </w:r>
       <w:r>
@@ -3821,10 +3919,10 @@
       </w:pPr>
       <w:r>
         <w:object w:dxaOrig="10719" w:dyaOrig="5992">
-          <v:shape id="_x0000_i1026" type="#_x0000_t75" style="width:415.7pt;height:231.45pt" o:ole="">
+          <v:shape id="_x0000_i1026" type="#_x0000_t75" style="width:416.25pt;height:231.75pt" o:ole="">
             <v:imagedata r:id="rId13" o:title=""/>
           </v:shape>
-          <o:OLEObject Type="Embed" ProgID="Visio.Drawing.11" ShapeID="_x0000_i1026" DrawAspect="Content" ObjectID="_1494159816" r:id="rId14"/>
+          <o:OLEObject Type="Embed" ProgID="Visio.Drawing.11" ShapeID="_x0000_i1026" DrawAspect="Content" ObjectID="_1494331240" r:id="rId14"/>
         </w:object>
       </w:r>
       <w:r>
@@ -3845,8 +3943,28 @@
         <w:rPr>
           <w:b/>
         </w:rPr>
-        <w:t>Gráfico 2: Proceso de Negocio de Control de Inventarios</w:t>
-      </w:r>
+        <w:t xml:space="preserve">Gráfico 2: Proceso de Negocio de </w:t>
+      </w:r>
+      <w:r>
+        <w:rPr>
+          <w:b/>
+        </w:rPr>
+        <w:t xml:space="preserve">Facturación y </w:t>
+      </w:r>
+      <w:r>
+        <w:rPr>
+          <w:b/>
+        </w:rPr>
+        <w:t>Control de Inventarios</w:t>
+      </w:r>
+    </w:p>
+    <w:p>
+      <w:pPr>
+        <w:jc w:val="center"/>
+        <w:rPr>
+          <w:b/>
+        </w:rPr>
+      </w:pPr>
     </w:p>
     <w:p>
       <w:pPr>
@@ -3936,6 +4054,7 @@
         <w:jc w:val="both"/>
       </w:pPr>
       <w:r>
+        <w:lastRenderedPageBreak/>
         <w:tab/>
       </w:r>
       <w:r>
@@ -3989,7 +4108,6 @@
         <w:rPr>
           <w:b/>
         </w:rPr>
-        <w:lastRenderedPageBreak/>
         <w:t>5.3.</w:t>
       </w:r>
       <w:r>
@@ -4190,14 +4308,19 @@
     </w:p>
     <w:p>
       <w:pPr>
+        <w:jc w:val="both"/>
+      </w:pPr>
+    </w:p>
+    <w:p>
+      <w:pPr>
         <w:jc w:val="center"/>
       </w:pPr>
       <w:r>
         <w:object w:dxaOrig="6805" w:dyaOrig="3996">
-          <v:shape id="_x0000_i1027" type="#_x0000_t75" style="width:379.7pt;height:219.45pt" o:ole="">
+          <v:shape id="_x0000_i1027" type="#_x0000_t75" style="width:379.5pt;height:219.75pt" o:ole="">
             <v:imagedata r:id="rId15" o:title=""/>
           </v:shape>
-          <o:OLEObject Type="Embed" ProgID="Visio.Drawing.11" ShapeID="_x0000_i1027" DrawAspect="Content" ObjectID="_1494159817" r:id="rId16"/>
+          <o:OLEObject Type="Embed" ProgID="Visio.Drawing.11" ShapeID="_x0000_i1027" DrawAspect="Content" ObjectID="_1494331241" r:id="rId16"/>
         </w:object>
       </w:r>
     </w:p>
@@ -4217,14 +4340,39 @@
     </w:p>
     <w:p>
       <w:pPr>
-        <w:rPr>
-          <w:b/>
-        </w:rPr>
-      </w:pPr>
-      <w:r>
-        <w:rPr>
-          <w:b/>
-        </w:rPr>
+        <w:jc w:val="center"/>
+        <w:rPr>
+          <w:b/>
+        </w:rPr>
+      </w:pPr>
+    </w:p>
+    <w:p>
+      <w:pPr>
+        <w:jc w:val="center"/>
+        <w:rPr>
+          <w:b/>
+        </w:rPr>
+      </w:pPr>
+    </w:p>
+    <w:p>
+      <w:pPr>
+        <w:jc w:val="center"/>
+        <w:rPr>
+          <w:b/>
+        </w:rPr>
+      </w:pPr>
+    </w:p>
+    <w:p>
+      <w:pPr>
+        <w:rPr>
+          <w:b/>
+        </w:rPr>
+      </w:pPr>
+      <w:r>
+        <w:rPr>
+          <w:b/>
+        </w:rPr>
+        <w:lastRenderedPageBreak/>
         <w:t>5</w:t>
       </w:r>
       <w:r>
@@ -4441,7 +4589,6 @@
         <w:rPr>
           <w:b/>
         </w:rPr>
-        <w:lastRenderedPageBreak/>
         <w:t>5.6.</w:t>
       </w:r>
       <w:r>
@@ -4867,10 +5014,10 @@
       </w:pPr>
       <w:r>
         <w:object w:dxaOrig="5975" w:dyaOrig="4846">
-          <v:shape id="_x0000_i1028" type="#_x0000_t75" style="width:288.85pt;height:234pt" o:ole="">
+          <v:shape id="_x0000_i1028" type="#_x0000_t75" style="width:288.75pt;height:234pt" o:ole="">
             <v:imagedata r:id="rId17" o:title=""/>
           </v:shape>
-          <o:OLEObject Type="Embed" ProgID="Visio.Drawing.11" ShapeID="_x0000_i1028" DrawAspect="Content" ObjectID="_1494159818" r:id="rId18"/>
+          <o:OLEObject Type="Embed" ProgID="Visio.Drawing.11" ShapeID="_x0000_i1028" DrawAspect="Content" ObjectID="_1494331242" r:id="rId18"/>
         </w:object>
       </w:r>
     </w:p>
@@ -4885,7 +5032,6 @@
         <w:rPr>
           <w:b/>
         </w:rPr>
-        <w:lastRenderedPageBreak/>
         <w:t xml:space="preserve">Gráfico </w:t>
       </w:r>
       <w:r>
@@ -5020,14 +5166,26 @@
       </w:r>
       <w:proofErr w:type="spellStart"/>
       <w:r>
+        <w:rPr>
+          <w:b/>
+          <w:i/>
+        </w:rPr>
         <w:t>Code</w:t>
       </w:r>
       <w:proofErr w:type="spellEnd"/>
       <w:r>
+        <w:rPr>
+          <w:b/>
+          <w:i/>
+        </w:rPr>
         <w:t xml:space="preserve"> </w:t>
       </w:r>
       <w:proofErr w:type="spellStart"/>
       <w:r>
+        <w:rPr>
+          <w:b/>
+          <w:i/>
+        </w:rPr>
         <w:t>Labs</w:t>
       </w:r>
       <w:proofErr w:type="spellEnd"/>
@@ -5238,7 +5396,7 @@
           </w:tcPr>
           <w:p>
             <w:r>
-              <w:t>Analista de Calidad y Documentador</w:t>
+              <w:t>Gestor de la Configuración</w:t>
             </w:r>
           </w:p>
         </w:tc>
@@ -5251,8 +5409,13 @@
               <w:jc w:val="center"/>
             </w:pPr>
             <w:r>
-              <w:t>Elvis García</w:t>
-            </w:r>
+              <w:t xml:space="preserve">Christian </w:t>
+            </w:r>
+            <w:proofErr w:type="spellStart"/>
+            <w:r>
+              <w:t>Benites</w:t>
+            </w:r>
+            <w:proofErr w:type="spellEnd"/>
           </w:p>
         </w:tc>
         <w:tc>
@@ -5281,7 +5444,7 @@
               <w:jc w:val="center"/>
             </w:pPr>
             <w:r>
-              <w:t>01</w:t>
+              <w:t>02</w:t>
             </w:r>
           </w:p>
         </w:tc>
@@ -5292,7 +5455,7 @@
           </w:tcPr>
           <w:p>
             <w:r>
-              <w:t>Analista Base de Datos</w:t>
+              <w:t>Analista Funcional</w:t>
             </w:r>
           </w:p>
         </w:tc>
@@ -5305,8 +5468,21 @@
               <w:jc w:val="center"/>
             </w:pPr>
             <w:r>
-              <w:t>Jack Piano</w:t>
-            </w:r>
+              <w:t>Kevin Laureano</w:t>
+            </w:r>
+          </w:p>
+          <w:p>
+            <w:pPr>
+              <w:jc w:val="center"/>
+            </w:pPr>
+            <w:r>
+              <w:t xml:space="preserve">Jack </w:t>
+            </w:r>
+            <w:proofErr w:type="spellStart"/>
+            <w:r>
+              <w:t>Pinao</w:t>
+            </w:r>
+            <w:proofErr w:type="spellEnd"/>
           </w:p>
         </w:tc>
         <w:tc>
@@ -5346,6 +5522,122 @@
           </w:tcPr>
           <w:p>
             <w:r>
+              <w:t>Analista de Calidad</w:t>
+            </w:r>
+          </w:p>
+        </w:tc>
+        <w:tc>
+          <w:tcPr>
+            <w:tcW w:w="1985" w:type="dxa"/>
+          </w:tcPr>
+          <w:p>
+            <w:pPr>
+              <w:jc w:val="center"/>
+            </w:pPr>
+            <w:r>
+              <w:t>Kevin Laureano</w:t>
+            </w:r>
+          </w:p>
+          <w:p>
+            <w:pPr>
+              <w:jc w:val="center"/>
+            </w:pPr>
+            <w:r>
+              <w:t>Elvis García</w:t>
+            </w:r>
+          </w:p>
+        </w:tc>
+        <w:tc>
+          <w:tcPr>
+            <w:tcW w:w="1985" w:type="dxa"/>
+            <w:vAlign w:val="center"/>
+          </w:tcPr>
+          <w:p>
+            <w:pPr>
+              <w:jc w:val="center"/>
+            </w:pPr>
+            <w:r>
+              <w:t>100</w:t>
+            </w:r>
+          </w:p>
+        </w:tc>
+      </w:tr>
+      <w:tr>
+        <w:tc>
+          <w:tcPr>
+            <w:tcW w:w="1021" w:type="dxa"/>
+            <w:vAlign w:val="center"/>
+          </w:tcPr>
+          <w:p>
+            <w:pPr>
+              <w:jc w:val="center"/>
+            </w:pPr>
+            <w:r>
+              <w:t>01</w:t>
+            </w:r>
+          </w:p>
+        </w:tc>
+        <w:tc>
+          <w:tcPr>
+            <w:tcW w:w="3515" w:type="dxa"/>
+            <w:vAlign w:val="center"/>
+          </w:tcPr>
+          <w:p>
+            <w:r>
+              <w:t>Analista Base de Datos</w:t>
+            </w:r>
+          </w:p>
+        </w:tc>
+        <w:tc>
+          <w:tcPr>
+            <w:tcW w:w="1985" w:type="dxa"/>
+          </w:tcPr>
+          <w:p>
+            <w:pPr>
+              <w:jc w:val="center"/>
+            </w:pPr>
+            <w:r>
+              <w:t>Jack Piano</w:t>
+            </w:r>
+          </w:p>
+        </w:tc>
+        <w:tc>
+          <w:tcPr>
+            <w:tcW w:w="1985" w:type="dxa"/>
+            <w:vAlign w:val="center"/>
+          </w:tcPr>
+          <w:p>
+            <w:pPr>
+              <w:jc w:val="center"/>
+            </w:pPr>
+            <w:r>
+              <w:t>100</w:t>
+            </w:r>
+          </w:p>
+        </w:tc>
+      </w:tr>
+      <w:tr>
+        <w:tc>
+          <w:tcPr>
+            <w:tcW w:w="1021" w:type="dxa"/>
+            <w:vAlign w:val="center"/>
+          </w:tcPr>
+          <w:p>
+            <w:pPr>
+              <w:jc w:val="center"/>
+            </w:pPr>
+            <w:r>
+              <w:t>01</w:t>
+            </w:r>
+          </w:p>
+        </w:tc>
+        <w:tc>
+          <w:tcPr>
+            <w:tcW w:w="3515" w:type="dxa"/>
+            <w:vAlign w:val="center"/>
+          </w:tcPr>
+          <w:p>
+            <w:r>
               <w:t>Analista Programador</w:t>
             </w:r>
           </w:p>
@@ -5359,7 +5651,7 @@
               <w:jc w:val="center"/>
             </w:pPr>
             <w:r>
-              <w:t>Kevin Laureano</w:t>
+              <w:t>Elvis García</w:t>
             </w:r>
           </w:p>
         </w:tc>
@@ -5408,6 +5700,11 @@
       <w:r>
         <w:t>proyecto son los siguientes:</w:t>
       </w:r>
+    </w:p>
+    <w:p>
+      <w:pPr>
+        <w:jc w:val="both"/>
+      </w:pPr>
     </w:p>
     <w:tbl>
       <w:tblPr>
@@ -5440,6 +5737,7 @@
               <w:rPr>
                 <w:b/>
               </w:rPr>
+              <w:lastRenderedPageBreak/>
               <w:t>Nro. Personas</w:t>
             </w:r>
           </w:p>
@@ -5786,7 +6084,6 @@
           </w:p>
           <w:p>
             <w:r>
-              <w:lastRenderedPageBreak/>
               <w:t xml:space="preserve">6GB RAM, HDD 500GB, Windows 7, Procesador Intel </w:t>
             </w:r>
             <w:proofErr w:type="spellStart"/>
@@ -5809,8 +6106,10 @@
               <w:jc w:val="center"/>
             </w:pPr>
             <w:r>
-              <w:lastRenderedPageBreak/>
-              <w:t>02</w:t>
+              <w:t>0</w:t>
+            </w:r>
+            <w:r>
+              <w:t>2</w:t>
             </w:r>
           </w:p>
         </w:tc>
@@ -5842,14 +6141,164 @@
         <w:t>SERVIDORES</w:t>
       </w:r>
     </w:p>
-    <w:p>
-      <w:r>
-        <w:tab/>
-      </w:r>
-      <w:r>
-        <w:t>No aplica</w:t>
-      </w:r>
-    </w:p>
+    <w:tbl>
+      <w:tblPr>
+        <w:tblStyle w:val="Tablaconcuadrcula"/>
+        <w:tblW w:w="8789" w:type="dxa"/>
+        <w:tblInd w:w="108" w:type="dxa"/>
+        <w:tblLook w:val="04A0" w:firstRow="1" w:lastRow="0" w:firstColumn="1" w:lastColumn="0" w:noHBand="0" w:noVBand="1"/>
+      </w:tblPr>
+      <w:tblGrid>
+        <w:gridCol w:w="819"/>
+        <w:gridCol w:w="6508"/>
+        <w:gridCol w:w="1462"/>
+      </w:tblGrid>
+      <w:tr>
+        <w:tc>
+          <w:tcPr>
+            <w:tcW w:w="794" w:type="dxa"/>
+            <w:shd w:val="clear" w:color="auto" w:fill="8DB3E2" w:themeFill="text2" w:themeFillTint="66"/>
+            <w:vAlign w:val="center"/>
+          </w:tcPr>
+          <w:p>
+            <w:pPr>
+              <w:jc w:val="center"/>
+              <w:rPr>
+                <w:b/>
+              </w:rPr>
+            </w:pPr>
+            <w:proofErr w:type="spellStart"/>
+            <w:r>
+              <w:rPr>
+                <w:b/>
+              </w:rPr>
+              <w:t>Item</w:t>
+            </w:r>
+            <w:proofErr w:type="spellEnd"/>
+          </w:p>
+        </w:tc>
+        <w:tc>
+          <w:tcPr>
+            <w:tcW w:w="6310" w:type="dxa"/>
+            <w:shd w:val="clear" w:color="auto" w:fill="8DB3E2" w:themeFill="text2" w:themeFillTint="66"/>
+            <w:vAlign w:val="center"/>
+          </w:tcPr>
+          <w:p>
+            <w:pPr>
+              <w:jc w:val="center"/>
+              <w:rPr>
+                <w:b/>
+              </w:rPr>
+            </w:pPr>
+            <w:r>
+              <w:rPr>
+                <w:b/>
+              </w:rPr>
+              <w:t>Descripción</w:t>
+            </w:r>
+          </w:p>
+        </w:tc>
+        <w:tc>
+          <w:tcPr>
+            <w:tcW w:w="1418" w:type="dxa"/>
+            <w:shd w:val="clear" w:color="auto" w:fill="8DB3E2" w:themeFill="text2" w:themeFillTint="66"/>
+            <w:vAlign w:val="center"/>
+          </w:tcPr>
+          <w:p>
+            <w:pPr>
+              <w:jc w:val="center"/>
+              <w:rPr>
+                <w:b/>
+              </w:rPr>
+            </w:pPr>
+            <w:r>
+              <w:rPr>
+                <w:b/>
+              </w:rPr>
+              <w:t>Cantidad</w:t>
+            </w:r>
+          </w:p>
+        </w:tc>
+      </w:tr>
+      <w:tr>
+        <w:tc>
+          <w:tcPr>
+            <w:tcW w:w="794" w:type="dxa"/>
+            <w:vAlign w:val="center"/>
+          </w:tcPr>
+          <w:p>
+            <w:pPr>
+              <w:jc w:val="center"/>
+            </w:pPr>
+            <w:r>
+              <w:t>1</w:t>
+            </w:r>
+          </w:p>
+        </w:tc>
+        <w:tc>
+          <w:tcPr>
+            <w:tcW w:w="6310" w:type="dxa"/>
+            <w:vAlign w:val="center"/>
+          </w:tcPr>
+          <w:p>
+            <w:r>
+              <w:t xml:space="preserve">Servidor Lenovo </w:t>
+            </w:r>
+            <w:proofErr w:type="spellStart"/>
+            <w:r>
+              <w:t>ThinkServer</w:t>
+            </w:r>
+            <w:proofErr w:type="spellEnd"/>
+            <w:r>
+              <w:t xml:space="preserve"> TS140 Intel </w:t>
+            </w:r>
+            <w:proofErr w:type="spellStart"/>
+            <w:r>
+              <w:t>Core</w:t>
+            </w:r>
+            <w:proofErr w:type="spellEnd"/>
+            <w:r>
+              <w:t xml:space="preserve"> i3-4130 3.4GHz, RAM 4GB</w:t>
+            </w:r>
+            <w:r>
+              <w:t xml:space="preserve"> (instalados) / 32G</w:t>
+            </w:r>
+            <w:r>
+              <w:t>B</w:t>
+            </w:r>
+            <w:r>
+              <w:t xml:space="preserve"> (</w:t>
+            </w:r>
+            <w:r>
+              <w:t>máximo</w:t>
+            </w:r>
+            <w:r>
+              <w:t>)</w:t>
+            </w:r>
+            <w:r>
+              <w:t>, HDD 1TB 7200 RPM, RAID, DVD+RW, 4U Tower</w:t>
+            </w:r>
+          </w:p>
+        </w:tc>
+        <w:tc>
+          <w:tcPr>
+            <w:tcW w:w="1418" w:type="dxa"/>
+            <w:vAlign w:val="center"/>
+          </w:tcPr>
+          <w:p>
+            <w:pPr>
+              <w:jc w:val="center"/>
+            </w:pPr>
+            <w:r>
+              <w:t>0</w:t>
+            </w:r>
+            <w:r>
+              <w:t>1</w:t>
+            </w:r>
+          </w:p>
+        </w:tc>
+      </w:tr>
+    </w:tbl>
     <w:p/>
     <w:p>
       <w:pPr>
@@ -5876,14 +6325,188 @@
         <w:t>REDES Y COMUNICACIONES</w:t>
       </w:r>
     </w:p>
-    <w:p>
-      <w:r>
-        <w:tab/>
-      </w:r>
-      <w:r>
-        <w:t>No aplica.</w:t>
-      </w:r>
-    </w:p>
+    <w:tbl>
+      <w:tblPr>
+        <w:tblStyle w:val="Tablaconcuadrcula"/>
+        <w:tblW w:w="8789" w:type="dxa"/>
+        <w:tblInd w:w="108" w:type="dxa"/>
+        <w:tblLook w:val="04A0" w:firstRow="1" w:lastRow="0" w:firstColumn="1" w:lastColumn="0" w:noHBand="0" w:noVBand="1"/>
+      </w:tblPr>
+      <w:tblGrid>
+        <w:gridCol w:w="819"/>
+        <w:gridCol w:w="6508"/>
+        <w:gridCol w:w="1462"/>
+      </w:tblGrid>
+      <w:tr>
+        <w:tc>
+          <w:tcPr>
+            <w:tcW w:w="794" w:type="dxa"/>
+            <w:shd w:val="clear" w:color="auto" w:fill="8DB3E2" w:themeFill="text2" w:themeFillTint="66"/>
+            <w:vAlign w:val="center"/>
+          </w:tcPr>
+          <w:p>
+            <w:pPr>
+              <w:jc w:val="center"/>
+              <w:rPr>
+                <w:b/>
+              </w:rPr>
+            </w:pPr>
+            <w:proofErr w:type="spellStart"/>
+            <w:r>
+              <w:rPr>
+                <w:b/>
+              </w:rPr>
+              <w:t>Item</w:t>
+            </w:r>
+            <w:proofErr w:type="spellEnd"/>
+          </w:p>
+        </w:tc>
+        <w:tc>
+          <w:tcPr>
+            <w:tcW w:w="6310" w:type="dxa"/>
+            <w:shd w:val="clear" w:color="auto" w:fill="8DB3E2" w:themeFill="text2" w:themeFillTint="66"/>
+            <w:vAlign w:val="center"/>
+          </w:tcPr>
+          <w:p>
+            <w:pPr>
+              <w:jc w:val="center"/>
+              <w:rPr>
+                <w:b/>
+              </w:rPr>
+            </w:pPr>
+            <w:r>
+              <w:rPr>
+                <w:b/>
+              </w:rPr>
+              <w:t>Descripción</w:t>
+            </w:r>
+          </w:p>
+        </w:tc>
+        <w:tc>
+          <w:tcPr>
+            <w:tcW w:w="1418" w:type="dxa"/>
+            <w:shd w:val="clear" w:color="auto" w:fill="8DB3E2" w:themeFill="text2" w:themeFillTint="66"/>
+            <w:vAlign w:val="center"/>
+          </w:tcPr>
+          <w:p>
+            <w:pPr>
+              <w:jc w:val="center"/>
+              <w:rPr>
+                <w:b/>
+              </w:rPr>
+            </w:pPr>
+            <w:r>
+              <w:rPr>
+                <w:b/>
+              </w:rPr>
+              <w:t>Cantidad</w:t>
+            </w:r>
+          </w:p>
+        </w:tc>
+      </w:tr>
+      <w:tr>
+        <w:tc>
+          <w:tcPr>
+            <w:tcW w:w="794" w:type="dxa"/>
+            <w:vAlign w:val="center"/>
+          </w:tcPr>
+          <w:p>
+            <w:pPr>
+              <w:jc w:val="center"/>
+            </w:pPr>
+            <w:r>
+              <w:t>1</w:t>
+            </w:r>
+          </w:p>
+        </w:tc>
+        <w:tc>
+          <w:tcPr>
+            <w:tcW w:w="6310" w:type="dxa"/>
+            <w:vAlign w:val="center"/>
+          </w:tcPr>
+          <w:p>
+            <w:pPr>
+              <w:rPr>
+                <w:lang w:val="en-US"/>
+              </w:rPr>
+            </w:pPr>
+            <w:r>
+              <w:rPr>
+                <w:lang w:val="en-US"/>
+              </w:rPr>
+              <w:t>Cisco SG100</w:t>
+            </w:r>
+            <w:r>
+              <w:rPr>
+                <w:lang w:val="en-US"/>
+              </w:rPr>
+              <w:t>-16 16-Port Gigabit Switch</w:t>
+            </w:r>
+          </w:p>
+        </w:tc>
+        <w:tc>
+          <w:tcPr>
+            <w:tcW w:w="1418" w:type="dxa"/>
+            <w:vAlign w:val="center"/>
+          </w:tcPr>
+          <w:p>
+            <w:pPr>
+              <w:jc w:val="center"/>
+              <w:rPr>
+                <w:lang w:val="en-US"/>
+              </w:rPr>
+            </w:pPr>
+            <w:r>
+              <w:rPr>
+                <w:lang w:val="en-US"/>
+              </w:rPr>
+              <w:t>01</w:t>
+            </w:r>
+          </w:p>
+        </w:tc>
+      </w:tr>
+      <w:tr>
+        <w:tc>
+          <w:tcPr>
+            <w:tcW w:w="794" w:type="dxa"/>
+            <w:vAlign w:val="center"/>
+          </w:tcPr>
+          <w:p>
+            <w:pPr>
+              <w:jc w:val="center"/>
+            </w:pPr>
+            <w:r>
+              <w:t>2</w:t>
+            </w:r>
+          </w:p>
+        </w:tc>
+        <w:tc>
+          <w:tcPr>
+            <w:tcW w:w="6310" w:type="dxa"/>
+            <w:vAlign w:val="center"/>
+          </w:tcPr>
+          <w:p>
+            <w:r>
+              <w:t>Cable UTP – RJ45 (Cable de conexión entre las estaciones de trabajo)</w:t>
+            </w:r>
+          </w:p>
+        </w:tc>
+        <w:tc>
+          <w:tcPr>
+            <w:tcW w:w="1418" w:type="dxa"/>
+            <w:vAlign w:val="center"/>
+          </w:tcPr>
+          <w:p>
+            <w:pPr>
+              <w:jc w:val="center"/>
+            </w:pPr>
+            <w:r>
+              <w:t>s/n</w:t>
+            </w:r>
+          </w:p>
+        </w:tc>
+      </w:tr>
+    </w:tbl>
     <w:p/>
     <w:p>
       <w:pPr>
@@ -5932,6 +6555,11 @@
       <w:r>
         <w:t>Los elementos de software requeridos para el presente proyecto son los siguientes:</w:t>
       </w:r>
+    </w:p>
+    <w:p>
+      <w:pPr>
+        <w:jc w:val="both"/>
+      </w:pPr>
     </w:p>
     <w:tbl>
       <w:tblPr>
@@ -5969,6 +6597,7 @@
               <w:rPr>
                 <w:b/>
               </w:rPr>
+              <w:lastRenderedPageBreak/>
               <w:t>Item</w:t>
             </w:r>
             <w:proofErr w:type="spellEnd"/>
@@ -6253,7 +6882,7 @@
               <w:jc w:val="center"/>
             </w:pPr>
             <w:r>
-              <w:t>3</w:t>
+              <w:t>4</w:t>
             </w:r>
           </w:p>
         </w:tc>
@@ -6308,7 +6937,7 @@
               <w:jc w:val="center"/>
             </w:pPr>
             <w:r>
-              <w:t>4</w:t>
+              <w:t>5</w:t>
             </w:r>
           </w:p>
         </w:tc>
@@ -6363,7 +6992,7 @@
               <w:jc w:val="center"/>
             </w:pPr>
             <w:r>
-              <w:t>5</w:t>
+              <w:t>6</w:t>
             </w:r>
           </w:p>
         </w:tc>
@@ -6580,7 +7209,6 @@
         <w:rPr>
           <w:b/>
         </w:rPr>
-        <w:lastRenderedPageBreak/>
         <w:t>7.2.</w:t>
       </w:r>
       <w:r>
@@ -6636,10 +7264,10 @@
       </w:pPr>
       <w:r>
         <w:object w:dxaOrig="6915" w:dyaOrig="4165">
-          <v:shape id="_x0000_i1029" type="#_x0000_t75" style="width:325.7pt;height:196.3pt" o:ole="">
+          <v:shape id="_x0000_i1029" type="#_x0000_t75" style="width:325.5pt;height:196.5pt" o:ole="">
             <v:imagedata r:id="rId19" o:title=""/>
           </v:shape>
-          <o:OLEObject Type="Embed" ProgID="Visio.Drawing.11" ShapeID="_x0000_i1029" DrawAspect="Content" ObjectID="_1494159819" r:id="rId20"/>
+          <o:OLEObject Type="Embed" ProgID="Visio.Drawing.11" ShapeID="_x0000_i1029" DrawAspect="Content" ObjectID="_1494331243" r:id="rId20"/>
         </w:object>
       </w:r>
     </w:p>
@@ -6668,6 +7296,14 @@
         </w:rPr>
         <w:t>: Ciclo de Vida Cascada</w:t>
       </w:r>
+    </w:p>
+    <w:p>
+      <w:pPr>
+        <w:jc w:val="center"/>
+        <w:rPr>
+          <w:b/>
+        </w:rPr>
+      </w:pPr>
     </w:p>
     <w:tbl>
       <w:tblPr>
@@ -7204,6 +7840,20 @@
         </w:tc>
       </w:tr>
     </w:tbl>
+    <w:p>
+      <w:pPr>
+        <w:rPr>
+          <w:b/>
+        </w:rPr>
+      </w:pPr>
+    </w:p>
+    <w:p>
+      <w:pPr>
+        <w:rPr>
+          <w:b/>
+        </w:rPr>
+      </w:pPr>
+    </w:p>
     <w:p>
       <w:pPr>
         <w:rPr>
@@ -8728,10 +9378,10 @@
       </w:pPr>
       <w:r>
         <w:object w:dxaOrig="8928" w:dyaOrig="4676">
-          <v:shape id="_x0000_i1030" type="#_x0000_t75" style="width:384pt;height:200.55pt" o:ole="">
+          <v:shape id="_x0000_i1030" type="#_x0000_t75" style="width:384pt;height:200.25pt" o:ole="">
             <v:imagedata r:id="rId21" o:title=""/>
           </v:shape>
-          <o:OLEObject Type="Embed" ProgID="Visio.Drawing.11" ShapeID="_x0000_i1030" DrawAspect="Content" ObjectID="_1494159820" r:id="rId22"/>
+          <o:OLEObject Type="Embed" ProgID="Visio.Drawing.11" ShapeID="_x0000_i1030" DrawAspect="Content" ObjectID="_1494331244" r:id="rId22"/>
         </w:object>
       </w:r>
     </w:p>
@@ -9867,6 +10517,9 @@
             <w:pPr>
               <w:jc w:val="center"/>
             </w:pPr>
+            <w:r>
+              <w:t>28/05/2015</w:t>
+            </w:r>
           </w:p>
         </w:tc>
       </w:tr>
@@ -9919,6 +10572,9 @@
             <w:pPr>
               <w:jc w:val="center"/>
             </w:pPr>
+            <w:r>
+              <w:t>28/05/2015</w:t>
+            </w:r>
           </w:p>
         </w:tc>
       </w:tr>
@@ -9971,6 +10627,9 @@
             <w:pPr>
               <w:jc w:val="center"/>
             </w:pPr>
+            <w:r>
+              <w:t>28/05/2015</w:t>
+            </w:r>
           </w:p>
         </w:tc>
       </w:tr>
@@ -10518,14 +11177,26 @@
       </w:r>
       <w:proofErr w:type="spellStart"/>
       <w:r>
+        <w:rPr>
+          <w:b/>
+          <w:i/>
+        </w:rPr>
         <w:t>Code</w:t>
       </w:r>
       <w:proofErr w:type="spellEnd"/>
       <w:r>
+        <w:rPr>
+          <w:b/>
+          <w:i/>
+        </w:rPr>
         <w:t xml:space="preserve"> </w:t>
       </w:r>
       <w:proofErr w:type="spellStart"/>
       <w:r>
+        <w:rPr>
+          <w:b/>
+          <w:i/>
+        </w:rPr>
         <w:t>Labs</w:t>
       </w:r>
       <w:proofErr w:type="spellEnd"/>
@@ -10543,15 +11214,12 @@
       </w:r>
     </w:p>
     <w:p>
-      <w:pPr>
-        <w:jc w:val="center"/>
-      </w:pPr>
-      <w:r>
-        <w:object w:dxaOrig="5554" w:dyaOrig="7533">
-          <v:shape id="_x0000_i1031" type="#_x0000_t75" style="width:173.15pt;height:234.85pt" o:ole="">
+      <w:r>
+        <w:object w:dxaOrig="12499" w:dyaOrig="5010">
+          <v:shape id="_x0000_i1031" type="#_x0000_t75" style="width:405pt;height:162.75pt" o:ole="">
             <v:imagedata r:id="rId23" o:title=""/>
           </v:shape>
-          <o:OLEObject Type="Embed" ProgID="Visio.Drawing.11" ShapeID="_x0000_i1031" DrawAspect="Content" ObjectID="_1494159821" r:id="rId24"/>
+          <o:OLEObject Type="Embed" ProgID="Visio.Drawing.11" ShapeID="_x0000_i1031" DrawAspect="Content" ObjectID="_1494331245" r:id="rId24"/>
         </w:object>
       </w:r>
     </w:p>
@@ -10583,6 +11251,14 @@
     </w:p>
     <w:p>
       <w:pPr>
+        <w:jc w:val="center"/>
+        <w:rPr>
+          <w:b/>
+        </w:rPr>
+      </w:pPr>
+    </w:p>
+    <w:p>
+      <w:pPr>
         <w:jc w:val="both"/>
       </w:pPr>
       <w:r>
@@ -10598,21 +11274,40 @@
         <w:t xml:space="preserve">integrado por miembros de </w:t>
       </w:r>
       <w:r>
-        <w:t>La Empresa</w:t>
+        <w:t xml:space="preserve">La </w:t>
+      </w:r>
+      <w:r>
+        <w:rPr>
+          <w:b/>
+          <w:i/>
+        </w:rPr>
+        <w:t>Empresa</w:t>
       </w:r>
       <w:r>
         <w:t xml:space="preserve"> y </w:t>
       </w:r>
       <w:proofErr w:type="spellStart"/>
       <w:r>
+        <w:rPr>
+          <w:b/>
+          <w:i/>
+        </w:rPr>
         <w:t>Code</w:t>
       </w:r>
       <w:proofErr w:type="spellEnd"/>
       <w:r>
+        <w:rPr>
+          <w:b/>
+          <w:i/>
+        </w:rPr>
         <w:t xml:space="preserve"> </w:t>
       </w:r>
       <w:proofErr w:type="spellStart"/>
       <w:r>
+        <w:rPr>
+          <w:b/>
+          <w:i/>
+        </w:rPr>
         <w:t>Labs</w:t>
       </w:r>
       <w:proofErr w:type="spellEnd"/>
@@ -10639,13 +11334,36 @@
         <w:jc w:val="both"/>
         <w:rPr>
           <w:b/>
-        </w:rPr>
-      </w:pPr>
-      <w:r>
-        <w:rPr>
-          <w:b/>
-        </w:rPr>
-        <w:t>LA EMPRESA</w:t>
+          <w:i/>
+        </w:rPr>
+      </w:pPr>
+      <w:r>
+        <w:rPr>
+          <w:b/>
+          <w:i/>
+        </w:rPr>
+        <w:t>L</w:t>
+      </w:r>
+      <w:r>
+        <w:rPr>
+          <w:b/>
+          <w:i/>
+        </w:rPr>
+        <w:t>a</w:t>
+      </w:r>
+      <w:r>
+        <w:rPr>
+          <w:b/>
+          <w:i/>
+        </w:rPr>
+        <w:t xml:space="preserve"> E</w:t>
+      </w:r>
+      <w:r>
+        <w:rPr>
+          <w:b/>
+          <w:i/>
+        </w:rPr>
+        <w:t>mpresa</w:t>
       </w:r>
     </w:p>
     <w:p>
@@ -10676,12 +11394,14 @@
         <w:jc w:val="both"/>
         <w:rPr>
           <w:b/>
+          <w:i/>
         </w:rPr>
       </w:pPr>
       <w:proofErr w:type="spellStart"/>
       <w:r>
         <w:rPr>
           <w:b/>
+          <w:i/>
         </w:rPr>
         <w:t>Code</w:t>
       </w:r>
@@ -10689,6 +11409,7 @@
       <w:r>
         <w:rPr>
           <w:b/>
+          <w:i/>
         </w:rPr>
         <w:t xml:space="preserve"> </w:t>
       </w:r>
@@ -10696,6 +11417,7 @@
       <w:r>
         <w:rPr>
           <w:b/>
+          <w:i/>
         </w:rPr>
         <w:t>Labs</w:t>
       </w:r>
@@ -10734,7 +11456,7 @@
       </w:r>
       <w:r>
         <w:tab/>
-        <w:t>Analista de Calidad y Documentador</w:t>
+        <w:t>Analista de Calidad</w:t>
       </w:r>
     </w:p>
     <w:p>
@@ -10940,19 +11662,58 @@
             </w:r>
             <w:proofErr w:type="spellStart"/>
             <w:r>
+              <w:rPr>
+                <w:b/>
+                <w:i/>
+              </w:rPr>
               <w:t>Code</w:t>
             </w:r>
             <w:proofErr w:type="spellEnd"/>
             <w:r>
+              <w:rPr>
+                <w:b/>
+                <w:i/>
+              </w:rPr>
               <w:t xml:space="preserve"> </w:t>
             </w:r>
             <w:proofErr w:type="spellStart"/>
             <w:r>
+              <w:rPr>
+                <w:b/>
+                <w:i/>
+              </w:rPr>
               <w:t>Labs</w:t>
             </w:r>
             <w:proofErr w:type="spellEnd"/>
             <w:r>
               <w:t>.</w:t>
+            </w:r>
+          </w:p>
+        </w:tc>
+      </w:tr>
+      <w:tr>
+        <w:tc>
+          <w:tcPr>
+            <w:tcW w:w="794" w:type="dxa"/>
+            <w:vAlign w:val="center"/>
+          </w:tcPr>
+          <w:p>
+            <w:pPr>
+              <w:jc w:val="center"/>
+            </w:pPr>
+            <w:r>
+              <w:t>5</w:t>
+            </w:r>
+          </w:p>
+        </w:tc>
+        <w:tc>
+          <w:tcPr>
+            <w:tcW w:w="7711" w:type="dxa"/>
+            <w:vAlign w:val="center"/>
+          </w:tcPr>
+          <w:p>
+            <w:r>
+              <w:t>Informar de manera oportuna los cambios que surjan en los procesos del negocio.</w:t>
             </w:r>
           </w:p>
         </w:tc>
@@ -10983,6 +11744,7 @@
         <w:rPr>
           <w:b/>
         </w:rPr>
+        <w:lastRenderedPageBreak/>
         <w:t>8.3. ROLES Y FUNCIONES DE</w:t>
       </w:r>
       <w:r>
@@ -11147,14 +11909,26 @@
             </w:r>
             <w:proofErr w:type="spellStart"/>
             <w:r>
+              <w:rPr>
+                <w:b/>
+                <w:i/>
+              </w:rPr>
               <w:t>Code</w:t>
             </w:r>
             <w:proofErr w:type="spellEnd"/>
             <w:r>
+              <w:rPr>
+                <w:b/>
+                <w:i/>
+              </w:rPr>
               <w:t xml:space="preserve"> </w:t>
             </w:r>
             <w:proofErr w:type="spellStart"/>
             <w:r>
+              <w:rPr>
+                <w:b/>
+                <w:i/>
+              </w:rPr>
               <w:t>Labs</w:t>
             </w:r>
             <w:proofErr w:type="spellEnd"/>
@@ -11222,6 +11996,7 @@
       <w:r>
         <w:rPr>
           <w:b/>
+          <w:i/>
         </w:rPr>
         <w:t>Code</w:t>
       </w:r>
@@ -11229,6 +12004,7 @@
       <w:r>
         <w:rPr>
           <w:b/>
+          <w:i/>
         </w:rPr>
         <w:t xml:space="preserve"> </w:t>
       </w:r>
@@ -11236,6 +12012,7 @@
       <w:r>
         <w:rPr>
           <w:b/>
+          <w:i/>
         </w:rPr>
         <w:t>Labs</w:t>
       </w:r>
@@ -11466,6 +12243,7 @@
       <w:r>
         <w:rPr>
           <w:b/>
+          <w:i/>
         </w:rPr>
         <w:t>Code</w:t>
       </w:r>
@@ -11473,6 +12251,7 @@
       <w:r>
         <w:rPr>
           <w:b/>
+          <w:i/>
         </w:rPr>
         <w:t xml:space="preserve"> </w:t>
       </w:r>
@@ -11480,6 +12259,7 @@
       <w:r>
         <w:rPr>
           <w:b/>
+          <w:i/>
         </w:rPr>
         <w:t>Labs</w:t>
       </w:r>
@@ -11762,9 +12542,6 @@
             <w:r>
               <w:t>Analista de Calidad</w:t>
             </w:r>
-            <w:r>
-              <w:t xml:space="preserve"> y Documentador</w:t>
-            </w:r>
           </w:p>
         </w:tc>
         <w:tc>
@@ -11793,7 +12570,6 @@
               </w:numPr>
             </w:pPr>
             <w:r>
-              <w:lastRenderedPageBreak/>
               <w:t>Garantizar el cumplimiento de las normas y estándares de calidad pertinentes a fin de garantizar la eficacia del desarrollo del sistema.</w:t>
             </w:r>
           </w:p>
@@ -11806,6 +12582,7 @@
               </w:numPr>
             </w:pPr>
             <w:r>
+              <w:lastRenderedPageBreak/>
               <w:t xml:space="preserve">Elaborar y/o actualizar los manuales y otros documentos relacionados con el Desarrollo de Sistemas teniendo en cuenta los estándares establecidos por </w:t>
             </w:r>
             <w:r>
@@ -12212,6 +12989,7 @@
         <w:rPr>
           <w:b/>
         </w:rPr>
+        <w:lastRenderedPageBreak/>
         <w:t>10.</w:t>
       </w:r>
       <w:r>
@@ -12406,7 +13184,13 @@
           </w:tcPr>
           <w:p>
             <w:r>
-              <w:t>Poca comunicación</w:t>
+              <w:t xml:space="preserve">Poca </w:t>
+            </w:r>
+            <w:r>
+              <w:t>coordin</w:t>
+            </w:r>
+            <w:r>
+              <w:t>ación</w:t>
             </w:r>
             <w:r>
               <w:t xml:space="preserve"> entre las áreas que intervienen en el desarrollo</w:t>
@@ -12434,7 +13218,7 @@
           </w:tcPr>
           <w:p>
             <w:r>
-              <w:t>Poca información para el desarrollo del módulo</w:t>
+              <w:t>Coordinar con los jefes superiores de cada área</w:t>
             </w:r>
           </w:p>
         </w:tc>
@@ -12445,13 +13229,17 @@
           </w:tcPr>
           <w:p>
             <w:r>
-              <w:t xml:space="preserve">Comprometer a las áreas a mantener la </w:t>
-            </w:r>
-            <w:proofErr w:type="spellStart"/>
-            <w:r>
-              <w:t>communicación</w:t>
-            </w:r>
-            <w:proofErr w:type="spellEnd"/>
+              <w:t xml:space="preserve">Comprometer a </w:t>
+            </w:r>
+            <w:r>
+              <w:t xml:space="preserve">las áreas a mantener la </w:t>
+            </w:r>
+            <w:r>
+              <w:t>coordin</w:t>
+            </w:r>
+            <w:r>
+              <w:t>ación</w:t>
+            </w:r>
           </w:p>
         </w:tc>
       </w:tr>
@@ -12564,13 +13352,11 @@
             <w:vAlign w:val="center"/>
           </w:tcPr>
           <w:p>
-            <w:proofErr w:type="spellStart"/>
-            <w:r>
-              <w:t>Areas</w:t>
-            </w:r>
-            <w:proofErr w:type="spellEnd"/>
-            <w:r>
-              <w:t xml:space="preserve"> que no intervenían en un principio del proyecto ahora están incluidas</w:t>
+            <w:r>
+              <w:t>Á</w:t>
+            </w:r>
+            <w:r>
+              <w:t>reas que no intervenían en un principio del proyecto ahora están incluidas</w:t>
             </w:r>
           </w:p>
         </w:tc>
@@ -12645,69 +13431,6 @@
           <w:p>
             <w:r>
               <w:t>Organizar cursos y charlas con motivo de capacitación</w:t>
-            </w:r>
-          </w:p>
-        </w:tc>
-      </w:tr>
-      <w:tr>
-        <w:tc>
-          <w:tcPr>
-            <w:tcW w:w="889" w:type="dxa"/>
-            <w:vAlign w:val="center"/>
-          </w:tcPr>
-          <w:p>
-            <w:pPr>
-              <w:jc w:val="center"/>
-            </w:pPr>
-            <w:r>
-              <w:t>5</w:t>
-            </w:r>
-          </w:p>
-        </w:tc>
-        <w:tc>
-          <w:tcPr>
-            <w:tcW w:w="2797" w:type="dxa"/>
-            <w:vAlign w:val="center"/>
-          </w:tcPr>
-          <w:p>
-            <w:r>
-              <w:t>Falta de compromiso en el desarrollo de las actividades</w:t>
-            </w:r>
-          </w:p>
-        </w:tc>
-        <w:tc>
-          <w:tcPr>
-            <w:tcW w:w="992" w:type="dxa"/>
-            <w:vAlign w:val="center"/>
-          </w:tcPr>
-          <w:p>
-            <w:pPr>
-              <w:jc w:val="center"/>
-            </w:pPr>
-            <w:r>
-              <w:t>4</w:t>
-            </w:r>
-          </w:p>
-        </w:tc>
-        <w:tc>
-          <w:tcPr>
-            <w:tcW w:w="2028" w:type="dxa"/>
-            <w:vAlign w:val="center"/>
-          </w:tcPr>
-          <w:p>
-            <w:r>
-              <w:t>Buscar la manera que el grupo tome interés</w:t>
-            </w:r>
-          </w:p>
-        </w:tc>
-        <w:tc>
-          <w:tcPr>
-            <w:tcW w:w="1799" w:type="dxa"/>
-            <w:vAlign w:val="center"/>
-          </w:tcPr>
-          <w:p>
-            <w:r>
-              <w:t>Recordarles los beneficios del desarrollo del proyecto</w:t>
             </w:r>
           </w:p>
         </w:tc>
@@ -12885,14 +13608,26 @@
             </w:r>
             <w:proofErr w:type="spellStart"/>
             <w:r>
+              <w:rPr>
+                <w:b/>
+                <w:i/>
+              </w:rPr>
               <w:t>Code</w:t>
             </w:r>
             <w:proofErr w:type="spellEnd"/>
             <w:r>
+              <w:rPr>
+                <w:b/>
+                <w:i/>
+              </w:rPr>
               <w:t xml:space="preserve"> </w:t>
             </w:r>
             <w:proofErr w:type="spellStart"/>
             <w:r>
+              <w:rPr>
+                <w:b/>
+                <w:i/>
+              </w:rPr>
               <w:t>Labs</w:t>
             </w:r>
             <w:proofErr w:type="spellEnd"/>
@@ -12922,6 +13657,34 @@
         </w:tc>
       </w:tr>
     </w:tbl>
+    <w:p>
+      <w:pPr>
+        <w:rPr>
+          <w:b/>
+        </w:rPr>
+      </w:pPr>
+    </w:p>
+    <w:p>
+      <w:pPr>
+        <w:rPr>
+          <w:b/>
+        </w:rPr>
+      </w:pPr>
+    </w:p>
+    <w:p>
+      <w:pPr>
+        <w:rPr>
+          <w:b/>
+        </w:rPr>
+      </w:pPr>
+    </w:p>
+    <w:p>
+      <w:pPr>
+        <w:rPr>
+          <w:b/>
+        </w:rPr>
+      </w:pPr>
+    </w:p>
     <w:p>
       <w:pPr>
         <w:rPr>
@@ -13524,7 +14287,44 @@
           </w:tcPr>
           <w:p>
             <w:r>
-              <w:t>Correos electrónicos del representante de la empresa (líder Usuario)</w:t>
+              <w:t xml:space="preserve">Correos electrónicos del representante de </w:t>
+            </w:r>
+            <w:r>
+              <w:rPr>
+                <w:b/>
+                <w:i/>
+              </w:rPr>
+              <w:t>L</w:t>
+            </w:r>
+            <w:r>
+              <w:rPr>
+                <w:b/>
+                <w:i/>
+              </w:rPr>
+              <w:t xml:space="preserve">a </w:t>
+            </w:r>
+            <w:r>
+              <w:rPr>
+                <w:b/>
+                <w:i/>
+              </w:rPr>
+              <w:t>E</w:t>
+            </w:r>
+            <w:r>
+              <w:rPr>
+                <w:b/>
+                <w:i/>
+              </w:rPr>
+              <w:t>mpresa</w:t>
+            </w:r>
+            <w:r>
+              <w:t xml:space="preserve"> (</w:t>
+            </w:r>
+            <w:r>
+              <w:t>L</w:t>
+            </w:r>
+            <w:r>
+              <w:t>íder Usuario)</w:t>
             </w:r>
           </w:p>
         </w:tc>
@@ -13548,11 +14348,12 @@
             <w:pPr>
               <w:jc w:val="center"/>
             </w:pPr>
-            <w:proofErr w:type="spellStart"/>
-            <w:r>
-              <w:t>Unico</w:t>
-            </w:r>
-            <w:proofErr w:type="spellEnd"/>
+            <w:r>
+              <w:t>Ú</w:t>
+            </w:r>
+            <w:r>
+              <w:t>nico</w:t>
+            </w:r>
           </w:p>
         </w:tc>
       </w:tr>
@@ -13981,14 +14782,26 @@
             </w:r>
             <w:proofErr w:type="spellStart"/>
             <w:r>
+              <w:rPr>
+                <w:b/>
+                <w:i/>
+              </w:rPr>
               <w:t>Code</w:t>
             </w:r>
             <w:proofErr w:type="spellEnd"/>
             <w:r>
+              <w:rPr>
+                <w:b/>
+                <w:i/>
+              </w:rPr>
               <w:t xml:space="preserve"> </w:t>
             </w:r>
             <w:proofErr w:type="spellStart"/>
             <w:r>
+              <w:rPr>
+                <w:b/>
+                <w:i/>
+              </w:rPr>
               <w:t>Labs</w:t>
             </w:r>
             <w:proofErr w:type="spellEnd"/>
@@ -14123,23 +14936,33 @@
               <w:t>Analista de Calidad</w:t>
             </w:r>
             <w:r>
-              <w:t xml:space="preserve"> y Documentador</w:t>
-            </w:r>
-          </w:p>
-          <w:p>
+              <w:t xml:space="preserve"> </w:t>
+            </w:r>
             <w:r>
               <w:t>(</w:t>
             </w:r>
             <w:proofErr w:type="spellStart"/>
             <w:r>
+              <w:rPr>
+                <w:b/>
+                <w:i/>
+              </w:rPr>
               <w:t>Code</w:t>
             </w:r>
             <w:proofErr w:type="spellEnd"/>
             <w:r>
+              <w:rPr>
+                <w:b/>
+                <w:i/>
+              </w:rPr>
               <w:t xml:space="preserve"> </w:t>
             </w:r>
             <w:proofErr w:type="spellStart"/>
             <w:r>
+              <w:rPr>
+                <w:b/>
+                <w:i/>
+              </w:rPr>
               <w:t>Labs</w:t>
             </w:r>
             <w:proofErr w:type="spellEnd"/>
@@ -14593,14 +15416,26 @@
             </w:r>
             <w:proofErr w:type="spellStart"/>
             <w:r>
+              <w:rPr>
+                <w:b/>
+                <w:i/>
+              </w:rPr>
               <w:t>Code</w:t>
             </w:r>
             <w:proofErr w:type="spellEnd"/>
             <w:r>
+              <w:rPr>
+                <w:b/>
+                <w:i/>
+              </w:rPr>
               <w:t xml:space="preserve"> </w:t>
             </w:r>
             <w:proofErr w:type="spellStart"/>
             <w:r>
+              <w:rPr>
+                <w:b/>
+                <w:i/>
+              </w:rPr>
               <w:t>Labs</w:t>
             </w:r>
             <w:proofErr w:type="spellEnd"/>
@@ -14700,26 +15535,36 @@
           </w:tcPr>
           <w:p>
             <w:r>
-              <w:t xml:space="preserve">Analista de Calidad </w:t>
-            </w:r>
-            <w:r>
-              <w:t>y Documentador</w:t>
-            </w:r>
-          </w:p>
-          <w:p>
+              <w:t>Analista de Calidad</w:t>
+            </w:r>
+            <w:r>
+              <w:t xml:space="preserve"> </w:t>
+            </w:r>
             <w:r>
               <w:t>(</w:t>
             </w:r>
             <w:proofErr w:type="spellStart"/>
             <w:r>
+              <w:rPr>
+                <w:b/>
+                <w:i/>
+              </w:rPr>
               <w:t>Code</w:t>
             </w:r>
             <w:proofErr w:type="spellEnd"/>
             <w:r>
+              <w:rPr>
+                <w:b/>
+                <w:i/>
+              </w:rPr>
               <w:t xml:space="preserve"> </w:t>
             </w:r>
             <w:proofErr w:type="spellStart"/>
             <w:r>
+              <w:rPr>
+                <w:b/>
+                <w:i/>
+              </w:rPr>
               <w:t>Labs</w:t>
             </w:r>
             <w:proofErr w:type="spellEnd"/>
@@ -14837,14 +15682,26 @@
             </w:r>
             <w:proofErr w:type="spellStart"/>
             <w:r>
+              <w:rPr>
+                <w:b/>
+                <w:i/>
+              </w:rPr>
               <w:t>Code</w:t>
             </w:r>
             <w:proofErr w:type="spellEnd"/>
             <w:r>
+              <w:rPr>
+                <w:b/>
+                <w:i/>
+              </w:rPr>
               <w:t xml:space="preserve"> </w:t>
             </w:r>
             <w:proofErr w:type="spellStart"/>
             <w:r>
+              <w:rPr>
+                <w:b/>
+                <w:i/>
+              </w:rPr>
               <w:t>Labs</w:t>
             </w:r>
             <w:proofErr w:type="spellEnd"/>
@@ -14928,14 +15785,26 @@
             </w:r>
             <w:proofErr w:type="spellStart"/>
             <w:r>
+              <w:rPr>
+                <w:b/>
+                <w:i/>
+              </w:rPr>
               <w:t>Code</w:t>
             </w:r>
             <w:proofErr w:type="spellEnd"/>
             <w:r>
+              <w:rPr>
+                <w:b/>
+                <w:i/>
+              </w:rPr>
               <w:t xml:space="preserve"> </w:t>
             </w:r>
             <w:proofErr w:type="spellStart"/>
             <w:r>
+              <w:rPr>
+                <w:b/>
+                <w:i/>
+              </w:rPr>
               <w:t>Labs</w:t>
             </w:r>
             <w:proofErr w:type="spellEnd"/>
@@ -15148,25 +16017,55 @@
       </w:r>
       <w:proofErr w:type="spellStart"/>
       <w:r>
+        <w:rPr>
+          <w:b/>
+          <w:i/>
+        </w:rPr>
         <w:t>Code</w:t>
       </w:r>
       <w:proofErr w:type="spellEnd"/>
       <w:r>
+        <w:rPr>
+          <w:b/>
+          <w:i/>
+        </w:rPr>
         <w:t xml:space="preserve"> </w:t>
       </w:r>
       <w:proofErr w:type="spellStart"/>
       <w:r>
+        <w:rPr>
+          <w:b/>
+          <w:i/>
+        </w:rPr>
         <w:t>Labs</w:t>
       </w:r>
       <w:proofErr w:type="spellEnd"/>
       <w:r>
-        <w:t xml:space="preserve"> tendrá la documentación almacenada en el repositorio de </w:t>
+        <w:t xml:space="preserve"> tendrá la documentación almacenada en </w:t>
+      </w:r>
+      <w:r>
+        <w:t>los repositorios</w:t>
+      </w:r>
+      <w:r>
+        <w:t xml:space="preserve"> </w:t>
       </w:r>
       <w:proofErr w:type="spellStart"/>
       <w:r>
+        <w:rPr>
+          <w:b/>
+        </w:rPr>
         <w:t>GitHub</w:t>
       </w:r>
       <w:proofErr w:type="spellEnd"/>
+      <w:r>
+        <w:t xml:space="preserve"> y </w:t>
+      </w:r>
+      <w:r>
+        <w:rPr>
+          <w:b/>
+        </w:rPr>
+        <w:t>Google Drive</w:t>
+      </w:r>
       <w:r>
         <w:t>.</w:t>
       </w:r>
@@ -15522,7 +16421,10 @@
               <w:jc w:val="center"/>
             </w:pPr>
             <w:r>
-              <w:t>Informe Avance Semanal</w:t>
+              <w:t xml:space="preserve">Informe Avance </w:t>
+            </w:r>
+            <w:r>
+              <w:t>Quincenal</w:t>
             </w:r>
           </w:p>
         </w:tc>
@@ -15536,7 +16438,10 @@
               <w:jc w:val="center"/>
             </w:pPr>
             <w:r>
-              <w:t>IAS</w:t>
+              <w:t>IA</w:t>
+            </w:r>
+            <w:r>
+              <w:t>Q</w:t>
             </w:r>
           </w:p>
         </w:tc>
@@ -15550,10 +16455,14 @@
               <w:jc w:val="center"/>
             </w:pPr>
             <w:r>
-              <w:t>IAS_#_2015</w:t>
-            </w:r>
-            <w:bookmarkStart w:id="0" w:name="_GoBack"/>
-            <w:bookmarkEnd w:id="0"/>
+              <w:t>IA</w:t>
+            </w:r>
+            <w:r>
+              <w:t>Q</w:t>
+            </w:r>
+            <w:r>
+              <w:t>_#_2015</w:t>
+            </w:r>
           </w:p>
         </w:tc>
       </w:tr>
@@ -15564,31 +16473,11 @@
           <w:b/>
         </w:rPr>
       </w:pPr>
-    </w:p>
-    <w:p>
-      <w:pPr>
-        <w:rPr>
-          <w:b/>
-        </w:rPr>
-      </w:pPr>
-    </w:p>
-    <w:p>
-      <w:pPr>
-        <w:rPr>
-          <w:b/>
-        </w:rPr>
-      </w:pPr>
-    </w:p>
-    <w:p>
-      <w:pPr>
-        <w:rPr>
-          <w:b/>
-        </w:rPr>
-      </w:pPr>
-      <w:r>
-        <w:rPr>
-          <w:b/>
-        </w:rPr>
+      <w:r>
+        <w:rPr>
+          <w:b/>
+        </w:rPr>
+        <w:lastRenderedPageBreak/>
         <w:t>10.4.2. VERSIONAMIENTO</w:t>
       </w:r>
     </w:p>
@@ -15622,75 +16511,99 @@
       <w:pPr>
         <w:rPr>
           <w:rStyle w:val="Hipervnculo"/>
-          <w:lang w:val="en-US"/>
         </w:rPr>
       </w:pPr>
       <w:proofErr w:type="spellStart"/>
       <w:r>
-        <w:rPr>
-          <w:lang w:val="en-US"/>
-        </w:rPr>
         <w:t>GitHub</w:t>
       </w:r>
       <w:proofErr w:type="spellEnd"/>
       <w:r>
-        <w:rPr>
-          <w:lang w:val="en-US"/>
-        </w:rPr>
-        <w:t xml:space="preserve">: </w:t>
+        <w:tab/>
+      </w:r>
+      <w:r>
+        <w:tab/>
+      </w:r>
+      <w:bookmarkStart w:id="0" w:name="_GoBack"/>
+      <w:bookmarkEnd w:id="0"/>
+      <w:r>
+        <w:t>:</w:t>
+      </w:r>
+      <w:r>
+        <w:tab/>
       </w:r>
       <w:hyperlink r:id="rId26" w:history="1">
         <w:r>
           <w:rPr>
             <w:rStyle w:val="Hipervnculo"/>
-            <w:lang w:val="en-US"/>
           </w:rPr>
-          <w:t>https://github.com/cjbensan/sistema-factura</w:t>
+          <w:t>https://github.com/cjbensan/sistema-facturacion-inventario</w:t>
         </w:r>
+      </w:hyperlink>
+    </w:p>
+    <w:p>
+      <w:pPr>
+        <w:rPr>
+          <w:rStyle w:val="Hipervnculo"/>
+          <w:color w:val="auto"/>
+          <w:u w:val="none"/>
+        </w:rPr>
+      </w:pPr>
+      <w:r>
+        <w:rPr>
+          <w:rStyle w:val="Hipervnculo"/>
+          <w:color w:val="auto"/>
+          <w:u w:val="none"/>
+        </w:rPr>
+        <w:t xml:space="preserve">Google </w:t>
+      </w:r>
+      <w:r>
+        <w:rPr>
+          <w:rStyle w:val="Hipervnculo"/>
+          <w:color w:val="auto"/>
+          <w:u w:val="none"/>
+        </w:rPr>
+        <w:t>Drive</w:t>
+      </w:r>
+      <w:r>
+        <w:rPr>
+          <w:rStyle w:val="Hipervnculo"/>
+          <w:color w:val="auto"/>
+          <w:u w:val="none"/>
+        </w:rPr>
+        <w:tab/>
+        <w:t>:</w:t>
+      </w:r>
+      <w:r>
+        <w:rPr>
+          <w:rStyle w:val="Hipervnculo"/>
+          <w:color w:val="auto"/>
+          <w:u w:val="none"/>
+        </w:rPr>
+        <w:tab/>
+      </w:r>
+      <w:hyperlink r:id="rId27" w:history="1">
+        <w:proofErr w:type="spellStart"/>
         <w:r>
           <w:rPr>
             <w:rStyle w:val="Hipervnculo"/>
-            <w:lang w:val="en-US"/>
           </w:rPr>
-          <w:t>c</w:t>
+          <w:t>Versionamiento</w:t>
         </w:r>
+        <w:proofErr w:type="spellEnd"/>
         <w:r>
           <w:rPr>
             <w:rStyle w:val="Hipervnculo"/>
-            <w:lang w:val="en-US"/>
           </w:rPr>
-          <w:t>ion-inve</w:t>
-        </w:r>
-        <w:r>
-          <w:rPr>
-            <w:rStyle w:val="Hipervnculo"/>
-            <w:lang w:val="en-US"/>
-          </w:rPr>
-          <w:t>n</w:t>
-        </w:r>
-        <w:r>
-          <w:rPr>
-            <w:rStyle w:val="Hipervnculo"/>
-            <w:lang w:val="en-US"/>
-          </w:rPr>
-          <w:t>tario</w:t>
+          <w:t xml:space="preserve"> - Proyecto</w:t>
         </w:r>
       </w:hyperlink>
     </w:p>
     <w:p>
       <w:pPr>
         <w:rPr>
-          <w:rStyle w:val="Hipervnculo"/>
-          <w:lang w:val="en-US"/>
-        </w:rPr>
-      </w:pPr>
-    </w:p>
-    <w:p>
-      <w:pPr>
-        <w:rPr>
           <w:color w:val="0000FF" w:themeColor="hyperlink"/>
           <w:u w:val="single"/>
-          <w:lang w:val="en-US"/>
         </w:rPr>
       </w:pPr>
       <w:r>
@@ -15781,7 +16694,22 @@
         <w:jc w:val="both"/>
       </w:pPr>
       <w:r>
-        <w:t>Como parte de la gestión del cronograma, se ha establecido temporalmente el uso de MS Office Excel. De esta manera, se enviará las actualizaciones al coordinador del proyecto con el respectivo porcentaje de avance.</w:t>
+        <w:t xml:space="preserve">Como parte de la gestión del cronograma, se ha establecido el uso de </w:t>
+      </w:r>
+      <w:r>
+        <w:rPr>
+          <w:b/>
+        </w:rPr>
+        <w:t xml:space="preserve">MS </w:t>
+      </w:r>
+      <w:r>
+        <w:rPr>
+          <w:b/>
+        </w:rPr>
+        <w:t>Project</w:t>
+      </w:r>
+      <w:r>
+        <w:t>. De esta manera, se enviará las actualizaciones al coordinador del proyecto con el respectivo porcentaje de avance.</w:t>
       </w:r>
     </w:p>
     <w:p>
@@ -15819,41 +16747,60 @@
         <w:jc w:val="both"/>
       </w:pPr>
       <w:r>
+        <w:t xml:space="preserve">No se ha previsto una capacitación al personal del proyecto. Las inducciones que se han realizado al personal nuevo han sido las que </w:t>
+      </w:r>
+      <w:proofErr w:type="spellStart"/>
+      <w:r>
+        <w:rPr>
+          <w:b/>
+          <w:i/>
+        </w:rPr>
+        <w:t>Code</w:t>
+      </w:r>
+      <w:proofErr w:type="spellEnd"/>
+      <w:r>
+        <w:rPr>
+          <w:b/>
+          <w:i/>
+        </w:rPr>
+        <w:t xml:space="preserve"> </w:t>
+      </w:r>
+      <w:proofErr w:type="spellStart"/>
+      <w:r>
+        <w:rPr>
+          <w:b/>
+          <w:i/>
+        </w:rPr>
+        <w:t>Labs</w:t>
+      </w:r>
+      <w:proofErr w:type="spellEnd"/>
+      <w:r>
+        <w:t xml:space="preserve"> tiene contempladas como parte de su política de incorporación de personal.</w:t>
+      </w:r>
+    </w:p>
+    <w:p>
+      <w:pPr>
+        <w:jc w:val="both"/>
+      </w:pPr>
+    </w:p>
+    <w:p>
+      <w:pPr>
+        <w:rPr>
+          <w:b/>
+        </w:rPr>
+      </w:pPr>
+    </w:p>
+    <w:p>
+      <w:pPr>
+        <w:rPr>
+          <w:b/>
+        </w:rPr>
+      </w:pPr>
+      <w:r>
+        <w:rPr>
+          <w:b/>
+        </w:rPr>
         <w:lastRenderedPageBreak/>
-        <w:t xml:space="preserve">No se ha previsto una capacitación al personal del proyecto. Las inducciones que se han realizado al personal nuevo han sido las que </w:t>
-      </w:r>
-      <w:proofErr w:type="spellStart"/>
-      <w:r>
-        <w:t>Code</w:t>
-      </w:r>
-      <w:proofErr w:type="spellEnd"/>
-      <w:r>
-        <w:t xml:space="preserve"> </w:t>
-      </w:r>
-      <w:proofErr w:type="spellStart"/>
-      <w:r>
-        <w:t>Labs</w:t>
-      </w:r>
-      <w:proofErr w:type="spellEnd"/>
-      <w:r>
-        <w:t xml:space="preserve"> tiene contempladas como parte de su política de incorporación de personal.</w:t>
-      </w:r>
-    </w:p>
-    <w:p>
-      <w:pPr>
-        <w:jc w:val="both"/>
-      </w:pPr>
-    </w:p>
-    <w:p>
-      <w:pPr>
-        <w:rPr>
-          <w:b/>
-        </w:rPr>
-      </w:pPr>
-      <w:r>
-        <w:rPr>
-          <w:b/>
-        </w:rPr>
         <w:t>10.9. ACEPTACION DE PRODUCTO</w:t>
       </w:r>
     </w:p>
@@ -16031,7 +16978,7 @@
     </w:p>
     <w:p/>
     <w:sectPr>
-      <w:headerReference w:type="default" r:id="rId27"/>
+      <w:headerReference w:type="default" r:id="rId28"/>
       <w:pgSz w:w="11907" w:h="16839" w:code="9"/>
       <w:pgMar w:top="2089" w:right="1701" w:bottom="1417" w:left="1701" w:header="737" w:footer="680" w:gutter="0"/>
       <w:pgNumType w:start="0"/>
@@ -19927,7 +20874,7 @@
 
 <file path=customXml/item1.xml><?xml version="1.0" encoding="utf-8"?>
 <CoverPageProperties xmlns="http://schemas.microsoft.com/office/2006/coverPageProps">
-  <PublishDate>Actualizado a Enero del 2015</PublishDate>
+  <PublishDate>Actualizado a Mayo del 2015</PublishDate>
   <Abstract/>
   <CompanyAddress/>
   <CompanyPhone/>
@@ -19949,7 +20896,7 @@
 </file>
 
 <file path=customXml/itemProps2.xml><?xml version="1.0" encoding="utf-8"?>
-<ds:datastoreItem xmlns:ds="http://schemas.openxmlformats.org/officeDocument/2006/customXml" ds:itemID="{71657344-CE7E-4309-8326-56598E88FD88}">
+<ds:datastoreItem xmlns:ds="http://schemas.openxmlformats.org/officeDocument/2006/customXml" ds:itemID="{9A5BEB1B-0E8F-433E-A2D3-EE35B8DCDF81}">
   <ds:schemaRefs>
     <ds:schemaRef ds:uri="http://schemas.openxmlformats.org/officeDocument/2006/bibliography"/>
   </ds:schemaRefs>

</xml_diff>

<commit_message>
Plan de Proyecto Versión 0.1 - 04/06/2015
</commit_message>
<xml_diff>
--- a/CMMI-Nivel-2/PP-PMC/PPRO_0.1_2015.docx
+++ b/CMMI-Nivel-2/PP-PMC/PPRO_0.1_2015.docx
@@ -637,14 +637,12 @@
                     <w:b/>
                   </w:rPr>
                 </w:pPr>
-                <w:proofErr w:type="spellStart"/>
                 <w:r>
                   <w:rPr>
                     <w:b/>
                   </w:rPr>
                   <w:t>Item</w:t>
                 </w:r>
-                <w:proofErr w:type="spellEnd"/>
               </w:p>
             </w:tc>
             <w:tc>
@@ -839,13 +837,8 @@
                   <w:jc w:val="center"/>
                 </w:pPr>
                 <w:r>
-                  <w:t xml:space="preserve">Christian </w:t>
+                  <w:t>Christian Benites</w:t>
                 </w:r>
-                <w:proofErr w:type="spellStart"/>
-                <w:r>
-                  <w:t>Benites</w:t>
-                </w:r>
-                <w:proofErr w:type="spellEnd"/>
               </w:p>
             </w:tc>
             <w:tc>
@@ -880,13 +873,8 @@
                   <w:jc w:val="center"/>
                 </w:pPr>
                 <w:r>
-                  <w:t xml:space="preserve">Manuel </w:t>
+                  <w:t>Manuel Saenz</w:t>
                 </w:r>
-                <w:proofErr w:type="spellStart"/>
-                <w:r>
-                  <w:t>Saenz</w:t>
-                </w:r>
-                <w:proofErr w:type="spellEnd"/>
               </w:p>
             </w:tc>
           </w:tr>
@@ -1564,19 +1552,9 @@
       <w:r>
         <w:t xml:space="preserve">ROLES Y FUNCIONES DE </w:t>
       </w:r>
-      <w:proofErr w:type="spellStart"/>
-      <w:r>
-        <w:t>Code</w:t>
-      </w:r>
-      <w:proofErr w:type="spellEnd"/>
-      <w:r>
-        <w:t xml:space="preserve"> </w:t>
-      </w:r>
-      <w:proofErr w:type="spellStart"/>
-      <w:r>
-        <w:t>Labs</w:t>
-      </w:r>
-      <w:proofErr w:type="spellEnd"/>
+      <w:r>
+        <w:t>Code Labs</w:t>
+      </w:r>
     </w:p>
     <w:p>
       <w:pPr>
@@ -2314,31 +2292,13 @@
       <w:r>
         <w:t xml:space="preserve">y </w:t>
       </w:r>
-      <w:proofErr w:type="spellStart"/>
       <w:r>
         <w:rPr>
           <w:b/>
           <w:i/>
         </w:rPr>
-        <w:t>Code</w:t>
-      </w:r>
-      <w:proofErr w:type="spellEnd"/>
-      <w:r>
-        <w:rPr>
-          <w:b/>
-          <w:i/>
-        </w:rPr>
-        <w:t xml:space="preserve"> </w:t>
-      </w:r>
-      <w:proofErr w:type="spellStart"/>
-      <w:r>
-        <w:rPr>
-          <w:b/>
-          <w:i/>
-        </w:rPr>
-        <w:t>Labs</w:t>
-      </w:r>
-      <w:proofErr w:type="spellEnd"/>
+        <w:t>Code Labs</w:t>
+      </w:r>
       <w:r>
         <w:t xml:space="preserve">, </w:t>
       </w:r>
@@ -2382,15 +2342,7 @@
         <w:t>Líder Usuario</w:t>
       </w:r>
       <w:r>
-        <w:t xml:space="preserve"> (Manuel </w:t>
-      </w:r>
-      <w:proofErr w:type="spellStart"/>
-      <w:r>
-        <w:t>Saenz</w:t>
-      </w:r>
-      <w:proofErr w:type="spellEnd"/>
-      <w:r>
-        <w:t>)</w:t>
+        <w:t xml:space="preserve"> (Manuel Saenz)</w:t>
       </w:r>
     </w:p>
     <w:p>
@@ -2556,31 +2508,7 @@
               <w:t>i</w:t>
             </w:r>
             <w:r>
-              <w:t>nglés: “</w:t>
-            </w:r>
-            <w:proofErr w:type="spellStart"/>
-            <w:r>
-              <w:t>Work</w:t>
-            </w:r>
-            <w:proofErr w:type="spellEnd"/>
-            <w:r>
-              <w:t xml:space="preserve"> </w:t>
-            </w:r>
-            <w:proofErr w:type="spellStart"/>
-            <w:r>
-              <w:t>Breakdown</w:t>
-            </w:r>
-            <w:proofErr w:type="spellEnd"/>
-            <w:r>
-              <w:t xml:space="preserve"> </w:t>
-            </w:r>
-            <w:proofErr w:type="spellStart"/>
-            <w:r>
-              <w:t>Structure</w:t>
-            </w:r>
-            <w:proofErr w:type="spellEnd"/>
-            <w:r>
-              <w:t>” con que se identifica a la Estructura de División del Trabajo (EDT) de alto nivel, para estimar el alcance del proyecto.</w:t>
+              <w:t>nglés: “Work Breakdown Structure” con que se identifica a la Estructura de División del Trabajo (EDT) de alto nivel, para estimar el alcance del proyecto.</w:t>
             </w:r>
           </w:p>
         </w:tc>
@@ -3678,7 +3606,7 @@
           <v:shape id="_x0000_i1025" type="#_x0000_t75" style="width:425.25pt;height:217.5pt" o:ole="">
             <v:imagedata r:id="rId11" o:title=""/>
           </v:shape>
-          <o:OLEObject Type="Embed" ProgID="Visio.Drawing.11" ShapeID="_x0000_i1025" DrawAspect="Content" ObjectID="_1494331239" r:id="rId12"/>
+          <o:OLEObject Type="Embed" ProgID="Visio.Drawing.11" ShapeID="_x0000_i1025" DrawAspect="Content" ObjectID="_1494927501" r:id="rId12"/>
         </w:object>
       </w:r>
     </w:p>
@@ -3922,7 +3850,7 @@
           <v:shape id="_x0000_i1026" type="#_x0000_t75" style="width:416.25pt;height:231.75pt" o:ole="">
             <v:imagedata r:id="rId13" o:title=""/>
           </v:shape>
-          <o:OLEObject Type="Embed" ProgID="Visio.Drawing.11" ShapeID="_x0000_i1026" DrawAspect="Content" ObjectID="_1494331240" r:id="rId14"/>
+          <o:OLEObject Type="Embed" ProgID="Visio.Drawing.11" ShapeID="_x0000_i1026" DrawAspect="Content" ObjectID="_1494927502" r:id="rId14"/>
         </w:object>
       </w:r>
       <w:r>
@@ -4320,7 +4248,7 @@
           <v:shape id="_x0000_i1027" type="#_x0000_t75" style="width:379.5pt;height:219.75pt" o:ole="">
             <v:imagedata r:id="rId15" o:title=""/>
           </v:shape>
-          <o:OLEObject Type="Embed" ProgID="Visio.Drawing.11" ShapeID="_x0000_i1027" DrawAspect="Content" ObjectID="_1494331241" r:id="rId16"/>
+          <o:OLEObject Type="Embed" ProgID="Visio.Drawing.11" ShapeID="_x0000_i1027" DrawAspect="Content" ObjectID="_1494927503" r:id="rId16"/>
         </w:object>
       </w:r>
     </w:p>
@@ -4645,14 +4573,12 @@
                 <w:b/>
               </w:rPr>
             </w:pPr>
-            <w:proofErr w:type="spellStart"/>
             <w:r>
               <w:rPr>
                 <w:b/>
               </w:rPr>
               <w:t>Item</w:t>
             </w:r>
-            <w:proofErr w:type="spellEnd"/>
           </w:p>
         </w:tc>
         <w:tc>
@@ -4858,14 +4784,12 @@
                 <w:b/>
               </w:rPr>
             </w:pPr>
-            <w:proofErr w:type="spellStart"/>
             <w:r>
               <w:rPr>
                 <w:b/>
               </w:rPr>
               <w:t>Item</w:t>
             </w:r>
-            <w:proofErr w:type="spellEnd"/>
           </w:p>
         </w:tc>
         <w:tc>
@@ -5017,7 +4941,7 @@
           <v:shape id="_x0000_i1028" type="#_x0000_t75" style="width:288.75pt;height:234pt" o:ole="">
             <v:imagedata r:id="rId17" o:title=""/>
           </v:shape>
-          <o:OLEObject Type="Embed" ProgID="Visio.Drawing.11" ShapeID="_x0000_i1028" DrawAspect="Content" ObjectID="_1494331242" r:id="rId18"/>
+          <o:OLEObject Type="Embed" ProgID="Visio.Drawing.11" ShapeID="_x0000_i1028" DrawAspect="Content" ObjectID="_1494927504" r:id="rId18"/>
         </w:object>
       </w:r>
     </w:p>
@@ -5164,31 +5088,13 @@
       <w:r>
         <w:t xml:space="preserve">Los requerimientos de personal por parte de </w:t>
       </w:r>
-      <w:proofErr w:type="spellStart"/>
       <w:r>
         <w:rPr>
           <w:b/>
           <w:i/>
         </w:rPr>
-        <w:t>Code</w:t>
-      </w:r>
-      <w:proofErr w:type="spellEnd"/>
-      <w:r>
-        <w:rPr>
-          <w:b/>
-          <w:i/>
-        </w:rPr>
-        <w:t xml:space="preserve"> </w:t>
-      </w:r>
-      <w:proofErr w:type="spellStart"/>
-      <w:r>
-        <w:rPr>
-          <w:b/>
-          <w:i/>
-        </w:rPr>
-        <w:t>Labs</w:t>
-      </w:r>
-      <w:proofErr w:type="spellEnd"/>
+        <w:t>Code Labs</w:t>
+      </w:r>
       <w:r>
         <w:t xml:space="preserve"> para el desarrollo del </w:t>
       </w:r>
@@ -5350,13 +5256,8 @@
               <w:jc w:val="center"/>
             </w:pPr>
             <w:r>
-              <w:t xml:space="preserve">Christian </w:t>
-            </w:r>
-            <w:proofErr w:type="spellStart"/>
-            <w:r>
-              <w:t>Benites</w:t>
-            </w:r>
-            <w:proofErr w:type="spellEnd"/>
+              <w:t>Christian Benites</w:t>
+            </w:r>
           </w:p>
         </w:tc>
         <w:tc>
@@ -5409,13 +5310,8 @@
               <w:jc w:val="center"/>
             </w:pPr>
             <w:r>
-              <w:t xml:space="preserve">Christian </w:t>
-            </w:r>
-            <w:proofErr w:type="spellStart"/>
-            <w:r>
-              <w:t>Benites</w:t>
-            </w:r>
-            <w:proofErr w:type="spellEnd"/>
+              <w:t>Christian Benites</w:t>
+            </w:r>
           </w:p>
         </w:tc>
         <w:tc>
@@ -5476,13 +5372,8 @@
               <w:jc w:val="center"/>
             </w:pPr>
             <w:r>
-              <w:t xml:space="preserve">Jack </w:t>
-            </w:r>
-            <w:proofErr w:type="spellStart"/>
-            <w:r>
-              <w:t>Pinao</w:t>
-            </w:r>
-            <w:proofErr w:type="spellEnd"/>
+              <w:t>Jack Pinao</w:t>
+            </w:r>
           </w:p>
         </w:tc>
         <w:tc>
@@ -5841,13 +5732,8 @@
               <w:jc w:val="center"/>
             </w:pPr>
             <w:r>
-              <w:t xml:space="preserve">Manuel </w:t>
-            </w:r>
-            <w:proofErr w:type="spellStart"/>
-            <w:r>
-              <w:t>Saenz</w:t>
-            </w:r>
-            <w:proofErr w:type="spellEnd"/>
+              <w:t>Manuel Saenz</w:t>
+            </w:r>
           </w:p>
         </w:tc>
         <w:tc>
@@ -5996,14 +5882,12 @@
                 <w:b/>
               </w:rPr>
             </w:pPr>
-            <w:proofErr w:type="spellStart"/>
             <w:r>
               <w:rPr>
                 <w:b/>
               </w:rPr>
               <w:t>Item</w:t>
             </w:r>
-            <w:proofErr w:type="spellEnd"/>
           </w:p>
         </w:tc>
         <w:tc>
@@ -6071,28 +5955,12 @@
           </w:tcPr>
           <w:p>
             <w:r>
-              <w:t xml:space="preserve">Computadora portátil HP </w:t>
-            </w:r>
-            <w:proofErr w:type="spellStart"/>
-            <w:r>
-              <w:t>Pavilion</w:t>
-            </w:r>
-            <w:proofErr w:type="spellEnd"/>
-            <w:r>
-              <w:t xml:space="preserve"> DV7,</w:t>
-            </w:r>
-          </w:p>
-          <w:p>
-            <w:r>
-              <w:t xml:space="preserve">6GB RAM, HDD 500GB, Windows 7, Procesador Intel </w:t>
-            </w:r>
-            <w:proofErr w:type="spellStart"/>
-            <w:r>
-              <w:t>Core</w:t>
-            </w:r>
-            <w:proofErr w:type="spellEnd"/>
-            <w:r>
-              <w:t xml:space="preserve"> I5-2330M, pantalla de 17”.</w:t>
+              <w:t>Computadora portátil HP Pavilion DV7,</w:t>
+            </w:r>
+          </w:p>
+          <w:p>
+            <w:r>
+              <w:t>6GB RAM, HDD 500GB, Windows 7, Procesador Intel Core I5-2330M, pantalla de 17”.</w:t>
             </w:r>
           </w:p>
         </w:tc>
@@ -6167,14 +6035,12 @@
                 <w:b/>
               </w:rPr>
             </w:pPr>
-            <w:proofErr w:type="spellStart"/>
             <w:r>
               <w:rPr>
                 <w:b/>
               </w:rPr>
               <w:t>Item</w:t>
             </w:r>
-            <w:proofErr w:type="spellEnd"/>
           </w:p>
         </w:tc>
         <w:tc>
@@ -6242,23 +6108,7 @@
           </w:tcPr>
           <w:p>
             <w:r>
-              <w:t xml:space="preserve">Servidor Lenovo </w:t>
-            </w:r>
-            <w:proofErr w:type="spellStart"/>
-            <w:r>
-              <w:t>ThinkServer</w:t>
-            </w:r>
-            <w:proofErr w:type="spellEnd"/>
-            <w:r>
-              <w:t xml:space="preserve"> TS140 Intel </w:t>
-            </w:r>
-            <w:proofErr w:type="spellStart"/>
-            <w:r>
-              <w:t>Core</w:t>
-            </w:r>
-            <w:proofErr w:type="spellEnd"/>
-            <w:r>
-              <w:t xml:space="preserve"> i3-4130 3.4GHz, RAM 4GB</w:t>
+              <w:t>Servidor Lenovo ThinkServer TS140 Intel Core i3-4130 3.4GHz, RAM 4GB</w:t>
             </w:r>
             <w:r>
               <w:t xml:space="preserve"> (instalados) / 32G</w:t>
@@ -6351,14 +6201,12 @@
                 <w:b/>
               </w:rPr>
             </w:pPr>
-            <w:proofErr w:type="spellStart"/>
             <w:r>
               <w:rPr>
                 <w:b/>
               </w:rPr>
               <w:t>Item</w:t>
             </w:r>
-            <w:proofErr w:type="spellEnd"/>
           </w:p>
         </w:tc>
         <w:tc>
@@ -6592,7 +6440,6 @@
                 <w:b/>
               </w:rPr>
             </w:pPr>
-            <w:proofErr w:type="spellStart"/>
             <w:r>
               <w:rPr>
                 <w:b/>
@@ -6600,7 +6447,6 @@
               <w:lastRenderedPageBreak/>
               <w:t>Item</w:t>
             </w:r>
-            <w:proofErr w:type="spellEnd"/>
           </w:p>
         </w:tc>
         <w:tc>
@@ -6637,28 +6483,12 @@
                 <w:b/>
               </w:rPr>
             </w:pPr>
-            <w:proofErr w:type="spellStart"/>
-            <w:r>
-              <w:rPr>
-                <w:b/>
-              </w:rPr>
-              <w:t>Code</w:t>
-            </w:r>
-            <w:proofErr w:type="spellEnd"/>
-            <w:r>
-              <w:rPr>
-                <w:b/>
-              </w:rPr>
-              <w:t xml:space="preserve"> </w:t>
-            </w:r>
-            <w:proofErr w:type="spellStart"/>
-            <w:r>
-              <w:rPr>
-                <w:b/>
-              </w:rPr>
-              <w:t>Labs</w:t>
-            </w:r>
-            <w:proofErr w:type="spellEnd"/>
+            <w:r>
+              <w:rPr>
+                <w:b/>
+              </w:rPr>
+              <w:t>Code Labs</w:t>
+            </w:r>
           </w:p>
         </w:tc>
         <w:tc>
@@ -7003,13 +6833,8 @@
           </w:tcPr>
           <w:p>
             <w:r>
-              <w:t xml:space="preserve">VCS </w:t>
-            </w:r>
-            <w:proofErr w:type="spellStart"/>
-            <w:r>
-              <w:t>GitHub</w:t>
-            </w:r>
-            <w:proofErr w:type="spellEnd"/>
+              <w:t>VCS GitHub</w:t>
+            </w:r>
           </w:p>
         </w:tc>
         <w:tc>
@@ -7267,7 +7092,7 @@
           <v:shape id="_x0000_i1029" type="#_x0000_t75" style="width:325.5pt;height:196.5pt" o:ole="">
             <v:imagedata r:id="rId19" o:title=""/>
           </v:shape>
-          <o:OLEObject Type="Embed" ProgID="Visio.Drawing.11" ShapeID="_x0000_i1029" DrawAspect="Content" ObjectID="_1494331243" r:id="rId20"/>
+          <o:OLEObject Type="Embed" ProgID="Visio.Drawing.11" ShapeID="_x0000_i1029" DrawAspect="Content" ObjectID="_1494927505" r:id="rId20"/>
         </w:object>
       </w:r>
     </w:p>
@@ -8281,15 +8106,7 @@
           </w:tcPr>
           <w:p>
             <w:r>
-              <w:t xml:space="preserve">En esta fase se planea los módulos que </w:t>
-            </w:r>
-            <w:proofErr w:type="gramStart"/>
-            <w:r>
-              <w:t>contendrá</w:t>
-            </w:r>
-            <w:proofErr w:type="gramEnd"/>
-            <w:r>
-              <w:t xml:space="preserve"> el sistema, cómo será construida la base de datos.</w:t>
+              <w:t>En esta fase se planea los módulos que contendrá el sistema, cómo será construida la base de datos.</w:t>
             </w:r>
           </w:p>
         </w:tc>
@@ -9381,7 +9198,7 @@
           <v:shape id="_x0000_i1030" type="#_x0000_t75" style="width:384pt;height:200.25pt" o:ole="">
             <v:imagedata r:id="rId21" o:title=""/>
           </v:shape>
-          <o:OLEObject Type="Embed" ProgID="Visio.Drawing.11" ShapeID="_x0000_i1030" DrawAspect="Content" ObjectID="_1494331244" r:id="rId22"/>
+          <o:OLEObject Type="Embed" ProgID="Visio.Drawing.11" ShapeID="_x0000_i1030" DrawAspect="Content" ObjectID="_1494927506" r:id="rId22"/>
         </w:object>
       </w:r>
     </w:p>
@@ -10394,14 +10211,12 @@
                 <w:b/>
               </w:rPr>
             </w:pPr>
-            <w:proofErr w:type="spellStart"/>
             <w:r>
               <w:rPr>
                 <w:b/>
               </w:rPr>
               <w:t>Item</w:t>
             </w:r>
-            <w:proofErr w:type="spellEnd"/>
           </w:p>
         </w:tc>
         <w:tc>
@@ -11175,31 +10990,13 @@
       <w:r>
         <w:t xml:space="preserve">Se muestra a continuación el organigrama del proyecto por parte de </w:t>
       </w:r>
-      <w:proofErr w:type="spellStart"/>
       <w:r>
         <w:rPr>
           <w:b/>
           <w:i/>
         </w:rPr>
-        <w:t>Code</w:t>
-      </w:r>
-      <w:proofErr w:type="spellEnd"/>
-      <w:r>
-        <w:rPr>
-          <w:b/>
-          <w:i/>
-        </w:rPr>
-        <w:t xml:space="preserve"> </w:t>
-      </w:r>
-      <w:proofErr w:type="spellStart"/>
-      <w:r>
-        <w:rPr>
-          <w:b/>
-          <w:i/>
-        </w:rPr>
-        <w:t>Labs</w:t>
-      </w:r>
-      <w:proofErr w:type="spellEnd"/>
+        <w:t>Code Labs</w:t>
+      </w:r>
       <w:r>
         <w:t xml:space="preserve">, indicando </w:t>
       </w:r>
@@ -11219,7 +11016,7 @@
           <v:shape id="_x0000_i1031" type="#_x0000_t75" style="width:405pt;height:162.75pt" o:ole="">
             <v:imagedata r:id="rId23" o:title=""/>
           </v:shape>
-          <o:OLEObject Type="Embed" ProgID="Visio.Drawing.11" ShapeID="_x0000_i1031" DrawAspect="Content" ObjectID="_1494331245" r:id="rId24"/>
+          <o:OLEObject Type="Embed" ProgID="Visio.Drawing.11" ShapeID="_x0000_i1031" DrawAspect="Content" ObjectID="_1494927507" r:id="rId24"/>
         </w:object>
       </w:r>
     </w:p>
@@ -11286,31 +11083,13 @@
       <w:r>
         <w:t xml:space="preserve"> y </w:t>
       </w:r>
-      <w:proofErr w:type="spellStart"/>
       <w:r>
         <w:rPr>
           <w:b/>
           <w:i/>
         </w:rPr>
-        <w:t>Code</w:t>
-      </w:r>
-      <w:proofErr w:type="spellEnd"/>
-      <w:r>
-        <w:rPr>
-          <w:b/>
-          <w:i/>
-        </w:rPr>
-        <w:t xml:space="preserve"> </w:t>
-      </w:r>
-      <w:proofErr w:type="spellStart"/>
-      <w:r>
-        <w:rPr>
-          <w:b/>
-          <w:i/>
-        </w:rPr>
-        <w:t>Labs</w:t>
-      </w:r>
-      <w:proofErr w:type="spellEnd"/>
+        <w:t>Code Labs</w:t>
+      </w:r>
       <w:r>
         <w:t xml:space="preserve"> la cual estará </w:t>
       </w:r>
@@ -11397,31 +11176,13 @@
           <w:i/>
         </w:rPr>
       </w:pPr>
-      <w:proofErr w:type="spellStart"/>
       <w:r>
         <w:rPr>
           <w:b/>
           <w:i/>
         </w:rPr>
-        <w:t>Code</w:t>
-      </w:r>
-      <w:proofErr w:type="spellEnd"/>
-      <w:r>
-        <w:rPr>
-          <w:b/>
-          <w:i/>
-        </w:rPr>
-        <w:t xml:space="preserve"> </w:t>
-      </w:r>
-      <w:proofErr w:type="spellStart"/>
-      <w:r>
-        <w:rPr>
-          <w:b/>
-          <w:i/>
-        </w:rPr>
-        <w:t>Labs</w:t>
-      </w:r>
-      <w:proofErr w:type="spellEnd"/>
+        <w:t>Code Labs</w:t>
+      </w:r>
     </w:p>
     <w:p>
       <w:pPr>
@@ -11511,14 +11272,12 @@
                 <w:b/>
               </w:rPr>
             </w:pPr>
-            <w:proofErr w:type="spellStart"/>
             <w:r>
               <w:rPr>
                 <w:b/>
               </w:rPr>
               <w:t>Item</w:t>
             </w:r>
-            <w:proofErr w:type="spellEnd"/>
           </w:p>
         </w:tc>
         <w:tc>
@@ -11660,31 +11419,13 @@
             <w:r>
               <w:t xml:space="preserve">probar documentación técnica presentada por </w:t>
             </w:r>
-            <w:proofErr w:type="spellStart"/>
             <w:r>
               <w:rPr>
                 <w:b/>
                 <w:i/>
               </w:rPr>
-              <w:t>Code</w:t>
-            </w:r>
-            <w:proofErr w:type="spellEnd"/>
-            <w:r>
-              <w:rPr>
-                <w:b/>
-                <w:i/>
-              </w:rPr>
-              <w:t xml:space="preserve"> </w:t>
-            </w:r>
-            <w:proofErr w:type="spellStart"/>
-            <w:r>
-              <w:rPr>
-                <w:b/>
-                <w:i/>
-              </w:rPr>
-              <w:t>Labs</w:t>
-            </w:r>
-            <w:proofErr w:type="spellEnd"/>
+              <w:t>Code Labs</w:t>
+            </w:r>
             <w:r>
               <w:t>.</w:t>
             </w:r>
@@ -11907,31 +11648,13 @@
             <w:r>
               <w:t xml:space="preserve">Revisar documentación presentada por </w:t>
             </w:r>
-            <w:proofErr w:type="spellStart"/>
             <w:r>
               <w:rPr>
                 <w:b/>
                 <w:i/>
               </w:rPr>
-              <w:t>Code</w:t>
-            </w:r>
-            <w:proofErr w:type="spellEnd"/>
-            <w:r>
-              <w:rPr>
-                <w:b/>
-                <w:i/>
-              </w:rPr>
-              <w:t xml:space="preserve"> </w:t>
-            </w:r>
-            <w:proofErr w:type="spellStart"/>
-            <w:r>
-              <w:rPr>
-                <w:b/>
-                <w:i/>
-              </w:rPr>
-              <w:t>Labs</w:t>
-            </w:r>
-            <w:proofErr w:type="spellEnd"/>
+              <w:t>Code Labs</w:t>
+            </w:r>
             <w:r>
               <w:t>.</w:t>
             </w:r>
@@ -11968,13 +11691,8 @@
           </w:tcPr>
           <w:p>
             <w:r>
-              <w:t xml:space="preserve">Manuel </w:t>
-            </w:r>
-            <w:proofErr w:type="spellStart"/>
-            <w:r>
-              <w:t>Saenz</w:t>
-            </w:r>
-            <w:proofErr w:type="spellEnd"/>
+              <w:t>Manuel Saenz</w:t>
+            </w:r>
           </w:p>
         </w:tc>
       </w:tr>
@@ -11992,31 +11710,13 @@
         </w:rPr>
         <w:t xml:space="preserve">8.4. RESPONSABILIDAD DE </w:t>
       </w:r>
-      <w:proofErr w:type="spellStart"/>
       <w:r>
         <w:rPr>
           <w:b/>
           <w:i/>
         </w:rPr>
-        <w:t>Code</w:t>
-      </w:r>
-      <w:proofErr w:type="spellEnd"/>
-      <w:r>
-        <w:rPr>
-          <w:b/>
-          <w:i/>
-        </w:rPr>
-        <w:t xml:space="preserve"> </w:t>
-      </w:r>
-      <w:proofErr w:type="spellStart"/>
-      <w:r>
-        <w:rPr>
-          <w:b/>
-          <w:i/>
-        </w:rPr>
-        <w:t>Labs</w:t>
-      </w:r>
-      <w:proofErr w:type="spellEnd"/>
+        <w:t>Code Labs</w:t>
+      </w:r>
     </w:p>
     <w:tbl>
       <w:tblPr>
@@ -12043,14 +11743,12 @@
                 <w:b/>
               </w:rPr>
             </w:pPr>
-            <w:proofErr w:type="spellStart"/>
             <w:r>
               <w:rPr>
                 <w:b/>
               </w:rPr>
               <w:t>Item</w:t>
             </w:r>
-            <w:proofErr w:type="spellEnd"/>
           </w:p>
         </w:tc>
         <w:tc>
@@ -12239,31 +11937,13 @@
         </w:rPr>
         <w:t xml:space="preserve">ROLES Y FUNCIONES DE </w:t>
       </w:r>
-      <w:proofErr w:type="spellStart"/>
       <w:r>
         <w:rPr>
           <w:b/>
           <w:i/>
         </w:rPr>
-        <w:t>Code</w:t>
-      </w:r>
-      <w:proofErr w:type="spellEnd"/>
-      <w:r>
-        <w:rPr>
-          <w:b/>
-          <w:i/>
-        </w:rPr>
-        <w:t xml:space="preserve"> </w:t>
-      </w:r>
-      <w:proofErr w:type="spellStart"/>
-      <w:r>
-        <w:rPr>
-          <w:b/>
-          <w:i/>
-        </w:rPr>
-        <w:t>Labs</w:t>
-      </w:r>
-      <w:proofErr w:type="spellEnd"/>
+        <w:t>Code Labs</w:t>
+      </w:r>
     </w:p>
     <w:tbl>
       <w:tblPr>
@@ -12356,14 +12036,12 @@
                 <w:b/>
               </w:rPr>
             </w:pPr>
-            <w:proofErr w:type="spellStart"/>
             <w:r>
               <w:rPr>
                 <w:b/>
               </w:rPr>
               <w:t>Particip</w:t>
             </w:r>
-            <w:proofErr w:type="spellEnd"/>
             <w:r>
               <w:rPr>
                 <w:b/>
@@ -12508,13 +12186,8 @@
               <w:jc w:val="center"/>
             </w:pPr>
             <w:r>
-              <w:t xml:space="preserve">Christian </w:t>
-            </w:r>
-            <w:proofErr w:type="spellStart"/>
-            <w:r>
-              <w:t>Benites</w:t>
-            </w:r>
-            <w:proofErr w:type="spellEnd"/>
+              <w:t>Christian Benites</w:t>
+            </w:r>
           </w:p>
         </w:tc>
         <w:tc>
@@ -13067,14 +12740,12 @@
                 <w:b/>
               </w:rPr>
             </w:pPr>
-            <w:proofErr w:type="spellStart"/>
             <w:r>
               <w:rPr>
                 <w:b/>
               </w:rPr>
               <w:t>Item</w:t>
             </w:r>
-            <w:proofErr w:type="spellEnd"/>
           </w:p>
         </w:tc>
         <w:tc>
@@ -13577,15 +13248,7 @@
               <w:jc w:val="center"/>
             </w:pPr>
             <w:r>
-              <w:t xml:space="preserve">Líder Usuario (Manuel </w:t>
-            </w:r>
-            <w:proofErr w:type="spellStart"/>
-            <w:r>
-              <w:t>Saenz</w:t>
-            </w:r>
-            <w:proofErr w:type="spellEnd"/>
-            <w:r>
-              <w:t>)</w:t>
+              <w:t>Líder Usuario (Manuel Saenz)</w:t>
             </w:r>
           </w:p>
         </w:tc>
@@ -13606,31 +13269,13 @@
             <w:r>
               <w:t>El Equipo (</w:t>
             </w:r>
-            <w:proofErr w:type="spellStart"/>
             <w:r>
               <w:rPr>
                 <w:b/>
                 <w:i/>
               </w:rPr>
-              <w:t>Code</w:t>
-            </w:r>
-            <w:proofErr w:type="spellEnd"/>
-            <w:r>
-              <w:rPr>
-                <w:b/>
-                <w:i/>
-              </w:rPr>
-              <w:t xml:space="preserve"> </w:t>
-            </w:r>
-            <w:proofErr w:type="spellStart"/>
-            <w:r>
-              <w:rPr>
-                <w:b/>
-                <w:i/>
-              </w:rPr>
-              <w:t>Labs</w:t>
-            </w:r>
-            <w:proofErr w:type="spellEnd"/>
+              <w:t>Code Labs</w:t>
+            </w:r>
             <w:r>
               <w:t>)</w:t>
             </w:r>
@@ -13839,68 +13484,39 @@
               <w:rPr>
                 <w:lang w:val="en-US"/>
               </w:rPr>
-              <w:t xml:space="preserve">Christian </w:t>
-            </w:r>
-            <w:proofErr w:type="spellStart"/>
-            <w:r>
+              <w:t>Christian Benites</w:t>
+            </w:r>
+          </w:p>
+          <w:p>
+            <w:pPr>
               <w:rPr>
                 <w:lang w:val="en-US"/>
               </w:rPr>
-              <w:t>Benites</w:t>
-            </w:r>
-            <w:proofErr w:type="spellEnd"/>
-          </w:p>
-          <w:p>
-            <w:pPr>
+            </w:pPr>
+            <w:r>
               <w:rPr>
                 <w:lang w:val="en-US"/>
               </w:rPr>
-            </w:pPr>
-            <w:r>
+              <w:t>Elvin García</w:t>
+            </w:r>
+          </w:p>
+          <w:p>
+            <w:pPr>
               <w:rPr>
                 <w:lang w:val="en-US"/>
               </w:rPr>
-              <w:t xml:space="preserve">Elvin </w:t>
-            </w:r>
-            <w:proofErr w:type="spellStart"/>
+            </w:pPr>
             <w:r>
               <w:rPr>
                 <w:lang w:val="en-US"/>
               </w:rPr>
-              <w:t>García</w:t>
-            </w:r>
-            <w:proofErr w:type="spellEnd"/>
-          </w:p>
-          <w:p>
-            <w:pPr>
-              <w:rPr>
-                <w:lang w:val="en-US"/>
-              </w:rPr>
-            </w:pPr>
-            <w:r>
-              <w:rPr>
-                <w:lang w:val="en-US"/>
-              </w:rPr>
-              <w:t xml:space="preserve">Kevin </w:t>
-            </w:r>
-            <w:proofErr w:type="spellStart"/>
-            <w:r>
-              <w:rPr>
-                <w:lang w:val="en-US"/>
-              </w:rPr>
-              <w:t>Laureano</w:t>
-            </w:r>
-            <w:proofErr w:type="spellEnd"/>
-          </w:p>
-          <w:p>
-            <w:r>
-              <w:t xml:space="preserve">Jack </w:t>
-            </w:r>
-            <w:proofErr w:type="spellStart"/>
-            <w:r>
-              <w:t>Pinao</w:t>
-            </w:r>
-            <w:proofErr w:type="spellEnd"/>
+              <w:t>Kevin Laureano</w:t>
+            </w:r>
+          </w:p>
+          <w:p>
+            <w:r>
+              <w:t>Jack Pinao</w:t>
+            </w:r>
           </w:p>
         </w:tc>
         <w:tc>
@@ -13959,66 +13575,34 @@
               <w:rPr>
                 <w:lang w:val="en-US"/>
               </w:rPr>
-              <w:t xml:space="preserve">Christian </w:t>
-            </w:r>
-            <w:proofErr w:type="spellStart"/>
-            <w:r>
+              <w:t>Christian Benites</w:t>
+            </w:r>
+          </w:p>
+          <w:p>
+            <w:pPr>
               <w:rPr>
                 <w:lang w:val="en-US"/>
               </w:rPr>
-              <w:t>Benites</w:t>
-            </w:r>
-            <w:proofErr w:type="spellEnd"/>
-          </w:p>
-          <w:p>
-            <w:pPr>
+            </w:pPr>
+            <w:r>
               <w:rPr>
                 <w:lang w:val="en-US"/>
               </w:rPr>
-            </w:pPr>
-            <w:r>
+              <w:t>Elvis García</w:t>
+            </w:r>
+          </w:p>
+          <w:p>
+            <w:pPr>
               <w:rPr>
                 <w:lang w:val="en-US"/>
               </w:rPr>
-              <w:t xml:space="preserve">Elvis </w:t>
-            </w:r>
-            <w:proofErr w:type="spellStart"/>
+            </w:pPr>
             <w:r>
               <w:rPr>
                 <w:lang w:val="en-US"/>
               </w:rPr>
-              <w:t>García</w:t>
-            </w:r>
-            <w:proofErr w:type="spellEnd"/>
-          </w:p>
-          <w:p>
-            <w:pPr>
-              <w:rPr>
-                <w:lang w:val="en-US"/>
-              </w:rPr>
-            </w:pPr>
-            <w:proofErr w:type="spellStart"/>
-            <w:r>
-              <w:rPr>
-                <w:lang w:val="en-US"/>
-              </w:rPr>
-              <w:t>Kavin</w:t>
-            </w:r>
-            <w:proofErr w:type="spellEnd"/>
-            <w:r>
-              <w:rPr>
-                <w:lang w:val="en-US"/>
-              </w:rPr>
-              <w:t xml:space="preserve"> </w:t>
-            </w:r>
-            <w:proofErr w:type="spellStart"/>
-            <w:r>
-              <w:rPr>
-                <w:lang w:val="en-US"/>
-              </w:rPr>
-              <w:t>Laureano</w:t>
-            </w:r>
-            <w:proofErr w:type="spellEnd"/>
+              <w:t>Kavin Laureano</w:t>
+            </w:r>
           </w:p>
           <w:p>
             <w:r>
@@ -14027,13 +13611,8 @@
           </w:p>
           <w:p>
             <w:r>
-              <w:t xml:space="preserve">Manuel </w:t>
-            </w:r>
-            <w:proofErr w:type="spellStart"/>
-            <w:r>
-              <w:t>Sanez</w:t>
-            </w:r>
-            <w:proofErr w:type="spellEnd"/>
+              <w:t>Manuel Sanez</w:t>
+            </w:r>
           </w:p>
         </w:tc>
         <w:tc>
@@ -14195,13 +13774,8 @@
           </w:tcPr>
           <w:p>
             <w:r>
-              <w:t xml:space="preserve">Christian </w:t>
-            </w:r>
-            <w:proofErr w:type="spellStart"/>
-            <w:r>
-              <w:t>Benites</w:t>
-            </w:r>
-            <w:proofErr w:type="spellEnd"/>
+              <w:t>Christian Benites</w:t>
+            </w:r>
           </w:p>
         </w:tc>
         <w:tc>
@@ -14260,13 +13834,8 @@
           </w:tcPr>
           <w:p>
             <w:r>
-              <w:t xml:space="preserve">Christian </w:t>
-            </w:r>
-            <w:proofErr w:type="spellStart"/>
-            <w:r>
-              <w:t>Benites</w:t>
-            </w:r>
-            <w:proofErr w:type="spellEnd"/>
+              <w:t>Christian Benites</w:t>
+            </w:r>
           </w:p>
         </w:tc>
         <w:tc>
@@ -14365,13 +13934,8 @@
           </w:tcPr>
           <w:p>
             <w:r>
-              <w:t xml:space="preserve">Christian </w:t>
-            </w:r>
-            <w:proofErr w:type="spellStart"/>
-            <w:r>
-              <w:t>Benites</w:t>
-            </w:r>
-            <w:proofErr w:type="spellEnd"/>
+              <w:t>Christian Benites</w:t>
+            </w:r>
           </w:p>
         </w:tc>
         <w:tc>
@@ -14780,31 +14344,13 @@
             <w:r>
               <w:t>Líder Proyecto (</w:t>
             </w:r>
-            <w:proofErr w:type="spellStart"/>
             <w:r>
               <w:rPr>
                 <w:b/>
                 <w:i/>
               </w:rPr>
-              <w:t>Code</w:t>
-            </w:r>
-            <w:proofErr w:type="spellEnd"/>
-            <w:r>
-              <w:rPr>
-                <w:b/>
-                <w:i/>
-              </w:rPr>
-              <w:t xml:space="preserve"> </w:t>
-            </w:r>
-            <w:proofErr w:type="spellStart"/>
-            <w:r>
-              <w:rPr>
-                <w:b/>
-                <w:i/>
-              </w:rPr>
-              <w:t>Labs</w:t>
-            </w:r>
-            <w:proofErr w:type="spellEnd"/>
+              <w:t>Code Labs</w:t>
+            </w:r>
             <w:r>
               <w:t>)</w:t>
             </w:r>
@@ -14941,31 +14487,13 @@
             <w:r>
               <w:t>(</w:t>
             </w:r>
-            <w:proofErr w:type="spellStart"/>
             <w:r>
               <w:rPr>
                 <w:b/>
                 <w:i/>
               </w:rPr>
-              <w:t>Code</w:t>
-            </w:r>
-            <w:proofErr w:type="spellEnd"/>
-            <w:r>
-              <w:rPr>
-                <w:b/>
-                <w:i/>
-              </w:rPr>
-              <w:t xml:space="preserve"> </w:t>
-            </w:r>
-            <w:proofErr w:type="spellStart"/>
-            <w:r>
-              <w:rPr>
-                <w:b/>
-                <w:i/>
-              </w:rPr>
-              <w:t>Labs</w:t>
-            </w:r>
-            <w:proofErr w:type="spellEnd"/>
+              <w:t>Code Labs</w:t>
+            </w:r>
             <w:r>
               <w:t>)</w:t>
             </w:r>
@@ -15414,31 +14942,13 @@
             <w:r>
               <w:t>Líder Proyecto (</w:t>
             </w:r>
-            <w:proofErr w:type="spellStart"/>
             <w:r>
               <w:rPr>
                 <w:b/>
                 <w:i/>
               </w:rPr>
-              <w:t>Code</w:t>
-            </w:r>
-            <w:proofErr w:type="spellEnd"/>
-            <w:r>
-              <w:rPr>
-                <w:b/>
-                <w:i/>
-              </w:rPr>
-              <w:t xml:space="preserve"> </w:t>
-            </w:r>
-            <w:proofErr w:type="spellStart"/>
-            <w:r>
-              <w:rPr>
-                <w:b/>
-                <w:i/>
-              </w:rPr>
-              <w:t>Labs</w:t>
-            </w:r>
-            <w:proofErr w:type="spellEnd"/>
+              <w:t>Code Labs</w:t>
+            </w:r>
             <w:r>
               <w:t>)</w:t>
             </w:r>
@@ -15543,31 +15053,13 @@
             <w:r>
               <w:t>(</w:t>
             </w:r>
-            <w:proofErr w:type="spellStart"/>
             <w:r>
               <w:rPr>
                 <w:b/>
                 <w:i/>
               </w:rPr>
-              <w:t>Code</w:t>
-            </w:r>
-            <w:proofErr w:type="spellEnd"/>
-            <w:r>
-              <w:rPr>
-                <w:b/>
-                <w:i/>
-              </w:rPr>
-              <w:t xml:space="preserve"> </w:t>
-            </w:r>
-            <w:proofErr w:type="spellStart"/>
-            <w:r>
-              <w:rPr>
-                <w:b/>
-                <w:i/>
-              </w:rPr>
-              <w:t>Labs</w:t>
-            </w:r>
-            <w:proofErr w:type="spellEnd"/>
+              <w:t>Code Labs</w:t>
+            </w:r>
             <w:r>
               <w:t>)</w:t>
             </w:r>
@@ -15680,31 +15172,13 @@
             <w:r>
               <w:t>Analista Programador (</w:t>
             </w:r>
-            <w:proofErr w:type="spellStart"/>
             <w:r>
               <w:rPr>
                 <w:b/>
                 <w:i/>
               </w:rPr>
-              <w:t>Code</w:t>
-            </w:r>
-            <w:proofErr w:type="spellEnd"/>
-            <w:r>
-              <w:rPr>
-                <w:b/>
-                <w:i/>
-              </w:rPr>
-              <w:t xml:space="preserve"> </w:t>
-            </w:r>
-            <w:proofErr w:type="spellStart"/>
-            <w:r>
-              <w:rPr>
-                <w:b/>
-                <w:i/>
-              </w:rPr>
-              <w:t>Labs</w:t>
-            </w:r>
-            <w:proofErr w:type="spellEnd"/>
+              <w:t>Code Labs</w:t>
+            </w:r>
             <w:r>
               <w:t>)</w:t>
             </w:r>
@@ -15783,31 +15257,13 @@
             <w:r>
               <w:t>Analista de Base de Datos (</w:t>
             </w:r>
-            <w:proofErr w:type="spellStart"/>
             <w:r>
               <w:rPr>
                 <w:b/>
                 <w:i/>
               </w:rPr>
-              <w:t>Code</w:t>
-            </w:r>
-            <w:proofErr w:type="spellEnd"/>
-            <w:r>
-              <w:rPr>
-                <w:b/>
-                <w:i/>
-              </w:rPr>
-              <w:t xml:space="preserve"> </w:t>
-            </w:r>
-            <w:proofErr w:type="spellStart"/>
-            <w:r>
-              <w:rPr>
-                <w:b/>
-                <w:i/>
-              </w:rPr>
-              <w:t>Labs</w:t>
-            </w:r>
-            <w:proofErr w:type="spellEnd"/>
+              <w:t>Code Labs</w:t>
+            </w:r>
             <w:r>
               <w:t>)</w:t>
             </w:r>
@@ -16015,48 +15471,28 @@
       <w:r>
         <w:t xml:space="preserve">El proveedor </w:t>
       </w:r>
-      <w:proofErr w:type="spellStart"/>
       <w:r>
         <w:rPr>
           <w:b/>
           <w:i/>
         </w:rPr>
-        <w:t>Code</w:t>
-      </w:r>
-      <w:proofErr w:type="spellEnd"/>
-      <w:r>
-        <w:rPr>
-          <w:b/>
-          <w:i/>
-        </w:rPr>
+        <w:t>Code Labs</w:t>
+      </w:r>
+      <w:r>
+        <w:t xml:space="preserve"> tendrá la documentación almacenada en </w:t>
+      </w:r>
+      <w:r>
+        <w:t>los repositorios</w:t>
+      </w:r>
+      <w:r>
         <w:t xml:space="preserve"> </w:t>
       </w:r>
-      <w:proofErr w:type="spellStart"/>
-      <w:r>
-        <w:rPr>
-          <w:b/>
-          <w:i/>
-        </w:rPr>
-        <w:t>Labs</w:t>
-      </w:r>
-      <w:proofErr w:type="spellEnd"/>
-      <w:r>
-        <w:t xml:space="preserve"> tendrá la documentación almacenada en </w:t>
-      </w:r>
-      <w:r>
-        <w:t>los repositorios</w:t>
-      </w:r>
-      <w:r>
-        <w:t xml:space="preserve"> </w:t>
-      </w:r>
-      <w:proofErr w:type="spellStart"/>
       <w:r>
         <w:rPr>
           <w:b/>
         </w:rPr>
         <w:t>GitHub</w:t>
       </w:r>
-      <w:proofErr w:type="spellEnd"/>
       <w:r>
         <w:t xml:space="preserve"> y </w:t>
       </w:r>
@@ -16461,7 +15897,15 @@
               <w:t>Q</w:t>
             </w:r>
             <w:r>
-              <w:t>_#_2015</w:t>
+              <w:t>_#_</w:t>
+            </w:r>
+            <w:r>
+              <w:t>#/#/</w:t>
+            </w:r>
+            <w:bookmarkStart w:id="0" w:name="_GoBack"/>
+            <w:bookmarkEnd w:id="0"/>
+            <w:r>
+              <w:t>2015</w:t>
             </w:r>
           </w:p>
         </w:tc>
@@ -16513,19 +15957,15 @@
           <w:rStyle w:val="Hipervnculo"/>
         </w:rPr>
       </w:pPr>
-      <w:proofErr w:type="spellStart"/>
       <w:r>
         <w:t>GitHub</w:t>
       </w:r>
-      <w:proofErr w:type="spellEnd"/>
-      <w:r>
-        <w:tab/>
-      </w:r>
-      <w:r>
-        <w:tab/>
-      </w:r>
-      <w:bookmarkStart w:id="0" w:name="_GoBack"/>
-      <w:bookmarkEnd w:id="0"/>
+      <w:r>
+        <w:tab/>
+      </w:r>
+      <w:r>
+        <w:tab/>
+      </w:r>
       <w:r>
         <w:t>:</w:t>
       </w:r>
@@ -16583,19 +16023,11 @@
         <w:tab/>
       </w:r>
       <w:hyperlink r:id="rId27" w:history="1">
-        <w:proofErr w:type="spellStart"/>
         <w:r>
           <w:rPr>
             <w:rStyle w:val="Hipervnculo"/>
           </w:rPr>
-          <w:t>Versionamiento</w:t>
-        </w:r>
-        <w:proofErr w:type="spellEnd"/>
-        <w:r>
-          <w:rPr>
-            <w:rStyle w:val="Hipervnculo"/>
-          </w:rPr>
-          <w:t xml:space="preserve"> - Proyecto</w:t>
+          <w:t>Versionamiento - Proyecto</w:t>
         </w:r>
       </w:hyperlink>
     </w:p>
@@ -16749,31 +16181,13 @@
       <w:r>
         <w:t xml:space="preserve">No se ha previsto una capacitación al personal del proyecto. Las inducciones que se han realizado al personal nuevo han sido las que </w:t>
       </w:r>
-      <w:proofErr w:type="spellStart"/>
       <w:r>
         <w:rPr>
           <w:b/>
           <w:i/>
         </w:rPr>
-        <w:t>Code</w:t>
-      </w:r>
-      <w:proofErr w:type="spellEnd"/>
-      <w:r>
-        <w:rPr>
-          <w:b/>
-          <w:i/>
-        </w:rPr>
-        <w:t xml:space="preserve"> </w:t>
-      </w:r>
-      <w:proofErr w:type="spellStart"/>
-      <w:r>
-        <w:rPr>
-          <w:b/>
-          <w:i/>
-        </w:rPr>
-        <w:t>Labs</w:t>
-      </w:r>
-      <w:proofErr w:type="spellEnd"/>
+        <w:t>Code Labs</w:t>
+      </w:r>
       <w:r>
         <w:t xml:space="preserve"> tiene contempladas como parte de su política de incorporación de personal.</w:t>
       </w:r>
@@ -16930,15 +16344,7 @@
       </w:r>
       <w:r>
         <w:tab/>
-        <w:t xml:space="preserve">Oracle </w:t>
-      </w:r>
-      <w:proofErr w:type="spellStart"/>
-      <w:r>
-        <w:t>Database</w:t>
-      </w:r>
-      <w:proofErr w:type="spellEnd"/>
-      <w:r>
-        <w:t xml:space="preserve"> 11g</w:t>
+        <w:t>Oracle Database 11g</w:t>
       </w:r>
     </w:p>
     <w:p>
@@ -16960,21 +16366,8 @@
       </w:r>
       <w:r>
         <w:tab/>
-        <w:t xml:space="preserve">Elipse Luna </w:t>
-      </w:r>
-      <w:proofErr w:type="spellStart"/>
-      <w:r>
-        <w:t>for</w:t>
-      </w:r>
-      <w:proofErr w:type="spellEnd"/>
-      <w:r>
-        <w:t xml:space="preserve"> Java </w:t>
-      </w:r>
-      <w:proofErr w:type="spellStart"/>
-      <w:r>
-        <w:t>Developers</w:t>
-      </w:r>
-      <w:proofErr w:type="spellEnd"/>
+        <w:t>Elipse Luna for Java Developers</w:t>
+      </w:r>
     </w:p>
     <w:p/>
     <w:sectPr>
@@ -20896,7 +20289,7 @@
 </file>
 
 <file path=customXml/itemProps2.xml><?xml version="1.0" encoding="utf-8"?>
-<ds:datastoreItem xmlns:ds="http://schemas.openxmlformats.org/officeDocument/2006/customXml" ds:itemID="{9A5BEB1B-0E8F-433E-A2D3-EE35B8DCDF81}">
+<ds:datastoreItem xmlns:ds="http://schemas.openxmlformats.org/officeDocument/2006/customXml" ds:itemID="{7C079E68-A8B5-4D23-971F-C9DFFD424F08}">
   <ds:schemaRefs>
     <ds:schemaRef ds:uri="http://schemas.openxmlformats.org/officeDocument/2006/bibliography"/>
   </ds:schemaRefs>

</xml_diff>

<commit_message>
Plan de Proyecto Versión 0.2 - 25/06/2015
</commit_message>
<xml_diff>
--- a/CMMI-Nivel-2/PP-PMC/PPRO_0.1_2015.docx
+++ b/CMMI-Nivel-2/PP-PMC/PPRO_0.1_2015.docx
@@ -56,7 +56,7 @@
                     <w:noProof/>
                   </w:rPr>
                   <w:drawing>
-                    <wp:inline distT="0" distB="0" distL="0" distR="0" wp14:anchorId="27A620F2" wp14:editId="2B4AB8F6">
+                    <wp:inline distT="0" distB="0" distL="0" distR="0" wp14:anchorId="366D03CF" wp14:editId="0F37DC57">
                       <wp:extent cx="1850280" cy="1387366"/>
                       <wp:effectExtent l="0" t="0" r="0" b="3810"/>
                       <wp:docPr id="3" name="0 Imagen"/>
@@ -207,7 +207,6 @@
                 <w:dataBinding w:prefixMappings="xmlns:ns0='http://schemas.openxmlformats.org/package/2006/metadata/core-properties' xmlns:ns1='http://purl.org/dc/elements/1.1/'" w:xpath="/ns0:coreProperties[1]/ns1:title[1]" w:storeItemID="{6C3C8BC8-F283-45AE-878A-BAB7291924A1}"/>
                 <w:text/>
               </w:sdtPr>
-              <w:sdtEndPr/>
               <w:sdtContent>
                 <w:tc>
                   <w:tcPr>
@@ -265,7 +264,6 @@
                 <w:dataBinding w:prefixMappings="xmlns:ns0='http://schemas.openxmlformats.org/package/2006/metadata/core-properties' xmlns:ns1='http://purl.org/dc/elements/1.1/'" w:xpath="/ns0:coreProperties[1]/ns1:subject[1]" w:storeItemID="{6C3C8BC8-F283-45AE-878A-BAB7291924A1}"/>
                 <w:text/>
               </w:sdtPr>
-              <w:sdtEndPr/>
               <w:sdtContent>
                 <w:tc>
                   <w:tcPr>
@@ -549,7 +547,6 @@
                   <w:calendar w:val="gregorian"/>
                 </w:date>
               </w:sdtPr>
-              <w:sdtEndPr/>
               <w:sdtContent>
                 <w:tc>
                   <w:tcPr>
@@ -893,6 +890,113 @@
               </w:p>
             </w:tc>
           </w:tr>
+          <w:tr>
+            <w:tc>
+              <w:tcPr>
+                <w:tcW w:w="817" w:type="dxa"/>
+                <w:vAlign w:val="center"/>
+              </w:tcPr>
+              <w:p>
+                <w:pPr>
+                  <w:jc w:val="center"/>
+                </w:pPr>
+                <w:r>
+                  <w:t>02</w:t>
+                </w:r>
+              </w:p>
+            </w:tc>
+            <w:tc>
+              <w:tcPr>
+                <w:tcW w:w="992" w:type="dxa"/>
+                <w:vAlign w:val="center"/>
+              </w:tcPr>
+              <w:p>
+                <w:pPr>
+                  <w:jc w:val="center"/>
+                </w:pPr>
+                <w:r>
+                  <w:t>0.2</w:t>
+                </w:r>
+              </w:p>
+            </w:tc>
+            <w:tc>
+              <w:tcPr>
+                <w:tcW w:w="1418" w:type="dxa"/>
+                <w:vAlign w:val="center"/>
+              </w:tcPr>
+              <w:p>
+                <w:pPr>
+                  <w:jc w:val="center"/>
+                </w:pPr>
+                <w:r>
+                  <w:t>25/06/2015</w:t>
+                </w:r>
+              </w:p>
+            </w:tc>
+            <w:tc>
+              <w:tcPr>
+                <w:tcW w:w="1134" w:type="dxa"/>
+                <w:vAlign w:val="center"/>
+              </w:tcPr>
+              <w:p>
+                <w:pPr>
+                  <w:jc w:val="center"/>
+                </w:pPr>
+                <w:r>
+                  <w:t xml:space="preserve">Christian </w:t>
+                </w:r>
+                <w:proofErr w:type="spellStart"/>
+                <w:r>
+                  <w:t>Benites</w:t>
+                </w:r>
+                <w:proofErr w:type="spellEnd"/>
+              </w:p>
+            </w:tc>
+            <w:tc>
+              <w:tcPr>
+                <w:tcW w:w="1701" w:type="dxa"/>
+                <w:vAlign w:val="center"/>
+              </w:tcPr>
+              <w:p>
+                <w:pPr>
+                  <w:jc w:val="center"/>
+                </w:pPr>
+              </w:p>
+            </w:tc>
+            <w:tc>
+              <w:tcPr>
+                <w:tcW w:w="1134" w:type="dxa"/>
+                <w:vAlign w:val="center"/>
+              </w:tcPr>
+              <w:p>
+                <w:pPr>
+                  <w:jc w:val="center"/>
+                </w:pPr>
+                <w:r>
+                  <w:t>En Revisión</w:t>
+                </w:r>
+              </w:p>
+            </w:tc>
+            <w:tc>
+              <w:tcPr>
+                <w:tcW w:w="1525" w:type="dxa"/>
+                <w:vAlign w:val="center"/>
+              </w:tcPr>
+              <w:p>
+                <w:pPr>
+                  <w:jc w:val="center"/>
+                </w:pPr>
+                <w:r>
+                  <w:t xml:space="preserve">Manuel </w:t>
+                </w:r>
+                <w:proofErr w:type="spellStart"/>
+                <w:r>
+                  <w:t>Saenz</w:t>
+                </w:r>
+                <w:proofErr w:type="spellEnd"/>
+              </w:p>
+            </w:tc>
+          </w:tr>
         </w:tbl>
         <w:p/>
         <w:p/>
@@ -928,7 +1032,6 @@
         <w:spacing w:line="360" w:lineRule="auto"/>
       </w:pPr>
       <w:r>
-        <w:lastRenderedPageBreak/>
         <w:t>INTR</w:t>
       </w:r>
       <w:r>
@@ -1371,6 +1474,7 @@
         <w:spacing w:line="360" w:lineRule="auto"/>
       </w:pPr>
       <w:r>
+        <w:lastRenderedPageBreak/>
         <w:tab/>
         <w:t>FASE</w:t>
       </w:r>
@@ -1388,7 +1492,6 @@
         <w:spacing w:line="360" w:lineRule="auto"/>
       </w:pPr>
       <w:r>
-        <w:lastRenderedPageBreak/>
         <w:tab/>
         <w:t>FASE</w:t>
       </w:r>
@@ -1847,6 +1950,7 @@
         <w:spacing w:line="360" w:lineRule="auto"/>
       </w:pPr>
       <w:r>
+        <w:lastRenderedPageBreak/>
         <w:t>GESTION DE LA CAPACITACION DEL PERSONAL DEL PROYECTO</w:t>
       </w:r>
     </w:p>
@@ -1860,7 +1964,6 @@
         <w:spacing w:line="360" w:lineRule="auto"/>
       </w:pPr>
       <w:r>
-        <w:lastRenderedPageBreak/>
         <w:t>ACEPTACION DEL PRODUCTO</w:t>
       </w:r>
     </w:p>
@@ -2097,7 +2200,6 @@
         <w:rPr>
           <w:b/>
         </w:rPr>
-        <w:lastRenderedPageBreak/>
         <w:t>1.</w:t>
       </w:r>
       <w:r>
@@ -2472,13 +2574,11 @@
               <w:jc w:val="center"/>
               <w:rPr>
                 <w:b/>
-                <w:color w:val="FFFFFF" w:themeColor="background1"/>
-              </w:rPr>
-            </w:pPr>
-            <w:r>
-              <w:rPr>
-                <w:b/>
-                <w:color w:val="FFFFFF" w:themeColor="background1"/>
+              </w:rPr>
+            </w:pPr>
+            <w:r>
+              <w:rPr>
+                <w:b/>
               </w:rPr>
               <w:t>Término</w:t>
             </w:r>
@@ -2495,13 +2595,11 @@
               <w:jc w:val="center"/>
               <w:rPr>
                 <w:b/>
-                <w:color w:val="FFFFFF" w:themeColor="background1"/>
-              </w:rPr>
-            </w:pPr>
-            <w:r>
-              <w:rPr>
-                <w:b/>
-                <w:color w:val="FFFFFF" w:themeColor="background1"/>
+              </w:rPr>
+            </w:pPr>
+            <w:r>
+              <w:rPr>
+                <w:b/>
               </w:rPr>
               <w:t>Definición</w:t>
             </w:r>
@@ -2630,7 +2728,7 @@
               <w:jc w:val="center"/>
             </w:pPr>
             <w:r>
-              <w:t>Aprobador de requerimientos</w:t>
+              <w:t>Líder de Proyecto</w:t>
             </w:r>
           </w:p>
         </w:tc>
@@ -2683,7 +2781,6 @@
         </w:tc>
       </w:tr>
     </w:tbl>
-    <w:p/>
     <w:p>
       <w:pPr>
         <w:rPr>
@@ -2733,7 +2830,19 @@
         </w:numPr>
       </w:pPr>
       <w:r>
-        <w:t>Acta de reuniones internas</w:t>
+        <w:t xml:space="preserve">Acta de </w:t>
+      </w:r>
+      <w:r>
+        <w:t>R</w:t>
+      </w:r>
+      <w:r>
+        <w:t xml:space="preserve">euniones </w:t>
+      </w:r>
+      <w:r>
+        <w:t>I</w:t>
+      </w:r>
+      <w:r>
+        <w:t>nternas</w:t>
       </w:r>
     </w:p>
     <w:p>
@@ -2745,7 +2854,13 @@
         </w:numPr>
       </w:pPr>
       <w:r>
-        <w:t>Cronograma de actividades</w:t>
+        <w:t xml:space="preserve">Cronograma de </w:t>
+      </w:r>
+      <w:r>
+        <w:t>A</w:t>
+      </w:r>
+      <w:r>
+        <w:t>ctividades</w:t>
       </w:r>
     </w:p>
     <w:p>
@@ -2757,7 +2872,19 @@
         </w:numPr>
       </w:pPr>
       <w:r>
-        <w:t>Proceso de gestión de proyectos</w:t>
+        <w:t xml:space="preserve">Proceso de </w:t>
+      </w:r>
+      <w:r>
+        <w:t>G</w:t>
+      </w:r>
+      <w:r>
+        <w:t xml:space="preserve">estión de </w:t>
+      </w:r>
+      <w:r>
+        <w:t>P</w:t>
+      </w:r>
+      <w:r>
+        <w:t>royectos</w:t>
       </w:r>
     </w:p>
     <w:p/>
@@ -3685,7 +3812,7 @@
           <v:shape id="_x0000_i1025" type="#_x0000_t75" style="width:425.25pt;height:217.5pt" o:ole="">
             <v:imagedata r:id="rId11" o:title=""/>
           </v:shape>
-          <o:OLEObject Type="Embed" ProgID="Visio.Drawing.11" ShapeID="_x0000_i1025" DrawAspect="Content" ObjectID="_1494931149" r:id="rId12"/>
+          <o:OLEObject Type="Embed" ProgID="Visio.Drawing.11" ShapeID="_x0000_i1025" DrawAspect="Content" ObjectID="_1496749046" r:id="rId12"/>
         </w:object>
       </w:r>
     </w:p>
@@ -3929,7 +4056,7 @@
           <v:shape id="_x0000_i1026" type="#_x0000_t75" style="width:416.25pt;height:231.75pt" o:ole="">
             <v:imagedata r:id="rId13" o:title=""/>
           </v:shape>
-          <o:OLEObject Type="Embed" ProgID="Visio.Drawing.11" ShapeID="_x0000_i1026" DrawAspect="Content" ObjectID="_1494931150" r:id="rId14"/>
+          <o:OLEObject Type="Embed" ProgID="Visio.Drawing.11" ShapeID="_x0000_i1026" DrawAspect="Content" ObjectID="_1496749047" r:id="rId14"/>
         </w:object>
       </w:r>
       <w:r>
@@ -4153,13 +4280,11 @@
               <w:jc w:val="center"/>
               <w:rPr>
                 <w:b/>
-                <w:color w:val="FFFFFF" w:themeColor="background1"/>
-              </w:rPr>
-            </w:pPr>
-            <w:r>
-              <w:rPr>
-                <w:b/>
-                <w:color w:val="FFFFFF" w:themeColor="background1"/>
+              </w:rPr>
+            </w:pPr>
+            <w:r>
+              <w:rPr>
+                <w:b/>
               </w:rPr>
               <w:t>Dentro de alcance</w:t>
             </w:r>
@@ -4325,11 +4450,14 @@
         <w:jc w:val="center"/>
       </w:pPr>
       <w:r>
-        <w:object w:dxaOrig="6805" w:dyaOrig="3996">
-          <v:shape id="_x0000_i1027" type="#_x0000_t75" style="width:379.5pt;height:219.75pt" o:ole="">
+        <w:t xml:space="preserve"> </w:t>
+      </w:r>
+      <w:r>
+        <w:object w:dxaOrig="8737" w:dyaOrig="7455">
+          <v:shape id="_x0000_i1031" type="#_x0000_t75" style="width:346.5pt;height:296.25pt" o:ole="">
             <v:imagedata r:id="rId15" o:title=""/>
           </v:shape>
-          <o:OLEObject Type="Embed" ProgID="Visio.Drawing.11" ShapeID="_x0000_i1027" DrawAspect="Content" ObjectID="_1494931151" r:id="rId16"/>
+          <o:OLEObject Type="Embed" ProgID="Visio.Drawing.11" ShapeID="_x0000_i1031" DrawAspect="Content" ObjectID="_1496749048" r:id="rId16"/>
         </w:object>
       </w:r>
     </w:p>
@@ -4349,34 +4477,12 @@
     </w:p>
     <w:p>
       <w:pPr>
-        <w:jc w:val="center"/>
-        <w:rPr>
-          <w:b/>
-        </w:rPr>
-      </w:pPr>
-    </w:p>
-    <w:p>
-      <w:pPr>
-        <w:jc w:val="center"/>
-        <w:rPr>
-          <w:b/>
-        </w:rPr>
-      </w:pPr>
-    </w:p>
-    <w:p>
-      <w:pPr>
-        <w:jc w:val="center"/>
-        <w:rPr>
-          <w:b/>
-        </w:rPr>
-      </w:pPr>
-    </w:p>
-    <w:p>
-      <w:pPr>
-        <w:rPr>
-          <w:b/>
-        </w:rPr>
-      </w:pPr>
+        <w:rPr>
+          <w:b/>
+        </w:rPr>
+      </w:pPr>
+      <w:bookmarkStart w:id="0" w:name="_GoBack"/>
+      <w:bookmarkEnd w:id="0"/>
       <w:r>
         <w:rPr>
           <w:b/>
@@ -4439,13 +4545,11 @@
               <w:jc w:val="center"/>
               <w:rPr>
                 <w:b/>
-                <w:color w:val="FFFFFF" w:themeColor="background1"/>
-              </w:rPr>
-            </w:pPr>
-            <w:r>
-              <w:rPr>
-                <w:b/>
-                <w:color w:val="FFFFFF" w:themeColor="background1"/>
+              </w:rPr>
+            </w:pPr>
+            <w:r>
+              <w:rPr>
+                <w:b/>
               </w:rPr>
               <w:t>Fuera de Alcance</w:t>
             </w:r>
@@ -4462,27 +4566,23 @@
               <w:jc w:val="center"/>
               <w:rPr>
                 <w:b/>
-                <w:color w:val="FFFFFF" w:themeColor="background1"/>
-              </w:rPr>
-            </w:pPr>
-            <w:r>
-              <w:rPr>
-                <w:b/>
-                <w:color w:val="FFFFFF" w:themeColor="background1"/>
+              </w:rPr>
+            </w:pPr>
+            <w:r>
+              <w:rPr>
+                <w:b/>
               </w:rPr>
               <w:t>Ob</w:t>
             </w:r>
             <w:r>
               <w:rPr>
                 <w:b/>
-                <w:color w:val="FFFFFF" w:themeColor="background1"/>
               </w:rPr>
               <w:t>s</w:t>
             </w:r>
             <w:r>
               <w:rPr>
                 <w:b/>
-                <w:color w:val="FFFFFF" w:themeColor="background1"/>
               </w:rPr>
               <w:t>ervaciones</w:t>
             </w:r>
@@ -4658,14 +4758,12 @@
               <w:jc w:val="center"/>
               <w:rPr>
                 <w:b/>
-                <w:color w:val="FFFFFF" w:themeColor="background1"/>
               </w:rPr>
             </w:pPr>
             <w:proofErr w:type="spellStart"/>
             <w:r>
               <w:rPr>
                 <w:b/>
-                <w:color w:val="FFFFFF" w:themeColor="background1"/>
               </w:rPr>
               <w:t>Item</w:t>
             </w:r>
@@ -4683,13 +4781,11 @@
               <w:jc w:val="center"/>
               <w:rPr>
                 <w:b/>
-                <w:color w:val="FFFFFF" w:themeColor="background1"/>
-              </w:rPr>
-            </w:pPr>
-            <w:r>
-              <w:rPr>
-                <w:b/>
-                <w:color w:val="FFFFFF" w:themeColor="background1"/>
+              </w:rPr>
+            </w:pPr>
+            <w:r>
+              <w:rPr>
+                <w:b/>
               </w:rPr>
               <w:t>Supuestos</w:t>
             </w:r>
@@ -4875,14 +4971,12 @@
               <w:jc w:val="center"/>
               <w:rPr>
                 <w:b/>
-                <w:color w:val="FFFFFF" w:themeColor="background1"/>
               </w:rPr>
             </w:pPr>
             <w:proofErr w:type="spellStart"/>
             <w:r>
               <w:rPr>
                 <w:b/>
-                <w:color w:val="FFFFFF" w:themeColor="background1"/>
               </w:rPr>
               <w:t>Item</w:t>
             </w:r>
@@ -4900,13 +4994,11 @@
               <w:jc w:val="center"/>
               <w:rPr>
                 <w:b/>
-                <w:color w:val="FFFFFF" w:themeColor="background1"/>
-              </w:rPr>
-            </w:pPr>
-            <w:r>
-              <w:rPr>
-                <w:b/>
-                <w:color w:val="FFFFFF" w:themeColor="background1"/>
+              </w:rPr>
+            </w:pPr>
+            <w:r>
+              <w:rPr>
+                <w:b/>
               </w:rPr>
               <w:t>Restricciones</w:t>
             </w:r>
@@ -5037,10 +5129,10 @@
       </w:pPr>
       <w:r>
         <w:object w:dxaOrig="5975" w:dyaOrig="4846">
-          <v:shape id="_x0000_i1028" type="#_x0000_t75" style="width:288.75pt;height:234pt" o:ole="">
+          <v:shape id="_x0000_i1027" type="#_x0000_t75" style="width:288.75pt;height:234pt" o:ole="">
             <v:imagedata r:id="rId17" o:title=""/>
           </v:shape>
-          <o:OLEObject Type="Embed" ProgID="Visio.Drawing.11" ShapeID="_x0000_i1028" DrawAspect="Content" ObjectID="_1494931152" r:id="rId18"/>
+          <o:OLEObject Type="Embed" ProgID="Visio.Drawing.11" ShapeID="_x0000_i1027" DrawAspect="Content" ObjectID="_1496749049" r:id="rId18"/>
         </w:object>
       </w:r>
     </w:p>
@@ -5250,13 +5342,11 @@
               <w:jc w:val="center"/>
               <w:rPr>
                 <w:b/>
-                <w:color w:val="FFFFFF" w:themeColor="background1"/>
-              </w:rPr>
-            </w:pPr>
-            <w:r>
-              <w:rPr>
-                <w:b/>
-                <w:color w:val="FFFFFF" w:themeColor="background1"/>
+              </w:rPr>
+            </w:pPr>
+            <w:r>
+              <w:rPr>
+                <w:b/>
               </w:rPr>
               <w:t>Nro. Personas</w:t>
             </w:r>
@@ -5273,13 +5363,11 @@
               <w:jc w:val="center"/>
               <w:rPr>
                 <w:b/>
-                <w:color w:val="FFFFFF" w:themeColor="background1"/>
-              </w:rPr>
-            </w:pPr>
-            <w:r>
-              <w:rPr>
-                <w:b/>
-                <w:color w:val="FFFFFF" w:themeColor="background1"/>
+              </w:rPr>
+            </w:pPr>
+            <w:r>
+              <w:rPr>
+                <w:b/>
               </w:rPr>
               <w:t>Cargo / Rol</w:t>
             </w:r>
@@ -5296,13 +5384,11 @@
               <w:jc w:val="center"/>
               <w:rPr>
                 <w:b/>
-                <w:color w:val="FFFFFF" w:themeColor="background1"/>
-              </w:rPr>
-            </w:pPr>
-            <w:r>
-              <w:rPr>
-                <w:b/>
-                <w:color w:val="FFFFFF" w:themeColor="background1"/>
+              </w:rPr>
+            </w:pPr>
+            <w:r>
+              <w:rPr>
+                <w:b/>
               </w:rPr>
               <w:t>Nombre</w:t>
             </w:r>
@@ -5319,13 +5405,11 @@
               <w:jc w:val="center"/>
               <w:rPr>
                 <w:b/>
-                <w:color w:val="FFFFFF" w:themeColor="background1"/>
-              </w:rPr>
-            </w:pPr>
-            <w:r>
-              <w:rPr>
-                <w:b/>
-                <w:color w:val="FFFFFF" w:themeColor="background1"/>
+              </w:rPr>
+            </w:pPr>
+            <w:r>
+              <w:rPr>
+                <w:b/>
               </w:rPr>
               <w:t>Participación</w:t>
             </w:r>
@@ -5335,13 +5419,11 @@
               <w:jc w:val="center"/>
               <w:rPr>
                 <w:b/>
-                <w:color w:val="FFFFFF" w:themeColor="background1"/>
-              </w:rPr>
-            </w:pPr>
-            <w:r>
-              <w:rPr>
-                <w:b/>
-                <w:color w:val="FFFFFF" w:themeColor="background1"/>
+              </w:rPr>
+            </w:pPr>
+            <w:r>
+              <w:rPr>
+                <w:b/>
               </w:rPr>
               <w:t>(%)</w:t>
             </w:r>
@@ -5504,19 +5586,6 @@
               <w:t>Kevin Laureano</w:t>
             </w:r>
           </w:p>
-          <w:p>
-            <w:pPr>
-              <w:jc w:val="center"/>
-            </w:pPr>
-            <w:r>
-              <w:t xml:space="preserve">Jack </w:t>
-            </w:r>
-            <w:proofErr w:type="spellStart"/>
-            <w:r>
-              <w:t>Pinao</w:t>
-            </w:r>
-            <w:proofErr w:type="spellEnd"/>
-          </w:p>
         </w:tc>
         <w:tc>
           <w:tcPr>
@@ -5569,14 +5638,6 @@
             </w:pPr>
             <w:r>
               <w:t>Kevin Laureano</w:t>
-            </w:r>
-          </w:p>
-          <w:p>
-            <w:pPr>
-              <w:jc w:val="center"/>
-            </w:pPr>
-            <w:r>
-              <w:t>Elvis García</w:t>
             </w:r>
           </w:p>
         </w:tc>
@@ -5733,11 +5794,6 @@
       <w:r>
         <w:t>proyecto son los siguientes:</w:t>
       </w:r>
-    </w:p>
-    <w:p>
-      <w:pPr>
-        <w:jc w:val="both"/>
-      </w:pPr>
     </w:p>
     <w:tbl>
       <w:tblPr>
@@ -5764,15 +5820,12 @@
               <w:jc w:val="center"/>
               <w:rPr>
                 <w:b/>
-                <w:color w:val="FFFFFF" w:themeColor="background1"/>
-              </w:rPr>
-            </w:pPr>
-            <w:r>
-              <w:rPr>
-                <w:b/>
-                <w:color w:val="FFFFFF" w:themeColor="background1"/>
-              </w:rPr>
-              <w:lastRenderedPageBreak/>
+              </w:rPr>
+            </w:pPr>
+            <w:r>
+              <w:rPr>
+                <w:b/>
+              </w:rPr>
               <w:t>Nro. Personas</w:t>
             </w:r>
           </w:p>
@@ -5788,13 +5841,11 @@
               <w:jc w:val="center"/>
               <w:rPr>
                 <w:b/>
-                <w:color w:val="FFFFFF" w:themeColor="background1"/>
-              </w:rPr>
-            </w:pPr>
-            <w:r>
-              <w:rPr>
-                <w:b/>
-                <w:color w:val="FFFFFF" w:themeColor="background1"/>
+              </w:rPr>
+            </w:pPr>
+            <w:r>
+              <w:rPr>
+                <w:b/>
               </w:rPr>
               <w:t>Cargo / Rol</w:t>
             </w:r>
@@ -5811,13 +5862,11 @@
               <w:jc w:val="center"/>
               <w:rPr>
                 <w:b/>
-                <w:color w:val="FFFFFF" w:themeColor="background1"/>
-              </w:rPr>
-            </w:pPr>
-            <w:r>
-              <w:rPr>
-                <w:b/>
-                <w:color w:val="FFFFFF" w:themeColor="background1"/>
+              </w:rPr>
+            </w:pPr>
+            <w:r>
+              <w:rPr>
+                <w:b/>
               </w:rPr>
               <w:t>Nombre</w:t>
             </w:r>
@@ -5834,13 +5883,11 @@
               <w:jc w:val="center"/>
               <w:rPr>
                 <w:b/>
-                <w:color w:val="FFFFFF" w:themeColor="background1"/>
-              </w:rPr>
-            </w:pPr>
-            <w:r>
-              <w:rPr>
-                <w:b/>
-                <w:color w:val="FFFFFF" w:themeColor="background1"/>
+              </w:rPr>
+            </w:pPr>
+            <w:r>
+              <w:rPr>
+                <w:b/>
               </w:rPr>
               <w:t>% Participación</w:t>
             </w:r>
@@ -5913,6 +5960,7 @@
         <w:jc w:val="both"/>
       </w:pPr>
       <w:r>
+        <w:lastRenderedPageBreak/>
         <w:tab/>
       </w:r>
       <w:r>
@@ -6035,14 +6083,12 @@
               <w:jc w:val="center"/>
               <w:rPr>
                 <w:b/>
-                <w:color w:val="FFFFFF" w:themeColor="background1"/>
               </w:rPr>
             </w:pPr>
             <w:proofErr w:type="spellStart"/>
             <w:r>
               <w:rPr>
                 <w:b/>
-                <w:color w:val="FFFFFF" w:themeColor="background1"/>
               </w:rPr>
               <w:t>Item</w:t>
             </w:r>
@@ -6060,13 +6106,11 @@
               <w:jc w:val="center"/>
               <w:rPr>
                 <w:b/>
-                <w:color w:val="FFFFFF" w:themeColor="background1"/>
-              </w:rPr>
-            </w:pPr>
-            <w:r>
-              <w:rPr>
-                <w:b/>
-                <w:color w:val="FFFFFF" w:themeColor="background1"/>
+              </w:rPr>
+            </w:pPr>
+            <w:r>
+              <w:rPr>
+                <w:b/>
               </w:rPr>
               <w:t>Descripción</w:t>
             </w:r>
@@ -6083,13 +6127,11 @@
               <w:jc w:val="center"/>
               <w:rPr>
                 <w:b/>
-                <w:color w:val="FFFFFF" w:themeColor="background1"/>
-              </w:rPr>
-            </w:pPr>
-            <w:r>
-              <w:rPr>
-                <w:b/>
-                <w:color w:val="FFFFFF" w:themeColor="background1"/>
+              </w:rPr>
+            </w:pPr>
+            <w:r>
+              <w:rPr>
+                <w:b/>
               </w:rPr>
               <w:t>Cantidad</w:t>
             </w:r>
@@ -6212,14 +6254,12 @@
               <w:jc w:val="center"/>
               <w:rPr>
                 <w:b/>
-                <w:color w:val="FFFFFF" w:themeColor="background1"/>
               </w:rPr>
             </w:pPr>
             <w:proofErr w:type="spellStart"/>
             <w:r>
               <w:rPr>
                 <w:b/>
-                <w:color w:val="FFFFFF" w:themeColor="background1"/>
               </w:rPr>
               <w:t>Item</w:t>
             </w:r>
@@ -6237,13 +6277,11 @@
               <w:jc w:val="center"/>
               <w:rPr>
                 <w:b/>
-                <w:color w:val="FFFFFF" w:themeColor="background1"/>
-              </w:rPr>
-            </w:pPr>
-            <w:r>
-              <w:rPr>
-                <w:b/>
-                <w:color w:val="FFFFFF" w:themeColor="background1"/>
+              </w:rPr>
+            </w:pPr>
+            <w:r>
+              <w:rPr>
+                <w:b/>
               </w:rPr>
               <w:t>Descripción</w:t>
             </w:r>
@@ -6260,13 +6298,11 @@
               <w:jc w:val="center"/>
               <w:rPr>
                 <w:b/>
-                <w:color w:val="FFFFFF" w:themeColor="background1"/>
-              </w:rPr>
-            </w:pPr>
-            <w:r>
-              <w:rPr>
-                <w:b/>
-                <w:color w:val="FFFFFF" w:themeColor="background1"/>
+              </w:rPr>
+            </w:pPr>
+            <w:r>
+              <w:rPr>
+                <w:b/>
               </w:rPr>
               <w:t>Cantidad</w:t>
             </w:r>
@@ -6402,14 +6438,12 @@
               <w:jc w:val="center"/>
               <w:rPr>
                 <w:b/>
-                <w:color w:val="FFFFFF" w:themeColor="background1"/>
               </w:rPr>
             </w:pPr>
             <w:proofErr w:type="spellStart"/>
             <w:r>
               <w:rPr>
                 <w:b/>
-                <w:color w:val="FFFFFF" w:themeColor="background1"/>
               </w:rPr>
               <w:t>Item</w:t>
             </w:r>
@@ -6427,13 +6461,11 @@
               <w:jc w:val="center"/>
               <w:rPr>
                 <w:b/>
-                <w:color w:val="FFFFFF" w:themeColor="background1"/>
-              </w:rPr>
-            </w:pPr>
-            <w:r>
-              <w:rPr>
-                <w:b/>
-                <w:color w:val="FFFFFF" w:themeColor="background1"/>
+              </w:rPr>
+            </w:pPr>
+            <w:r>
+              <w:rPr>
+                <w:b/>
               </w:rPr>
               <w:t>Descripción</w:t>
             </w:r>
@@ -6450,13 +6482,11 @@
               <w:jc w:val="center"/>
               <w:rPr>
                 <w:b/>
-                <w:color w:val="FFFFFF" w:themeColor="background1"/>
-              </w:rPr>
-            </w:pPr>
-            <w:r>
-              <w:rPr>
-                <w:b/>
-                <w:color w:val="FFFFFF" w:themeColor="background1"/>
+              </w:rPr>
+            </w:pPr>
+            <w:r>
+              <w:rPr>
+                <w:b/>
               </w:rPr>
               <w:t>Cantidad</w:t>
             </w:r>
@@ -6614,11 +6644,6 @@
       <w:r>
         <w:t>Los elementos de software requeridos para el presente proyecto son los siguientes:</w:t>
       </w:r>
-    </w:p>
-    <w:p>
-      <w:pPr>
-        <w:jc w:val="both"/>
-      </w:pPr>
     </w:p>
     <w:tbl>
       <w:tblPr>
@@ -6640,7 +6665,7 @@
         </w:trPr>
         <w:tc>
           <w:tcPr>
-            <w:tcW w:w="794" w:type="dxa"/>
+            <w:tcW w:w="826" w:type="dxa"/>
             <w:shd w:val="clear" w:color="auto" w:fill="A8CF45"/>
             <w:vAlign w:val="center"/>
           </w:tcPr>
@@ -6649,16 +6674,13 @@
               <w:jc w:val="center"/>
               <w:rPr>
                 <w:b/>
-                <w:color w:val="FFFFFF" w:themeColor="background1"/>
               </w:rPr>
             </w:pPr>
             <w:proofErr w:type="spellStart"/>
             <w:r>
               <w:rPr>
                 <w:b/>
-                <w:color w:val="FFFFFF" w:themeColor="background1"/>
-              </w:rPr>
-              <w:lastRenderedPageBreak/>
+              </w:rPr>
               <w:t>Item</w:t>
             </w:r>
             <w:proofErr w:type="spellEnd"/>
@@ -6666,7 +6688,7 @@
         </w:tc>
         <w:tc>
           <w:tcPr>
-            <w:tcW w:w="4536" w:type="dxa"/>
+            <w:tcW w:w="4714" w:type="dxa"/>
             <w:shd w:val="clear" w:color="auto" w:fill="A8CF45"/>
             <w:vAlign w:val="center"/>
           </w:tcPr>
@@ -6675,13 +6697,11 @@
               <w:jc w:val="center"/>
               <w:rPr>
                 <w:b/>
-                <w:color w:val="FFFFFF" w:themeColor="background1"/>
-              </w:rPr>
-            </w:pPr>
-            <w:r>
-              <w:rPr>
-                <w:b/>
-                <w:color w:val="FFFFFF" w:themeColor="background1"/>
+              </w:rPr>
+            </w:pPr>
+            <w:r>
+              <w:rPr>
+                <w:b/>
               </w:rPr>
               <w:t>Descripción</w:t>
             </w:r>
@@ -6689,7 +6709,7 @@
         </w:tc>
         <w:tc>
           <w:tcPr>
-            <w:tcW w:w="1588" w:type="dxa"/>
+            <w:tcW w:w="1650" w:type="dxa"/>
             <w:shd w:val="clear" w:color="auto" w:fill="A8CF45"/>
             <w:vAlign w:val="center"/>
           </w:tcPr>
@@ -6698,14 +6718,12 @@
               <w:jc w:val="center"/>
               <w:rPr>
                 <w:b/>
-                <w:color w:val="FFFFFF" w:themeColor="background1"/>
               </w:rPr>
             </w:pPr>
             <w:proofErr w:type="spellStart"/>
             <w:r>
               <w:rPr>
                 <w:b/>
-                <w:color w:val="FFFFFF" w:themeColor="background1"/>
               </w:rPr>
               <w:t>Code</w:t>
             </w:r>
@@ -6713,7 +6731,6 @@
             <w:r>
               <w:rPr>
                 <w:b/>
-                <w:color w:val="FFFFFF" w:themeColor="background1"/>
               </w:rPr>
               <w:t xml:space="preserve"> </w:t>
             </w:r>
@@ -6721,7 +6738,6 @@
             <w:r>
               <w:rPr>
                 <w:b/>
-                <w:color w:val="FFFFFF" w:themeColor="background1"/>
               </w:rPr>
               <w:t>Labs</w:t>
             </w:r>
@@ -6730,7 +6746,7 @@
         </w:tc>
         <w:tc>
           <w:tcPr>
-            <w:tcW w:w="1588" w:type="dxa"/>
+            <w:tcW w:w="1650" w:type="dxa"/>
             <w:shd w:val="clear" w:color="auto" w:fill="A8CF45"/>
             <w:vAlign w:val="center"/>
           </w:tcPr>
@@ -6739,13 +6755,11 @@
               <w:jc w:val="center"/>
               <w:rPr>
                 <w:b/>
-                <w:color w:val="FFFFFF" w:themeColor="background1"/>
-              </w:rPr>
-            </w:pPr>
-            <w:r>
-              <w:rPr>
-                <w:b/>
-                <w:color w:val="FFFFFF" w:themeColor="background1"/>
+              </w:rPr>
+            </w:pPr>
+            <w:r>
+              <w:rPr>
+                <w:b/>
               </w:rPr>
               <w:t>EMPRESA</w:t>
             </w:r>
@@ -6755,13 +6769,11 @@
               <w:jc w:val="center"/>
               <w:rPr>
                 <w:b/>
-                <w:color w:val="FFFFFF" w:themeColor="background1"/>
-              </w:rPr>
-            </w:pPr>
-            <w:r>
-              <w:rPr>
-                <w:b/>
-                <w:color w:val="FFFFFF" w:themeColor="background1"/>
+              </w:rPr>
+            </w:pPr>
+            <w:r>
+              <w:rPr>
+                <w:b/>
               </w:rPr>
               <w:t>(Líder Usuario)</w:t>
             </w:r>
@@ -6771,7 +6783,7 @@
       <w:tr>
         <w:tc>
           <w:tcPr>
-            <w:tcW w:w="794" w:type="dxa"/>
+            <w:tcW w:w="826" w:type="dxa"/>
             <w:vAlign w:val="center"/>
           </w:tcPr>
           <w:p>
@@ -6785,18 +6797,44 @@
         </w:tc>
         <w:tc>
           <w:tcPr>
-            <w:tcW w:w="4536" w:type="dxa"/>
-            <w:vAlign w:val="center"/>
-          </w:tcPr>
-          <w:p>
-            <w:r>
+            <w:tcW w:w="4714" w:type="dxa"/>
+            <w:vAlign w:val="center"/>
+          </w:tcPr>
+          <w:p>
+            <w:pPr>
+              <w:rPr>
+                <w:lang w:val="en-US"/>
+              </w:rPr>
+            </w:pPr>
+            <w:r>
+              <w:rPr>
+                <w:lang w:val="en-US"/>
+              </w:rPr>
               <w:t>MS Office</w:t>
             </w:r>
-          </w:p>
-        </w:tc>
-        <w:tc>
-          <w:tcPr>
-            <w:tcW w:w="1588" w:type="dxa"/>
+            <w:r>
+              <w:rPr>
+                <w:lang w:val="en-US"/>
+              </w:rPr>
+              <w:t xml:space="preserve"> (Wo</w:t>
+            </w:r>
+            <w:r>
+              <w:rPr>
+                <w:lang w:val="en-US"/>
+              </w:rPr>
+              <w:t>rd, Excel, Power Point, Project</w:t>
+            </w:r>
+            <w:r>
+              <w:rPr>
+                <w:lang w:val="en-US"/>
+              </w:rPr>
+              <w:t>)</w:t>
+            </w:r>
+          </w:p>
+        </w:tc>
+        <w:tc>
+          <w:tcPr>
+            <w:tcW w:w="1650" w:type="dxa"/>
             <w:vAlign w:val="center"/>
           </w:tcPr>
           <w:p>
@@ -6810,7 +6848,7 @@
         </w:tc>
         <w:tc>
           <w:tcPr>
-            <w:tcW w:w="1588" w:type="dxa"/>
+            <w:tcW w:w="1650" w:type="dxa"/>
             <w:vAlign w:val="center"/>
           </w:tcPr>
           <w:p>
@@ -6826,32 +6864,32 @@
       <w:tr>
         <w:tc>
           <w:tcPr>
-            <w:tcW w:w="794" w:type="dxa"/>
-            <w:vAlign w:val="center"/>
-          </w:tcPr>
-          <w:p>
-            <w:pPr>
-              <w:jc w:val="center"/>
-            </w:pPr>
-            <w:r>
-              <w:t>2</w:t>
-            </w:r>
-          </w:p>
-        </w:tc>
-        <w:tc>
-          <w:tcPr>
-            <w:tcW w:w="4536" w:type="dxa"/>
-            <w:vAlign w:val="center"/>
-          </w:tcPr>
-          <w:p>
-            <w:r>
-              <w:t>MS Office Project</w:t>
-            </w:r>
-          </w:p>
-        </w:tc>
-        <w:tc>
-          <w:tcPr>
-            <w:tcW w:w="1588" w:type="dxa"/>
+            <w:tcW w:w="826" w:type="dxa"/>
+            <w:vAlign w:val="center"/>
+          </w:tcPr>
+          <w:p>
+            <w:pPr>
+              <w:jc w:val="center"/>
+            </w:pPr>
+            <w:r>
+              <w:t>3</w:t>
+            </w:r>
+          </w:p>
+        </w:tc>
+        <w:tc>
+          <w:tcPr>
+            <w:tcW w:w="4714" w:type="dxa"/>
+            <w:vAlign w:val="center"/>
+          </w:tcPr>
+          <w:p>
+            <w:r>
+              <w:t>Java JDK 7</w:t>
+            </w:r>
+          </w:p>
+        </w:tc>
+        <w:tc>
+          <w:tcPr>
+            <w:tcW w:w="1650" w:type="dxa"/>
             <w:vAlign w:val="center"/>
           </w:tcPr>
           <w:p>
@@ -6865,7 +6903,7 @@
         </w:tc>
         <w:tc>
           <w:tcPr>
-            <w:tcW w:w="1588" w:type="dxa"/>
+            <w:tcW w:w="1650" w:type="dxa"/>
             <w:vAlign w:val="center"/>
           </w:tcPr>
           <w:p>
@@ -6881,32 +6919,32 @@
       <w:tr>
         <w:tc>
           <w:tcPr>
-            <w:tcW w:w="794" w:type="dxa"/>
-            <w:vAlign w:val="center"/>
-          </w:tcPr>
-          <w:p>
-            <w:pPr>
-              <w:jc w:val="center"/>
-            </w:pPr>
-            <w:r>
-              <w:t>3</w:t>
-            </w:r>
-          </w:p>
-        </w:tc>
-        <w:tc>
-          <w:tcPr>
-            <w:tcW w:w="4536" w:type="dxa"/>
-            <w:vAlign w:val="center"/>
-          </w:tcPr>
-          <w:p>
-            <w:r>
-              <w:t>MS Office Visio</w:t>
-            </w:r>
-          </w:p>
-        </w:tc>
-        <w:tc>
-          <w:tcPr>
-            <w:tcW w:w="1588" w:type="dxa"/>
+            <w:tcW w:w="826" w:type="dxa"/>
+            <w:vAlign w:val="center"/>
+          </w:tcPr>
+          <w:p>
+            <w:pPr>
+              <w:jc w:val="center"/>
+            </w:pPr>
+            <w:r>
+              <w:t>4</w:t>
+            </w:r>
+          </w:p>
+        </w:tc>
+        <w:tc>
+          <w:tcPr>
+            <w:tcW w:w="4714" w:type="dxa"/>
+            <w:vAlign w:val="center"/>
+          </w:tcPr>
+          <w:p>
+            <w:r>
+              <w:t>DBMS Oracle 11g</w:t>
+            </w:r>
+          </w:p>
+        </w:tc>
+        <w:tc>
+          <w:tcPr>
+            <w:tcW w:w="1650" w:type="dxa"/>
             <w:vAlign w:val="center"/>
           </w:tcPr>
           <w:p>
@@ -6920,45 +6958,53 @@
         </w:tc>
         <w:tc>
           <w:tcPr>
-            <w:tcW w:w="1588" w:type="dxa"/>
-            <w:vAlign w:val="center"/>
-          </w:tcPr>
-          <w:p>
-            <w:pPr>
-              <w:jc w:val="center"/>
-            </w:pPr>
+            <w:tcW w:w="1650" w:type="dxa"/>
+            <w:vAlign w:val="center"/>
+          </w:tcPr>
+          <w:p>
+            <w:pPr>
+              <w:jc w:val="center"/>
+            </w:pPr>
+            <w:r>
+              <w:t>X</w:t>
+            </w:r>
           </w:p>
         </w:tc>
       </w:tr>
       <w:tr>
         <w:tc>
           <w:tcPr>
-            <w:tcW w:w="794" w:type="dxa"/>
-            <w:vAlign w:val="center"/>
-          </w:tcPr>
-          <w:p>
-            <w:pPr>
-              <w:jc w:val="center"/>
-            </w:pPr>
-            <w:r>
-              <w:t>4</w:t>
-            </w:r>
-          </w:p>
-        </w:tc>
-        <w:tc>
-          <w:tcPr>
-            <w:tcW w:w="4536" w:type="dxa"/>
-            <w:vAlign w:val="center"/>
-          </w:tcPr>
-          <w:p>
-            <w:r>
-              <w:t>Java JDK 7</w:t>
-            </w:r>
-          </w:p>
-        </w:tc>
-        <w:tc>
-          <w:tcPr>
-            <w:tcW w:w="1588" w:type="dxa"/>
+            <w:tcW w:w="826" w:type="dxa"/>
+            <w:vAlign w:val="center"/>
+          </w:tcPr>
+          <w:p>
+            <w:pPr>
+              <w:jc w:val="center"/>
+            </w:pPr>
+            <w:r>
+              <w:t>5</w:t>
+            </w:r>
+          </w:p>
+        </w:tc>
+        <w:tc>
+          <w:tcPr>
+            <w:tcW w:w="4714" w:type="dxa"/>
+            <w:vAlign w:val="center"/>
+          </w:tcPr>
+          <w:p>
+            <w:r>
+              <w:t xml:space="preserve">VCS </w:t>
+            </w:r>
+            <w:proofErr w:type="spellStart"/>
+            <w:r>
+              <w:t>GitHub</w:t>
+            </w:r>
+            <w:proofErr w:type="spellEnd"/>
+          </w:p>
+        </w:tc>
+        <w:tc>
+          <w:tcPr>
+            <w:tcW w:w="1650" w:type="dxa"/>
             <w:vAlign w:val="center"/>
           </w:tcPr>
           <w:p>
@@ -6972,122 +7018,7 @@
         </w:tc>
         <w:tc>
           <w:tcPr>
-            <w:tcW w:w="1588" w:type="dxa"/>
-            <w:vAlign w:val="center"/>
-          </w:tcPr>
-          <w:p>
-            <w:pPr>
-              <w:jc w:val="center"/>
-            </w:pPr>
-            <w:r>
-              <w:t>X</w:t>
-            </w:r>
-          </w:p>
-        </w:tc>
-      </w:tr>
-      <w:tr>
-        <w:tc>
-          <w:tcPr>
-            <w:tcW w:w="794" w:type="dxa"/>
-            <w:vAlign w:val="center"/>
-          </w:tcPr>
-          <w:p>
-            <w:pPr>
-              <w:jc w:val="center"/>
-            </w:pPr>
-            <w:r>
-              <w:t>5</w:t>
-            </w:r>
-          </w:p>
-        </w:tc>
-        <w:tc>
-          <w:tcPr>
-            <w:tcW w:w="4536" w:type="dxa"/>
-            <w:vAlign w:val="center"/>
-          </w:tcPr>
-          <w:p>
-            <w:r>
-              <w:t>DBMS Oracle 11g</w:t>
-            </w:r>
-          </w:p>
-        </w:tc>
-        <w:tc>
-          <w:tcPr>
-            <w:tcW w:w="1588" w:type="dxa"/>
-            <w:vAlign w:val="center"/>
-          </w:tcPr>
-          <w:p>
-            <w:pPr>
-              <w:jc w:val="center"/>
-            </w:pPr>
-            <w:r>
-              <w:t>X</w:t>
-            </w:r>
-          </w:p>
-        </w:tc>
-        <w:tc>
-          <w:tcPr>
-            <w:tcW w:w="1588" w:type="dxa"/>
-            <w:vAlign w:val="center"/>
-          </w:tcPr>
-          <w:p>
-            <w:pPr>
-              <w:jc w:val="center"/>
-            </w:pPr>
-            <w:r>
-              <w:t>X</w:t>
-            </w:r>
-          </w:p>
-        </w:tc>
-      </w:tr>
-      <w:tr>
-        <w:tc>
-          <w:tcPr>
-            <w:tcW w:w="794" w:type="dxa"/>
-            <w:vAlign w:val="center"/>
-          </w:tcPr>
-          <w:p>
-            <w:pPr>
-              <w:jc w:val="center"/>
-            </w:pPr>
-            <w:r>
-              <w:t>6</w:t>
-            </w:r>
-          </w:p>
-        </w:tc>
-        <w:tc>
-          <w:tcPr>
-            <w:tcW w:w="4536" w:type="dxa"/>
-            <w:vAlign w:val="center"/>
-          </w:tcPr>
-          <w:p>
-            <w:r>
-              <w:t xml:space="preserve">VCS </w:t>
-            </w:r>
-            <w:proofErr w:type="spellStart"/>
-            <w:r>
-              <w:t>GitHub</w:t>
-            </w:r>
-            <w:proofErr w:type="spellEnd"/>
-          </w:p>
-        </w:tc>
-        <w:tc>
-          <w:tcPr>
-            <w:tcW w:w="1588" w:type="dxa"/>
-            <w:vAlign w:val="center"/>
-          </w:tcPr>
-          <w:p>
-            <w:pPr>
-              <w:jc w:val="center"/>
-            </w:pPr>
-            <w:r>
-              <w:t>X</w:t>
-            </w:r>
-          </w:p>
-        </w:tc>
-        <w:tc>
-          <w:tcPr>
-            <w:tcW w:w="1588" w:type="dxa"/>
+            <w:tcW w:w="1650" w:type="dxa"/>
             <w:vAlign w:val="center"/>
           </w:tcPr>
           <w:p>
@@ -7109,6 +7040,7 @@
         <w:rPr>
           <w:b/>
         </w:rPr>
+        <w:lastRenderedPageBreak/>
         <w:t>6.</w:t>
       </w:r>
       <w:r>
@@ -7323,10 +7255,10 @@
       </w:pPr>
       <w:r>
         <w:object w:dxaOrig="6915" w:dyaOrig="4165">
-          <v:shape id="_x0000_i1029" type="#_x0000_t75" style="width:325.5pt;height:196.5pt" o:ole="">
+          <v:shape id="_x0000_i1028" type="#_x0000_t75" style="width:325.5pt;height:196.5pt" o:ole="">
             <v:imagedata r:id="rId19" o:title=""/>
           </v:shape>
-          <o:OLEObject Type="Embed" ProgID="Visio.Drawing.11" ShapeID="_x0000_i1029" DrawAspect="Content" ObjectID="_1494931153" r:id="rId20"/>
+          <o:OLEObject Type="Embed" ProgID="Visio.Drawing.11" ShapeID="_x0000_i1028" DrawAspect="Content" ObjectID="_1496749050" r:id="rId20"/>
         </w:object>
       </w:r>
     </w:p>
@@ -7387,13 +7319,11 @@
               <w:jc w:val="center"/>
               <w:rPr>
                 <w:b/>
-                <w:color w:val="FFFFFF" w:themeColor="background1"/>
-              </w:rPr>
-            </w:pPr>
-            <w:r>
-              <w:rPr>
-                <w:b/>
-                <w:color w:val="FFFFFF" w:themeColor="background1"/>
+              </w:rPr>
+            </w:pPr>
+            <w:r>
+              <w:rPr>
+                <w:b/>
               </w:rPr>
               <w:t>Fases</w:t>
             </w:r>
@@ -7410,13 +7340,11 @@
               <w:jc w:val="center"/>
               <w:rPr>
                 <w:b/>
-                <w:color w:val="FFFFFF" w:themeColor="background1"/>
-              </w:rPr>
-            </w:pPr>
-            <w:r>
-              <w:rPr>
-                <w:b/>
-                <w:color w:val="FFFFFF" w:themeColor="background1"/>
+              </w:rPr>
+            </w:pPr>
+            <w:r>
+              <w:rPr>
+                <w:b/>
               </w:rPr>
               <w:t>Resumen</w:t>
             </w:r>
@@ -7455,6 +7383,7 @@
           </w:tcPr>
           <w:p>
             <w:r>
+              <w:lastRenderedPageBreak/>
               <w:t>Análisis</w:t>
             </w:r>
           </w:p>
@@ -7597,13 +7526,11 @@
               <w:jc w:val="center"/>
               <w:rPr>
                 <w:b/>
-                <w:color w:val="FFFFFF" w:themeColor="background1"/>
-              </w:rPr>
-            </w:pPr>
-            <w:r>
-              <w:rPr>
-                <w:b/>
-                <w:color w:val="FFFFFF" w:themeColor="background1"/>
+              </w:rPr>
+            </w:pPr>
+            <w:r>
+              <w:rPr>
+                <w:b/>
               </w:rPr>
               <w:t>Términos</w:t>
             </w:r>
@@ -7621,13 +7548,11 @@
               <w:jc w:val="center"/>
               <w:rPr>
                 <w:b/>
-                <w:color w:val="FFFFFF" w:themeColor="background1"/>
-              </w:rPr>
-            </w:pPr>
-            <w:r>
-              <w:rPr>
-                <w:b/>
-                <w:color w:val="FFFFFF" w:themeColor="background1"/>
+              </w:rPr>
+            </w:pPr>
+            <w:r>
+              <w:rPr>
+                <w:b/>
               </w:rPr>
               <w:t>Definición</w:t>
             </w:r>
@@ -7931,7 +7856,6 @@
         <w:rPr>
           <w:b/>
         </w:rPr>
-        <w:lastRenderedPageBreak/>
         <w:t xml:space="preserve">7.2.2. </w:t>
       </w:r>
       <w:r>
@@ -7966,13 +7890,11 @@
               <w:jc w:val="center"/>
               <w:rPr>
                 <w:b/>
-                <w:color w:val="FFFFFF" w:themeColor="background1"/>
-              </w:rPr>
-            </w:pPr>
-            <w:r>
-              <w:rPr>
-                <w:b/>
-                <w:color w:val="FFFFFF" w:themeColor="background1"/>
+              </w:rPr>
+            </w:pPr>
+            <w:r>
+              <w:rPr>
+                <w:b/>
               </w:rPr>
               <w:t>Términos</w:t>
             </w:r>
@@ -7990,13 +7912,11 @@
               <w:jc w:val="center"/>
               <w:rPr>
                 <w:b/>
-                <w:color w:val="FFFFFF" w:themeColor="background1"/>
-              </w:rPr>
-            </w:pPr>
-            <w:r>
-              <w:rPr>
-                <w:b/>
-                <w:color w:val="FFFFFF" w:themeColor="background1"/>
+              </w:rPr>
+            </w:pPr>
+            <w:r>
+              <w:rPr>
+                <w:b/>
               </w:rPr>
               <w:t>Definición</w:t>
             </w:r>
@@ -8299,13 +8219,11 @@
               <w:jc w:val="center"/>
               <w:rPr>
                 <w:b/>
-                <w:color w:val="FFFFFF" w:themeColor="background1"/>
-              </w:rPr>
-            </w:pPr>
-            <w:r>
-              <w:rPr>
-                <w:b/>
-                <w:color w:val="FFFFFF" w:themeColor="background1"/>
+              </w:rPr>
+            </w:pPr>
+            <w:r>
+              <w:rPr>
+                <w:b/>
               </w:rPr>
               <w:t>Términos</w:t>
             </w:r>
@@ -8323,13 +8241,11 @@
               <w:jc w:val="center"/>
               <w:rPr>
                 <w:b/>
-                <w:color w:val="FFFFFF" w:themeColor="background1"/>
-              </w:rPr>
-            </w:pPr>
-            <w:r>
-              <w:rPr>
-                <w:b/>
-                <w:color w:val="FFFFFF" w:themeColor="background1"/>
+              </w:rPr>
+            </w:pPr>
+            <w:r>
+              <w:rPr>
+                <w:b/>
               </w:rPr>
               <w:t>Definición</w:t>
             </w:r>
@@ -8607,13 +8523,11 @@
               <w:jc w:val="center"/>
               <w:rPr>
                 <w:b/>
-                <w:color w:val="FFFFFF" w:themeColor="background1"/>
-              </w:rPr>
-            </w:pPr>
-            <w:r>
-              <w:rPr>
-                <w:b/>
-                <w:color w:val="FFFFFF" w:themeColor="background1"/>
+              </w:rPr>
+            </w:pPr>
+            <w:r>
+              <w:rPr>
+                <w:b/>
               </w:rPr>
               <w:t>Términos</w:t>
             </w:r>
@@ -8631,13 +8545,11 @@
               <w:jc w:val="center"/>
               <w:rPr>
                 <w:b/>
-                <w:color w:val="FFFFFF" w:themeColor="background1"/>
-              </w:rPr>
-            </w:pPr>
-            <w:r>
-              <w:rPr>
-                <w:b/>
-                <w:color w:val="FFFFFF" w:themeColor="background1"/>
+              </w:rPr>
+            </w:pPr>
+            <w:r>
+              <w:rPr>
+                <w:b/>
               </w:rPr>
               <w:t>Definición</w:t>
             </w:r>
@@ -9031,13 +8943,11 @@
               <w:jc w:val="center"/>
               <w:rPr>
                 <w:b/>
-                <w:color w:val="FFFFFF" w:themeColor="background1"/>
-              </w:rPr>
-            </w:pPr>
-            <w:r>
-              <w:rPr>
-                <w:b/>
-                <w:color w:val="FFFFFF" w:themeColor="background1"/>
+              </w:rPr>
+            </w:pPr>
+            <w:r>
+              <w:rPr>
+                <w:b/>
               </w:rPr>
               <w:t>Términos</w:t>
             </w:r>
@@ -9055,13 +8965,11 @@
               <w:jc w:val="center"/>
               <w:rPr>
                 <w:b/>
-                <w:color w:val="FFFFFF" w:themeColor="background1"/>
-              </w:rPr>
-            </w:pPr>
-            <w:r>
-              <w:rPr>
-                <w:b/>
-                <w:color w:val="FFFFFF" w:themeColor="background1"/>
+              </w:rPr>
+            </w:pPr>
+            <w:r>
+              <w:rPr>
+                <w:b/>
               </w:rPr>
               <w:t>Definición</w:t>
             </w:r>
@@ -9254,7 +9162,6 @@
           </w:tcPr>
           <w:p>
             <w:r>
-              <w:lastRenderedPageBreak/>
               <w:t>Entregables</w:t>
             </w:r>
           </w:p>
@@ -9461,10 +9368,10 @@
       </w:pPr>
       <w:r>
         <w:object w:dxaOrig="8928" w:dyaOrig="4676">
-          <v:shape id="_x0000_i1030" type="#_x0000_t75" style="width:384pt;height:200.25pt" o:ole="">
+          <v:shape id="_x0000_i1029" type="#_x0000_t75" style="width:384pt;height:200.25pt" o:ole="">
             <v:imagedata r:id="rId21" o:title=""/>
           </v:shape>
-          <o:OLEObject Type="Embed" ProgID="Visio.Drawing.11" ShapeID="_x0000_i1030" DrawAspect="Content" ObjectID="_1494931154" r:id="rId22"/>
+          <o:OLEObject Type="Embed" ProgID="Visio.Drawing.11" ShapeID="_x0000_i1029" DrawAspect="Content" ObjectID="_1496749051" r:id="rId22"/>
         </w:object>
       </w:r>
     </w:p>
@@ -9560,13 +9467,11 @@
               <w:jc w:val="center"/>
               <w:rPr>
                 <w:b/>
-                <w:color w:val="FFFFFF" w:themeColor="background1"/>
-              </w:rPr>
-            </w:pPr>
-            <w:r>
-              <w:rPr>
-                <w:b/>
-                <w:color w:val="FFFFFF" w:themeColor="background1"/>
+              </w:rPr>
+            </w:pPr>
+            <w:r>
+              <w:rPr>
+                <w:b/>
               </w:rPr>
               <w:t>Procedimiento</w:t>
             </w:r>
@@ -9584,13 +9489,11 @@
               <w:jc w:val="center"/>
               <w:rPr>
                 <w:b/>
-                <w:color w:val="FFFFFF" w:themeColor="background1"/>
-              </w:rPr>
-            </w:pPr>
-            <w:r>
-              <w:rPr>
-                <w:b/>
-                <w:color w:val="FFFFFF" w:themeColor="background1"/>
+              </w:rPr>
+            </w:pPr>
+            <w:r>
+              <w:rPr>
+                <w:b/>
               </w:rPr>
               <w:t>Entregables</w:t>
             </w:r>
@@ -9607,13 +9510,11 @@
               <w:jc w:val="center"/>
               <w:rPr>
                 <w:b/>
-                <w:color w:val="FFFFFF" w:themeColor="background1"/>
-              </w:rPr>
-            </w:pPr>
-            <w:r>
-              <w:rPr>
-                <w:b/>
-                <w:color w:val="FFFFFF" w:themeColor="background1"/>
+              </w:rPr>
+            </w:pPr>
+            <w:r>
+              <w:rPr>
+                <w:b/>
               </w:rPr>
               <w:t>Responsable</w:t>
             </w:r>
@@ -10159,11 +10060,7 @@
           </w:tcPr>
           <w:p>
             <w:r>
-              <w:t xml:space="preserve">Analista </w:t>
-            </w:r>
-            <w:r>
-              <w:lastRenderedPageBreak/>
-              <w:t>Programador</w:t>
+              <w:t>Analista Programador</w:t>
             </w:r>
           </w:p>
         </w:tc>
@@ -10179,7 +10076,6 @@
               <w:jc w:val="center"/>
             </w:pPr>
             <w:r>
-              <w:lastRenderedPageBreak/>
               <w:t>5</w:t>
             </w:r>
           </w:p>
@@ -10424,6 +10320,7 @@
         <w:rPr>
           <w:b/>
         </w:rPr>
+        <w:lastRenderedPageBreak/>
         <w:t>7.5.</w:t>
       </w:r>
       <w:r>
@@ -10481,14 +10378,12 @@
               <w:jc w:val="center"/>
               <w:rPr>
                 <w:b/>
-                <w:color w:val="FFFFFF" w:themeColor="background1"/>
               </w:rPr>
             </w:pPr>
             <w:proofErr w:type="spellStart"/>
             <w:r>
               <w:rPr>
                 <w:b/>
-                <w:color w:val="FFFFFF" w:themeColor="background1"/>
               </w:rPr>
               <w:t>Item</w:t>
             </w:r>
@@ -10506,13 +10401,11 @@
               <w:jc w:val="center"/>
               <w:rPr>
                 <w:b/>
-                <w:color w:val="FFFFFF" w:themeColor="background1"/>
-              </w:rPr>
-            </w:pPr>
-            <w:r>
-              <w:rPr>
-                <w:b/>
-                <w:color w:val="FFFFFF" w:themeColor="background1"/>
+              </w:rPr>
+            </w:pPr>
+            <w:r>
+              <w:rPr>
+                <w:b/>
               </w:rPr>
               <w:t>Documento</w:t>
             </w:r>
@@ -10529,13 +10422,11 @@
               <w:jc w:val="center"/>
               <w:rPr>
                 <w:b/>
-                <w:color w:val="FFFFFF" w:themeColor="background1"/>
-              </w:rPr>
-            </w:pPr>
-            <w:r>
-              <w:rPr>
-                <w:b/>
-                <w:color w:val="FFFFFF" w:themeColor="background1"/>
+              </w:rPr>
+            </w:pPr>
+            <w:r>
+              <w:rPr>
+                <w:b/>
               </w:rPr>
               <w:t>Versión</w:t>
             </w:r>
@@ -10552,13 +10443,11 @@
               <w:jc w:val="center"/>
               <w:rPr>
                 <w:b/>
-                <w:color w:val="FFFFFF" w:themeColor="background1"/>
-              </w:rPr>
-            </w:pPr>
-            <w:r>
-              <w:rPr>
-                <w:b/>
-                <w:color w:val="FFFFFF" w:themeColor="background1"/>
+              </w:rPr>
+            </w:pPr>
+            <w:r>
+              <w:rPr>
+                <w:b/>
               </w:rPr>
               <w:t>Fecha</w:t>
             </w:r>
@@ -10782,7 +10671,6 @@
               <w:jc w:val="center"/>
               <w:rPr>
                 <w:b/>
-                <w:color w:val="FFFFFF" w:themeColor="background1"/>
               </w:rPr>
             </w:pPr>
           </w:p>
@@ -10798,13 +10686,11 @@
               <w:jc w:val="center"/>
               <w:rPr>
                 <w:b/>
-                <w:color w:val="FFFFFF" w:themeColor="background1"/>
-              </w:rPr>
-            </w:pPr>
-            <w:r>
-              <w:rPr>
-                <w:b/>
-                <w:color w:val="FFFFFF" w:themeColor="background1"/>
+              </w:rPr>
+            </w:pPr>
+            <w:r>
+              <w:rPr>
+                <w:b/>
               </w:rPr>
               <w:t>Proceso</w:t>
             </w:r>
@@ -10821,13 +10707,11 @@
               <w:jc w:val="center"/>
               <w:rPr>
                 <w:b/>
-                <w:color w:val="FFFFFF" w:themeColor="background1"/>
-              </w:rPr>
-            </w:pPr>
-            <w:r>
-              <w:rPr>
-                <w:b/>
-                <w:color w:val="FFFFFF" w:themeColor="background1"/>
+              </w:rPr>
+            </w:pPr>
+            <w:r>
+              <w:rPr>
+                <w:b/>
               </w:rPr>
               <w:t>Artefacto</w:t>
             </w:r>
@@ -11271,7 +11155,6 @@
         <w:jc w:val="both"/>
       </w:pPr>
       <w:r>
-        <w:lastRenderedPageBreak/>
         <w:tab/>
       </w:r>
       <w:r>
@@ -11318,10 +11201,10 @@
     <w:p>
       <w:r>
         <w:object w:dxaOrig="12499" w:dyaOrig="5010">
-          <v:shape id="_x0000_i1031" type="#_x0000_t75" style="width:405pt;height:162.75pt" o:ole="">
+          <v:shape id="_x0000_i1030" type="#_x0000_t75" style="width:405pt;height:162.75pt" o:ole="">
             <v:imagedata r:id="rId23" o:title=""/>
           </v:shape>
-          <o:OLEObject Type="Embed" ProgID="Visio.Drawing.11" ShapeID="_x0000_i1031" DrawAspect="Content" ObjectID="_1494931155" r:id="rId24"/>
+          <o:OLEObject Type="Embed" ProgID="Visio.Drawing.11" ShapeID="_x0000_i1030" DrawAspect="Content" ObjectID="_1496749052" r:id="rId24"/>
         </w:object>
       </w:r>
     </w:p>
@@ -11611,14 +11494,12 @@
               <w:jc w:val="center"/>
               <w:rPr>
                 <w:b/>
-                <w:color w:val="FFFFFF" w:themeColor="background1"/>
               </w:rPr>
             </w:pPr>
             <w:proofErr w:type="spellStart"/>
             <w:r>
               <w:rPr>
                 <w:b/>
-                <w:color w:val="FFFFFF" w:themeColor="background1"/>
               </w:rPr>
               <w:t>Item</w:t>
             </w:r>
@@ -11636,13 +11517,11 @@
               <w:jc w:val="center"/>
               <w:rPr>
                 <w:b/>
-                <w:color w:val="FFFFFF" w:themeColor="background1"/>
-              </w:rPr>
-            </w:pPr>
-            <w:r>
-              <w:rPr>
-                <w:b/>
-                <w:color w:val="FFFFFF" w:themeColor="background1"/>
+              </w:rPr>
+            </w:pPr>
+            <w:r>
+              <w:rPr>
+                <w:b/>
               </w:rPr>
               <w:t>Responsabilidad</w:t>
             </w:r>
@@ -11850,7 +11729,6 @@
         <w:rPr>
           <w:b/>
         </w:rPr>
-        <w:lastRenderedPageBreak/>
         <w:t>8.3. ROLES Y FUNCIONES DE</w:t>
       </w:r>
       <w:r>
@@ -11890,14 +11768,13 @@
               <w:jc w:val="center"/>
               <w:rPr>
                 <w:b/>
-                <w:color w:val="FFFFFF" w:themeColor="background1"/>
-              </w:rPr>
-            </w:pPr>
-            <w:r>
-              <w:rPr>
-                <w:b/>
-                <w:color w:val="FFFFFF" w:themeColor="background1"/>
-              </w:rPr>
+              </w:rPr>
+            </w:pPr>
+            <w:r>
+              <w:rPr>
+                <w:b/>
+              </w:rPr>
+              <w:lastRenderedPageBreak/>
               <w:t>Cargo / Rol</w:t>
             </w:r>
           </w:p>
@@ -11913,13 +11790,11 @@
               <w:jc w:val="center"/>
               <w:rPr>
                 <w:b/>
-                <w:color w:val="FFFFFF" w:themeColor="background1"/>
-              </w:rPr>
-            </w:pPr>
-            <w:r>
-              <w:rPr>
-                <w:b/>
-                <w:color w:val="FFFFFF" w:themeColor="background1"/>
+              </w:rPr>
+            </w:pPr>
+            <w:r>
+              <w:rPr>
+                <w:b/>
               </w:rPr>
               <w:t>Funciones</w:t>
             </w:r>
@@ -11936,13 +11811,11 @@
               <w:jc w:val="center"/>
               <w:rPr>
                 <w:b/>
-                <w:color w:val="FFFFFF" w:themeColor="background1"/>
-              </w:rPr>
-            </w:pPr>
-            <w:r>
-              <w:rPr>
-                <w:b/>
-                <w:color w:val="FFFFFF" w:themeColor="background1"/>
+              </w:rPr>
+            </w:pPr>
+            <w:r>
+              <w:rPr>
+                <w:b/>
               </w:rPr>
               <w:t>Nombre</w:t>
             </w:r>
@@ -12153,14 +12026,12 @@
               <w:jc w:val="center"/>
               <w:rPr>
                 <w:b/>
-                <w:color w:val="FFFFFF" w:themeColor="background1"/>
               </w:rPr>
             </w:pPr>
             <w:proofErr w:type="spellStart"/>
             <w:r>
               <w:rPr>
                 <w:b/>
-                <w:color w:val="FFFFFF" w:themeColor="background1"/>
               </w:rPr>
               <w:t>Item</w:t>
             </w:r>
@@ -12178,13 +12049,11 @@
               <w:jc w:val="center"/>
               <w:rPr>
                 <w:b/>
-                <w:color w:val="FFFFFF" w:themeColor="background1"/>
-              </w:rPr>
-            </w:pPr>
-            <w:r>
-              <w:rPr>
-                <w:b/>
-                <w:color w:val="FFFFFF" w:themeColor="background1"/>
+              </w:rPr>
+            </w:pPr>
+            <w:r>
+              <w:rPr>
+                <w:b/>
               </w:rPr>
               <w:t>Responsabilidad</w:t>
             </w:r>
@@ -12407,13 +12276,11 @@
               <w:jc w:val="center"/>
               <w:rPr>
                 <w:b/>
-                <w:color w:val="FFFFFF" w:themeColor="background1"/>
-              </w:rPr>
-            </w:pPr>
-            <w:r>
-              <w:rPr>
-                <w:b/>
-                <w:color w:val="FFFFFF" w:themeColor="background1"/>
+              </w:rPr>
+            </w:pPr>
+            <w:r>
+              <w:rPr>
+                <w:b/>
               </w:rPr>
               <w:t>Cargo / Rol</w:t>
             </w:r>
@@ -12430,13 +12297,11 @@
               <w:jc w:val="center"/>
               <w:rPr>
                 <w:b/>
-                <w:color w:val="FFFFFF" w:themeColor="background1"/>
-              </w:rPr>
-            </w:pPr>
-            <w:r>
-              <w:rPr>
-                <w:b/>
-                <w:color w:val="FFFFFF" w:themeColor="background1"/>
+              </w:rPr>
+            </w:pPr>
+            <w:r>
+              <w:rPr>
+                <w:b/>
               </w:rPr>
               <w:t>Funciones</w:t>
             </w:r>
@@ -12453,13 +12318,11 @@
               <w:jc w:val="center"/>
               <w:rPr>
                 <w:b/>
-                <w:color w:val="FFFFFF" w:themeColor="background1"/>
-              </w:rPr>
-            </w:pPr>
-            <w:r>
-              <w:rPr>
-                <w:b/>
-                <w:color w:val="FFFFFF" w:themeColor="background1"/>
+              </w:rPr>
+            </w:pPr>
+            <w:r>
+              <w:rPr>
+                <w:b/>
               </w:rPr>
               <w:t>Nombre</w:t>
             </w:r>
@@ -12476,14 +12339,12 @@
               <w:jc w:val="center"/>
               <w:rPr>
                 <w:b/>
-                <w:color w:val="FFFFFF" w:themeColor="background1"/>
               </w:rPr>
             </w:pPr>
             <w:proofErr w:type="spellStart"/>
             <w:r>
               <w:rPr>
                 <w:b/>
-                <w:color w:val="FFFFFF" w:themeColor="background1"/>
               </w:rPr>
               <w:t>Particip</w:t>
             </w:r>
@@ -12491,7 +12352,6 @@
             <w:r>
               <w:rPr>
                 <w:b/>
-                <w:color w:val="FFFFFF" w:themeColor="background1"/>
               </w:rPr>
               <w:t>.</w:t>
             </w:r>
@@ -12501,13 +12361,11 @@
               <w:jc w:val="center"/>
               <w:rPr>
                 <w:b/>
-                <w:color w:val="FFFFFF" w:themeColor="background1"/>
-              </w:rPr>
-            </w:pPr>
-            <w:r>
-              <w:rPr>
-                <w:b/>
-                <w:color w:val="FFFFFF" w:themeColor="background1"/>
+              </w:rPr>
+            </w:pPr>
+            <w:r>
+              <w:rPr>
+                <w:b/>
               </w:rPr>
               <w:t>(%)</w:t>
             </w:r>
@@ -12709,8 +12567,11 @@
               </w:numPr>
             </w:pPr>
             <w:r>
+              <w:t xml:space="preserve">Elaborar y/o actualizar los manuales y otros documentos relacionados con el </w:t>
+            </w:r>
+            <w:r>
               <w:lastRenderedPageBreak/>
-              <w:t xml:space="preserve">Elaborar y/o actualizar los manuales y otros documentos relacionados con el Desarrollo de Sistemas teniendo en cuenta los estándares establecidos por </w:t>
+              <w:t xml:space="preserve">Desarrollo de Sistemas teniendo en cuenta los estándares establecidos por </w:t>
             </w:r>
             <w:r>
               <w:t>La Empresa.</w:t>
@@ -12761,7 +12622,7 @@
             </w:pPr>
             <w:r>
               <w:lastRenderedPageBreak/>
-              <w:t>Elvis García</w:t>
+              <w:t>Kevin Laureano</w:t>
             </w:r>
           </w:p>
         </w:tc>
@@ -12958,13 +12819,7 @@
               <w:jc w:val="center"/>
             </w:pPr>
             <w:r>
-              <w:t>Kevin</w:t>
-            </w:r>
-            <w:r>
-              <w:t xml:space="preserve"> </w:t>
-            </w:r>
-            <w:r>
-              <w:t>Laureano</w:t>
+              <w:t>Elvis García</w:t>
             </w:r>
           </w:p>
         </w:tc>
@@ -13116,7 +12971,6 @@
         <w:rPr>
           <w:b/>
         </w:rPr>
-        <w:lastRenderedPageBreak/>
         <w:t>10.</w:t>
       </w:r>
       <w:r>
@@ -13192,14 +13046,12 @@
               <w:jc w:val="center"/>
               <w:rPr>
                 <w:b/>
-                <w:color w:val="FFFFFF" w:themeColor="background1"/>
               </w:rPr>
             </w:pPr>
             <w:proofErr w:type="spellStart"/>
             <w:r>
               <w:rPr>
                 <w:b/>
-                <w:color w:val="FFFFFF" w:themeColor="background1"/>
               </w:rPr>
               <w:t>Item</w:t>
             </w:r>
@@ -13217,13 +13069,11 @@
               <w:jc w:val="center"/>
               <w:rPr>
                 <w:b/>
-                <w:color w:val="FFFFFF" w:themeColor="background1"/>
-              </w:rPr>
-            </w:pPr>
-            <w:r>
-              <w:rPr>
-                <w:b/>
-                <w:color w:val="FFFFFF" w:themeColor="background1"/>
+              </w:rPr>
+            </w:pPr>
+            <w:r>
+              <w:rPr>
+                <w:b/>
               </w:rPr>
               <w:t>Descripción de Riesgos</w:t>
             </w:r>
@@ -13240,13 +13090,11 @@
               <w:jc w:val="center"/>
               <w:rPr>
                 <w:b/>
-                <w:color w:val="FFFFFF" w:themeColor="background1"/>
-              </w:rPr>
-            </w:pPr>
-            <w:r>
-              <w:rPr>
-                <w:b/>
-                <w:color w:val="FFFFFF" w:themeColor="background1"/>
+              </w:rPr>
+            </w:pPr>
+            <w:r>
+              <w:rPr>
+                <w:b/>
               </w:rPr>
               <w:t>Impacto</w:t>
             </w:r>
@@ -13263,13 +13111,11 @@
               <w:jc w:val="center"/>
               <w:rPr>
                 <w:b/>
-                <w:color w:val="FFFFFF" w:themeColor="background1"/>
-              </w:rPr>
-            </w:pPr>
-            <w:r>
-              <w:rPr>
-                <w:b/>
-                <w:color w:val="FFFFFF" w:themeColor="background1"/>
+              </w:rPr>
+            </w:pPr>
+            <w:r>
+              <w:rPr>
+                <w:b/>
               </w:rPr>
               <w:t>Respuesta</w:t>
             </w:r>
@@ -13286,13 +13132,11 @@
               <w:jc w:val="center"/>
               <w:rPr>
                 <w:b/>
-                <w:color w:val="FFFFFF" w:themeColor="background1"/>
-              </w:rPr>
-            </w:pPr>
-            <w:r>
-              <w:rPr>
-                <w:b/>
-                <w:color w:val="FFFFFF" w:themeColor="background1"/>
+              </w:rPr>
+            </w:pPr>
+            <w:r>
+              <w:rPr>
+                <w:b/>
               </w:rPr>
               <w:t>Contingencia</w:t>
             </w:r>
@@ -13689,13 +13533,11 @@
               <w:jc w:val="center"/>
               <w:rPr>
                 <w:b/>
-                <w:color w:val="FFFFFF" w:themeColor="background1"/>
-              </w:rPr>
-            </w:pPr>
-            <w:r>
-              <w:rPr>
-                <w:b/>
-                <w:color w:val="FFFFFF" w:themeColor="background1"/>
+              </w:rPr>
+            </w:pPr>
+            <w:r>
+              <w:rPr>
+                <w:b/>
               </w:rPr>
               <w:t>Grupo de Interés</w:t>
             </w:r>
@@ -13796,6 +13638,13 @@
         </w:tc>
       </w:tr>
     </w:tbl>
+    <w:p>
+      <w:pPr>
+        <w:rPr>
+          <w:b/>
+        </w:rPr>
+      </w:pPr>
+    </w:p>
     <w:p>
       <w:pPr>
         <w:rPr>
@@ -13863,13 +13712,11 @@
               <w:jc w:val="center"/>
               <w:rPr>
                 <w:b/>
-                <w:color w:val="FFFFFF" w:themeColor="background1"/>
-              </w:rPr>
-            </w:pPr>
-            <w:r>
-              <w:rPr>
-                <w:b/>
-                <w:color w:val="FFFFFF" w:themeColor="background1"/>
+              </w:rPr>
+            </w:pPr>
+            <w:r>
+              <w:rPr>
+                <w:b/>
               </w:rPr>
               <w:t>Reunión</w:t>
             </w:r>
@@ -13886,13 +13733,11 @@
               <w:jc w:val="center"/>
               <w:rPr>
                 <w:b/>
-                <w:color w:val="FFFFFF" w:themeColor="background1"/>
-              </w:rPr>
-            </w:pPr>
-            <w:r>
-              <w:rPr>
-                <w:b/>
-                <w:color w:val="FFFFFF" w:themeColor="background1"/>
+              </w:rPr>
+            </w:pPr>
+            <w:r>
+              <w:rPr>
+                <w:b/>
               </w:rPr>
               <w:t>Propósito</w:t>
             </w:r>
@@ -13909,13 +13754,11 @@
               <w:jc w:val="center"/>
               <w:rPr>
                 <w:b/>
-                <w:color w:val="FFFFFF" w:themeColor="background1"/>
-              </w:rPr>
-            </w:pPr>
-            <w:r>
-              <w:rPr>
-                <w:b/>
-                <w:color w:val="FFFFFF" w:themeColor="background1"/>
+              </w:rPr>
+            </w:pPr>
+            <w:r>
+              <w:rPr>
+                <w:b/>
               </w:rPr>
               <w:t>Asistentes</w:t>
             </w:r>
@@ -13932,13 +13775,11 @@
               <w:jc w:val="center"/>
               <w:rPr>
                 <w:b/>
-                <w:color w:val="FFFFFF" w:themeColor="background1"/>
-              </w:rPr>
-            </w:pPr>
-            <w:r>
-              <w:rPr>
-                <w:b/>
-                <w:color w:val="FFFFFF" w:themeColor="background1"/>
+              </w:rPr>
+            </w:pPr>
+            <w:r>
+              <w:rPr>
+                <w:b/>
               </w:rPr>
               <w:t>Frecuencia</w:t>
             </w:r>
@@ -14239,13 +14080,11 @@
               <w:jc w:val="center"/>
               <w:rPr>
                 <w:b/>
-                <w:color w:val="FFFFFF" w:themeColor="background1"/>
-              </w:rPr>
-            </w:pPr>
-            <w:r>
-              <w:rPr>
-                <w:b/>
-                <w:color w:val="FFFFFF" w:themeColor="background1"/>
+              </w:rPr>
+            </w:pPr>
+            <w:r>
+              <w:rPr>
+                <w:b/>
               </w:rPr>
               <w:t>Autor</w:t>
             </w:r>
@@ -14262,13 +14101,11 @@
               <w:jc w:val="center"/>
               <w:rPr>
                 <w:b/>
-                <w:color w:val="FFFFFF" w:themeColor="background1"/>
-              </w:rPr>
-            </w:pPr>
-            <w:r>
-              <w:rPr>
-                <w:b/>
-                <w:color w:val="FFFFFF" w:themeColor="background1"/>
+              </w:rPr>
+            </w:pPr>
+            <w:r>
+              <w:rPr>
+                <w:b/>
               </w:rPr>
               <w:t>Documento</w:t>
             </w:r>
@@ -14285,13 +14122,11 @@
               <w:jc w:val="center"/>
               <w:rPr>
                 <w:b/>
-                <w:color w:val="FFFFFF" w:themeColor="background1"/>
-              </w:rPr>
-            </w:pPr>
-            <w:r>
-              <w:rPr>
-                <w:b/>
-                <w:color w:val="FFFFFF" w:themeColor="background1"/>
+              </w:rPr>
+            </w:pPr>
+            <w:r>
+              <w:rPr>
+                <w:b/>
               </w:rPr>
               <w:t>Propósito</w:t>
             </w:r>
@@ -14308,13 +14143,11 @@
               <w:jc w:val="center"/>
               <w:rPr>
                 <w:b/>
-                <w:color w:val="FFFFFF" w:themeColor="background1"/>
-              </w:rPr>
-            </w:pPr>
-            <w:r>
-              <w:rPr>
-                <w:b/>
-                <w:color w:val="FFFFFF" w:themeColor="background1"/>
+              </w:rPr>
+            </w:pPr>
+            <w:r>
+              <w:rPr>
+                <w:b/>
               </w:rPr>
               <w:t>Auditorio</w:t>
             </w:r>
@@ -14331,13 +14164,11 @@
               <w:jc w:val="center"/>
               <w:rPr>
                 <w:b/>
-                <w:color w:val="FFFFFF" w:themeColor="background1"/>
-              </w:rPr>
-            </w:pPr>
-            <w:r>
-              <w:rPr>
-                <w:b/>
-                <w:color w:val="FFFFFF" w:themeColor="background1"/>
+              </w:rPr>
+            </w:pPr>
+            <w:r>
+              <w:rPr>
+                <w:b/>
               </w:rPr>
               <w:t>Frecuencia</w:t>
             </w:r>
@@ -14646,13 +14477,11 @@
               <w:jc w:val="center"/>
               <w:rPr>
                 <w:b/>
-                <w:color w:val="FFFFFF" w:themeColor="background1"/>
-              </w:rPr>
-            </w:pPr>
-            <w:r>
-              <w:rPr>
-                <w:b/>
-                <w:color w:val="FFFFFF" w:themeColor="background1"/>
+              </w:rPr>
+            </w:pPr>
+            <w:r>
+              <w:rPr>
+                <w:b/>
               </w:rPr>
               <w:t>Parte Interesada / Flujos de Información</w:t>
             </w:r>
@@ -14671,13 +14500,11 @@
               <w:jc w:val="center"/>
               <w:rPr>
                 <w:b/>
-                <w:color w:val="FFFFFF" w:themeColor="background1"/>
-              </w:rPr>
-            </w:pPr>
-            <w:r>
-              <w:rPr>
-                <w:b/>
-                <w:color w:val="FFFFFF" w:themeColor="background1"/>
+              </w:rPr>
+            </w:pPr>
+            <w:r>
+              <w:rPr>
+                <w:b/>
               </w:rPr>
               <w:t>Plan de</w:t>
             </w:r>
@@ -14688,13 +14515,11 @@
               <w:jc w:val="center"/>
               <w:rPr>
                 <w:b/>
-                <w:color w:val="FFFFFF" w:themeColor="background1"/>
-              </w:rPr>
-            </w:pPr>
-            <w:r>
-              <w:rPr>
-                <w:b/>
-                <w:color w:val="FFFFFF" w:themeColor="background1"/>
+              </w:rPr>
+            </w:pPr>
+            <w:r>
+              <w:rPr>
+                <w:b/>
               </w:rPr>
               <w:t>Proyecto</w:t>
             </w:r>
@@ -14713,13 +14538,11 @@
               <w:jc w:val="center"/>
               <w:rPr>
                 <w:b/>
-                <w:color w:val="FFFFFF" w:themeColor="background1"/>
-              </w:rPr>
-            </w:pPr>
-            <w:r>
-              <w:rPr>
-                <w:b/>
-                <w:color w:val="FFFFFF" w:themeColor="background1"/>
+              </w:rPr>
+            </w:pPr>
+            <w:r>
+              <w:rPr>
+                <w:b/>
               </w:rPr>
               <w:t>Acta de Reunión Externa</w:t>
             </w:r>
@@ -14738,13 +14561,11 @@
               <w:jc w:val="center"/>
               <w:rPr>
                 <w:b/>
-                <w:color w:val="FFFFFF" w:themeColor="background1"/>
-              </w:rPr>
-            </w:pPr>
-            <w:r>
-              <w:rPr>
-                <w:b/>
-                <w:color w:val="FFFFFF" w:themeColor="background1"/>
+              </w:rPr>
+            </w:pPr>
+            <w:r>
+              <w:rPr>
+                <w:b/>
               </w:rPr>
               <w:t>Cronograma de Proyecto</w:t>
             </w:r>
@@ -14763,13 +14584,11 @@
               <w:jc w:val="center"/>
               <w:rPr>
                 <w:b/>
-                <w:color w:val="FFFFFF" w:themeColor="background1"/>
-              </w:rPr>
-            </w:pPr>
-            <w:r>
-              <w:rPr>
-                <w:b/>
-                <w:color w:val="FFFFFF" w:themeColor="background1"/>
+              </w:rPr>
+            </w:pPr>
+            <w:r>
+              <w:rPr>
+                <w:b/>
               </w:rPr>
               <w:t>Proceso de Gestión</w:t>
             </w:r>
@@ -14788,13 +14607,11 @@
               <w:jc w:val="center"/>
               <w:rPr>
                 <w:b/>
-                <w:color w:val="FFFFFF" w:themeColor="background1"/>
-              </w:rPr>
-            </w:pPr>
-            <w:r>
-              <w:rPr>
-                <w:b/>
-                <w:color w:val="FFFFFF" w:themeColor="background1"/>
+              </w:rPr>
+            </w:pPr>
+            <w:r>
+              <w:rPr>
+                <w:b/>
               </w:rPr>
               <w:t>Informe Quincenal</w:t>
             </w:r>
@@ -14813,13 +14630,11 @@
               <w:jc w:val="center"/>
               <w:rPr>
                 <w:b/>
-                <w:color w:val="FFFFFF" w:themeColor="background1"/>
-              </w:rPr>
-            </w:pPr>
-            <w:r>
-              <w:rPr>
-                <w:b/>
-                <w:color w:val="FFFFFF" w:themeColor="background1"/>
+              </w:rPr>
+            </w:pPr>
+            <w:r>
+              <w:rPr>
+                <w:b/>
               </w:rPr>
               <w:t>Acta de Cierre de Proyecto</w:t>
             </w:r>
@@ -15326,13 +15141,11 @@
               <w:jc w:val="center"/>
               <w:rPr>
                 <w:b/>
-                <w:color w:val="FFFFFF" w:themeColor="background1"/>
-              </w:rPr>
-            </w:pPr>
-            <w:r>
-              <w:rPr>
-                <w:b/>
-                <w:color w:val="FFFFFF" w:themeColor="background1"/>
+              </w:rPr>
+            </w:pPr>
+            <w:r>
+              <w:rPr>
+                <w:b/>
               </w:rPr>
               <w:t>Parte Interesada / Flujos de Información</w:t>
             </w:r>
@@ -15351,13 +15164,11 @@
               <w:jc w:val="center"/>
               <w:rPr>
                 <w:b/>
-                <w:color w:val="FFFFFF" w:themeColor="background1"/>
-              </w:rPr>
-            </w:pPr>
-            <w:r>
-              <w:rPr>
-                <w:b/>
-                <w:color w:val="FFFFFF" w:themeColor="background1"/>
+              </w:rPr>
+            </w:pPr>
+            <w:r>
+              <w:rPr>
+                <w:b/>
               </w:rPr>
               <w:t>Plan de</w:t>
             </w:r>
@@ -15368,13 +15179,11 @@
               <w:jc w:val="center"/>
               <w:rPr>
                 <w:b/>
-                <w:color w:val="FFFFFF" w:themeColor="background1"/>
-              </w:rPr>
-            </w:pPr>
-            <w:r>
-              <w:rPr>
-                <w:b/>
-                <w:color w:val="FFFFFF" w:themeColor="background1"/>
+              </w:rPr>
+            </w:pPr>
+            <w:r>
+              <w:rPr>
+                <w:b/>
               </w:rPr>
               <w:t>Proyecto</w:t>
             </w:r>
@@ -15393,13 +15202,11 @@
               <w:jc w:val="center"/>
               <w:rPr>
                 <w:b/>
-                <w:color w:val="FFFFFF" w:themeColor="background1"/>
-              </w:rPr>
-            </w:pPr>
-            <w:r>
-              <w:rPr>
-                <w:b/>
-                <w:color w:val="FFFFFF" w:themeColor="background1"/>
+              </w:rPr>
+            </w:pPr>
+            <w:r>
+              <w:rPr>
+                <w:b/>
               </w:rPr>
               <w:t>Acta de Reunión Interna</w:t>
             </w:r>
@@ -15418,13 +15225,11 @@
               <w:jc w:val="center"/>
               <w:rPr>
                 <w:b/>
-                <w:color w:val="FFFFFF" w:themeColor="background1"/>
-              </w:rPr>
-            </w:pPr>
-            <w:r>
-              <w:rPr>
-                <w:b/>
-                <w:color w:val="FFFFFF" w:themeColor="background1"/>
+              </w:rPr>
+            </w:pPr>
+            <w:r>
+              <w:rPr>
+                <w:b/>
               </w:rPr>
               <w:t>Cronograma de Proyecto</w:t>
             </w:r>
@@ -15443,20 +15248,17 @@
               <w:jc w:val="center"/>
               <w:rPr>
                 <w:b/>
-                <w:color w:val="FFFFFF" w:themeColor="background1"/>
-              </w:rPr>
-            </w:pPr>
-            <w:r>
-              <w:rPr>
-                <w:b/>
-                <w:color w:val="FFFFFF" w:themeColor="background1"/>
+              </w:rPr>
+            </w:pPr>
+            <w:r>
+              <w:rPr>
+                <w:b/>
               </w:rPr>
               <w:t>Lista Maestra de Requerimien</w:t>
             </w:r>
             <w:r>
               <w:rPr>
                 <w:b/>
-                <w:color w:val="FFFFFF" w:themeColor="background1"/>
               </w:rPr>
               <w:t>tos</w:t>
             </w:r>
@@ -15475,13 +15277,11 @@
               <w:jc w:val="center"/>
               <w:rPr>
                 <w:b/>
-                <w:color w:val="FFFFFF" w:themeColor="background1"/>
-              </w:rPr>
-            </w:pPr>
-            <w:r>
-              <w:rPr>
-                <w:b/>
-                <w:color w:val="FFFFFF" w:themeColor="background1"/>
+              </w:rPr>
+            </w:pPr>
+            <w:r>
+              <w:rPr>
+                <w:b/>
               </w:rPr>
               <w:t>Informe Quincenal</w:t>
             </w:r>
@@ -15500,13 +15300,11 @@
               <w:jc w:val="center"/>
               <w:rPr>
                 <w:b/>
-                <w:color w:val="FFFFFF" w:themeColor="background1"/>
-              </w:rPr>
-            </w:pPr>
-            <w:r>
-              <w:rPr>
-                <w:b/>
-                <w:color w:val="FFFFFF" w:themeColor="background1"/>
+              </w:rPr>
+            </w:pPr>
+            <w:r>
+              <w:rPr>
+                <w:b/>
               </w:rPr>
               <w:t>Acta de Cierre de Proyecto</w:t>
             </w:r>
@@ -16318,13 +16116,11 @@
               <w:jc w:val="center"/>
               <w:rPr>
                 <w:b/>
-                <w:color w:val="FFFFFF" w:themeColor="background1"/>
-              </w:rPr>
-            </w:pPr>
-            <w:r>
-              <w:rPr>
-                <w:b/>
-                <w:color w:val="FFFFFF" w:themeColor="background1"/>
+              </w:rPr>
+            </w:pPr>
+            <w:r>
+              <w:rPr>
+                <w:b/>
               </w:rPr>
               <w:t>Documento</w:t>
             </w:r>
@@ -16341,13 +16137,11 @@
               <w:jc w:val="center"/>
               <w:rPr>
                 <w:b/>
-                <w:color w:val="FFFFFF" w:themeColor="background1"/>
-              </w:rPr>
-            </w:pPr>
-            <w:r>
-              <w:rPr>
-                <w:b/>
-                <w:color w:val="FFFFFF" w:themeColor="background1"/>
+              </w:rPr>
+            </w:pPr>
+            <w:r>
+              <w:rPr>
+                <w:b/>
               </w:rPr>
               <w:t>Nomenclatura</w:t>
             </w:r>
@@ -16364,13 +16158,11 @@
               <w:jc w:val="center"/>
               <w:rPr>
                 <w:b/>
-                <w:color w:val="FFFFFF" w:themeColor="background1"/>
-              </w:rPr>
-            </w:pPr>
-            <w:r>
-              <w:rPr>
-                <w:b/>
-                <w:color w:val="FFFFFF" w:themeColor="background1"/>
+              </w:rPr>
+            </w:pPr>
+            <w:r>
+              <w:rPr>
+                <w:b/>
               </w:rPr>
               <w:t>Ejemplo</w:t>
             </w:r>
@@ -16714,6 +16506,13 @@
         </w:tc>
       </w:tr>
     </w:tbl>
+    <w:p>
+      <w:pPr>
+        <w:rPr>
+          <w:b/>
+        </w:rPr>
+      </w:pPr>
+    </w:p>
     <w:p>
       <w:pPr>
         <w:rPr>
@@ -16839,19 +16638,7 @@
           <w:rPr>
             <w:rStyle w:val="Hipervnculo"/>
           </w:rPr>
-          <w:t xml:space="preserve"> - Proy</w:t>
-        </w:r>
-        <w:r>
-          <w:rPr>
-            <w:rStyle w:val="Hipervnculo"/>
-          </w:rPr>
-          <w:t>e</w:t>
-        </w:r>
-        <w:r>
-          <w:rPr>
-            <w:rStyle w:val="Hipervnculo"/>
-          </w:rPr>
-          <w:t>cto</w:t>
+          <w:t xml:space="preserve"> - Proyecto</w:t>
         </w:r>
       </w:hyperlink>
     </w:p>
@@ -16874,15 +16661,7 @@
         <w:jc w:val="both"/>
       </w:pPr>
       <w:r>
-        <w:t xml:space="preserve">Como se mencionó en el punto 8.2., el cliente tiene la responsabilidad de informar sobre los cambios repentinos en los procesos de negocio de la empresa o cambios en los requerimientos (agregar o quitar). Una vez validada la documentación correspondiente a los cambios, se </w:t>
-      </w:r>
-      <w:proofErr w:type="gramStart"/>
-      <w:r>
-        <w:t>procederá</w:t>
-      </w:r>
-      <w:proofErr w:type="gramEnd"/>
-      <w:r>
-        <w:t xml:space="preserve"> a incorporarlos al proyecto.</w:t>
+        <w:t>Como se mencionó en el punto 8.2., el cliente tiene la responsabilidad de informar sobre los cambios repentinos en los procesos de negocio de la empresa o cambios en los requerimientos (agregar o quitar). Una vez validada la documentación correspondiente a los cambios, se procederá a incorporarlos al proyecto.</w:t>
       </w:r>
     </w:p>
     <w:p>
@@ -21159,7 +20938,7 @@
 </file>
 
 <file path=customXml/itemProps2.xml><?xml version="1.0" encoding="utf-8"?>
-<ds:datastoreItem xmlns:ds="http://schemas.openxmlformats.org/officeDocument/2006/customXml" ds:itemID="{808FF3F0-651B-4BEF-B0B8-859C1A726DA0}">
+<ds:datastoreItem xmlns:ds="http://schemas.openxmlformats.org/officeDocument/2006/customXml" ds:itemID="{09F4CEEE-4FDB-49F1-B91E-18D0403CF611}">
   <ds:schemaRefs>
     <ds:schemaRef ds:uri="http://schemas.openxmlformats.org/officeDocument/2006/bibliography"/>
   </ds:schemaRefs>

</xml_diff>